<commit_message>
Adding more changes to post mortem
</commit_message>
<xml_diff>
--- a/post-mortem.docx
+++ b/post-mortem.docx
@@ -13,19 +13,7 @@
         <w:rPr>
           <w:lang w:val="en-AU"/>
         </w:rPr>
-        <w:t xml:space="preserve">SENG440 Assignment </w:t>
-      </w:r>
-      <w:r>
-        <w:rPr>
-          <w:lang w:val="en-AU"/>
-        </w:rPr>
-        <w:t>2</w:t>
-      </w:r>
-      <w:r>
-        <w:rPr>
-          <w:lang w:val="en-AU"/>
-        </w:rPr>
-        <w:t xml:space="preserve"> Post Mortem</w:t>
+        <w:t>SENG440 Assignment 2 Post Mortem</w:t>
       </w:r>
     </w:p>
     <w:p>
@@ -53,25 +41,7 @@
         <w:rPr>
           <w:lang w:val="en-AU"/>
         </w:rPr>
-        <w:t>31</w:t>
-      </w:r>
-      <w:r>
-        <w:rPr>
-          <w:lang w:val="en-AU"/>
-        </w:rPr>
-        <w:t xml:space="preserve"> / 0</w:t>
-      </w:r>
-      <w:r>
-        <w:rPr>
-          <w:lang w:val="en-AU"/>
-        </w:rPr>
-        <w:t>5</w:t>
-      </w:r>
-      <w:r>
-        <w:rPr>
-          <w:lang w:val="en-AU"/>
-        </w:rPr>
-        <w:t xml:space="preserve"> / 20</w:t>
+        <w:t>31 / 05 / 20</w:t>
       </w:r>
     </w:p>
     <w:p>
@@ -389,26 +359,84 @@
           <w:bCs/>
           <w:lang w:val="en-AU"/>
         </w:rPr>
-        <w:t xml:space="preserve">Interact with the nearby physical world in some way. This interaction might rely on sensors, GPS, the camera, or Bluetooth to create a local </w:t>
-      </w:r>
+        <w:t xml:space="preserve">Interact with the nearby physical world in some way. This interaction might rely on sensors, GPS, the camera, or Bluetooth to create a local area network. </w:t>
+      </w:r>
+    </w:p>
+    <w:p>
+      <w:pPr>
+        <w:rPr>
+          <w:b/>
+          <w:bCs/>
+          <w:lang w:val="en-AU"/>
+        </w:rPr>
+      </w:pPr>
+    </w:p>
+    <w:p>
+      <w:pPr>
+        <w:ind w:left="720"/>
+        <w:rPr>
+          <w:lang w:val="en-AU"/>
+        </w:rPr>
+      </w:pPr>
       <w:proofErr w:type="spellStart"/>
       <w:r>
         <w:rPr>
-          <w:b/>
-          <w:bCs/>
-          <w:lang w:val="en-AU"/>
-        </w:rPr>
-        <w:t>area</w:t>
+          <w:lang w:val="en-AU"/>
+        </w:rPr>
+        <w:t>Crapchat</w:t>
       </w:r>
       <w:proofErr w:type="spellEnd"/>
       <w:r>
         <w:rPr>
-          <w:b/>
-          <w:bCs/>
-          <w:lang w:val="en-AU"/>
-        </w:rPr>
-        <w:t xml:space="preserve"> network. </w:t>
-      </w:r>
+          <w:lang w:val="en-AU"/>
+        </w:rPr>
+        <w:t xml:space="preserve"> firstly interacts with the nearby physical world by using the device’s camera. The modern </w:t>
+      </w:r>
+      <w:proofErr w:type="spellStart"/>
+      <w:r>
+        <w:rPr>
+          <w:lang w:val="en-AU"/>
+        </w:rPr>
+        <w:t>CameraX</w:t>
+      </w:r>
+      <w:proofErr w:type="spellEnd"/>
+      <w:r>
+        <w:rPr>
+          <w:lang w:val="en-AU"/>
+        </w:rPr>
+        <w:t xml:space="preserve"> library was used to create a camera view that is a central part of the application. The user can press the camera icon to snap a picture from the view finder, which is automatically saved to the device unless they delete it when the option is presented after taking the picture.</w:t>
+      </w:r>
+    </w:p>
+    <w:p>
+      <w:pPr>
+        <w:ind w:left="720"/>
+        <w:rPr>
+          <w:lang w:val="en-AU"/>
+        </w:rPr>
+      </w:pPr>
+    </w:p>
+    <w:p>
+      <w:pPr>
+        <w:jc w:val="center"/>
+        <w:rPr>
+          <w:color w:val="FF0000"/>
+          <w:lang w:val="en-AU"/>
+        </w:rPr>
+      </w:pPr>
+      <w:r>
+        <w:rPr>
+          <w:color w:val="FF0000"/>
+          <w:lang w:val="en-AU"/>
+        </w:rPr>
+        <w:t>INSERT FIGURE HERE</w:t>
+      </w:r>
+    </w:p>
+    <w:p>
+      <w:pPr>
+        <w:rPr>
+          <w:lang w:val="en-AU"/>
+        </w:rPr>
+      </w:pPr>
     </w:p>
     <w:p>
       <w:pPr>
@@ -443,6 +471,83 @@
     </w:p>
     <w:p>
       <w:pPr>
+        <w:rPr>
+          <w:b/>
+          <w:bCs/>
+          <w:lang w:val="en-AU"/>
+        </w:rPr>
+      </w:pPr>
+    </w:p>
+    <w:p>
+      <w:pPr>
+        <w:ind w:left="720"/>
+        <w:rPr>
+          <w:lang w:val="en-AU"/>
+        </w:rPr>
+      </w:pPr>
+      <w:proofErr w:type="spellStart"/>
+      <w:r>
+        <w:rPr>
+          <w:lang w:val="en-AU"/>
+        </w:rPr>
+        <w:t>Crapchat</w:t>
+      </w:r>
+      <w:proofErr w:type="spellEnd"/>
+      <w:r>
+        <w:rPr>
+          <w:lang w:val="en-AU"/>
+        </w:rPr>
+        <w:t xml:space="preserve"> secondly interacts with the nearby physical word using the devices GPS system. A google maps view is available to the user that utilizes the GPS services on their device to display where they are on the map. In the future, this will be expanded to also show the users </w:t>
+      </w:r>
+      <w:proofErr w:type="spellStart"/>
+      <w:r>
+        <w:rPr>
+          <w:lang w:val="en-AU"/>
+        </w:rPr>
+        <w:t>Crapchat</w:t>
+      </w:r>
+      <w:proofErr w:type="spellEnd"/>
+      <w:r>
+        <w:rPr>
+          <w:lang w:val="en-AU"/>
+        </w:rPr>
+        <w:t xml:space="preserve"> friends on the map. It should be noted that this feature specifically uses GPS, as opposed to other locations services, such as IP address location.</w:t>
+      </w:r>
+    </w:p>
+    <w:p>
+      <w:pPr>
+        <w:ind w:left="720"/>
+        <w:rPr>
+          <w:lang w:val="en-AU"/>
+        </w:rPr>
+      </w:pPr>
+    </w:p>
+    <w:p>
+      <w:pPr>
+        <w:jc w:val="center"/>
+        <w:rPr>
+          <w:color w:val="FF0000"/>
+          <w:lang w:val="en-AU"/>
+        </w:rPr>
+      </w:pPr>
+      <w:r>
+        <w:rPr>
+          <w:color w:val="FF0000"/>
+          <w:lang w:val="en-AU"/>
+        </w:rPr>
+        <w:t>INSERT FIGURE HERE</w:t>
+      </w:r>
+    </w:p>
+    <w:p>
+      <w:pPr>
+        <w:ind w:left="720"/>
+        <w:rPr>
+          <w:lang w:val="en-AU"/>
+        </w:rPr>
+      </w:pPr>
+    </w:p>
+    <w:p>
+      <w:pPr>
         <w:pStyle w:val="ListParagraph"/>
         <w:rPr>
           <w:b/>
@@ -581,6 +686,85 @@
     </w:p>
     <w:p>
       <w:pPr>
+        <w:ind w:left="720"/>
+        <w:rPr>
+          <w:lang w:val="en-AU"/>
+        </w:rPr>
+      </w:pPr>
+      <w:r>
+        <w:rPr>
+          <w:lang w:val="en-AU"/>
+        </w:rPr>
+        <w:t xml:space="preserve">Provided that the user has enabled the notifications setting in the preferences screen mentioned below, </w:t>
+      </w:r>
+      <w:proofErr w:type="spellStart"/>
+      <w:r>
+        <w:rPr>
+          <w:lang w:val="en-AU"/>
+        </w:rPr>
+        <w:t>Crapchat</w:t>
+      </w:r>
+      <w:proofErr w:type="spellEnd"/>
+      <w:r>
+        <w:rPr>
+          <w:lang w:val="en-AU"/>
+        </w:rPr>
+        <w:t xml:space="preserve"> will send a daily notification at 9:00 am every day telling the user to make sure they check up on their friends using the app. Topical given current circumstances!</w:t>
+      </w:r>
+    </w:p>
+    <w:p>
+      <w:pPr>
+        <w:ind w:left="720"/>
+        <w:rPr>
+          <w:lang w:val="en-AU"/>
+        </w:rPr>
+      </w:pPr>
+    </w:p>
+    <w:p>
+      <w:pPr>
+        <w:jc w:val="center"/>
+        <w:rPr>
+          <w:color w:val="FF0000"/>
+          <w:lang w:val="en-AU"/>
+        </w:rPr>
+      </w:pPr>
+      <w:r>
+        <w:rPr>
+          <w:color w:val="FF0000"/>
+          <w:lang w:val="en-AU"/>
+        </w:rPr>
+        <w:lastRenderedPageBreak/>
+        <w:t>INSERT FIGURE HERE</w:t>
+      </w:r>
+    </w:p>
+    <w:p>
+      <w:pPr>
+        <w:ind w:left="720"/>
+        <w:rPr>
+          <w:lang w:val="en-AU"/>
+        </w:rPr>
+      </w:pPr>
+    </w:p>
+    <w:p>
+      <w:pPr>
+        <w:ind w:left="720"/>
+        <w:rPr>
+          <w:lang w:val="en-AU"/>
+        </w:rPr>
+      </w:pPr>
+    </w:p>
+    <w:p>
+      <w:pPr>
+        <w:pStyle w:val="ListParagraph"/>
+        <w:rPr>
+          <w:b/>
+          <w:bCs/>
+          <w:lang w:val="en-AU"/>
+        </w:rPr>
+      </w:pPr>
+    </w:p>
+    <w:p>
+      <w:pPr>
         <w:pStyle w:val="ListParagraph"/>
         <w:numPr>
           <w:ilvl w:val="0"/>
@@ -603,6 +787,67 @@
     </w:p>
     <w:p>
       <w:pPr>
+        <w:rPr>
+          <w:b/>
+          <w:bCs/>
+          <w:lang w:val="en-AU"/>
+        </w:rPr>
+      </w:pPr>
+    </w:p>
+    <w:p>
+      <w:pPr>
+        <w:ind w:left="720"/>
+        <w:rPr>
+          <w:lang w:val="en-AU"/>
+        </w:rPr>
+      </w:pPr>
+      <w:r>
+        <w:rPr>
+          <w:lang w:val="en-AU"/>
+        </w:rPr>
+        <w:t xml:space="preserve">The applications </w:t>
+      </w:r>
+      <w:proofErr w:type="spellStart"/>
+      <w:r>
+        <w:rPr>
+          <w:lang w:val="en-AU"/>
+        </w:rPr>
+        <w:t>MainActivity</w:t>
+      </w:r>
+      <w:proofErr w:type="spellEnd"/>
+      <w:r>
+        <w:rPr>
+          <w:lang w:val="en-AU"/>
+        </w:rPr>
+        <w:t>, which holds the three main fragments for the navigation view, has an action bar with a settings icon that will present the preferences screen to the user.</w:t>
+      </w:r>
+    </w:p>
+    <w:p>
+      <w:pPr>
+        <w:ind w:left="720"/>
+        <w:rPr>
+          <w:lang w:val="en-AU"/>
+        </w:rPr>
+      </w:pPr>
+    </w:p>
+    <w:p>
+      <w:pPr>
+        <w:jc w:val="center"/>
+        <w:rPr>
+          <w:color w:val="FF0000"/>
+          <w:lang w:val="en-AU"/>
+        </w:rPr>
+      </w:pPr>
+      <w:r>
+        <w:rPr>
+          <w:color w:val="FF0000"/>
+          <w:lang w:val="en-AU"/>
+        </w:rPr>
+        <w:t>INSERT FIGURE HERE</w:t>
+      </w:r>
+    </w:p>
+    <w:p>
+      <w:pPr>
         <w:pStyle w:val="ListParagraph"/>
         <w:rPr>
           <w:b/>
@@ -653,6 +898,89 @@
     </w:p>
     <w:p>
       <w:pPr>
+        <w:rPr>
+          <w:b/>
+          <w:bCs/>
+          <w:lang w:val="en-AU"/>
+        </w:rPr>
+      </w:pPr>
+    </w:p>
+    <w:p>
+      <w:pPr>
+        <w:ind w:left="720"/>
+        <w:rPr>
+          <w:lang w:val="en-AU"/>
+        </w:rPr>
+      </w:pPr>
+      <w:r>
+        <w:rPr>
+          <w:lang w:val="en-AU"/>
+        </w:rPr>
+        <w:t xml:space="preserve">As mentioned above, on clicking the settings icon the action bar present in the </w:t>
+      </w:r>
+      <w:proofErr w:type="spellStart"/>
+      <w:r>
+        <w:rPr>
+          <w:lang w:val="en-AU"/>
+        </w:rPr>
+        <w:t>MainActivty</w:t>
+      </w:r>
+      <w:proofErr w:type="spellEnd"/>
+      <w:r>
+        <w:rPr>
+          <w:lang w:val="en-AU"/>
+        </w:rPr>
+        <w:t xml:space="preserve"> of the application, a preference screen is presented to the user. This screen was created using the </w:t>
+      </w:r>
+      <w:proofErr w:type="spellStart"/>
+      <w:r>
+        <w:rPr>
+          <w:lang w:val="en-AU"/>
+        </w:rPr>
+        <w:t>AndroidX</w:t>
+      </w:r>
+      <w:proofErr w:type="spellEnd"/>
+      <w:r>
+        <w:rPr>
+          <w:lang w:val="en-AU"/>
+        </w:rPr>
+        <w:t xml:space="preserve"> Preference library, and contains the option for the user to turn on or off notifications. This preference is read when the application starts to determine whether or not a notification needs to be scheduled, and there is also an on change listener on the preference screen to immediately schedule or remove scheduled notifications when the preference changes.</w:t>
+      </w:r>
+    </w:p>
+    <w:p>
+      <w:pPr>
+        <w:ind w:left="720"/>
+        <w:rPr>
+          <w:lang w:val="en-AU"/>
+        </w:rPr>
+      </w:pPr>
+    </w:p>
+    <w:p>
+      <w:pPr>
+        <w:jc w:val="center"/>
+        <w:rPr>
+          <w:color w:val="FF0000"/>
+          <w:lang w:val="en-AU"/>
+        </w:rPr>
+      </w:pPr>
+      <w:r>
+        <w:rPr>
+          <w:color w:val="FF0000"/>
+          <w:lang w:val="en-AU"/>
+        </w:rPr>
+        <w:t>INSERT FIGURE HERE</w:t>
+      </w:r>
+    </w:p>
+    <w:p>
+      <w:pPr>
+        <w:ind w:left="720"/>
+        <w:rPr>
+          <w:lang w:val="en-AU"/>
+        </w:rPr>
+      </w:pPr>
+    </w:p>
+    <w:p>
+      <w:pPr>
         <w:pStyle w:val="ListParagraph"/>
         <w:rPr>
           <w:b/>
@@ -685,6 +1013,61 @@
     </w:p>
     <w:p>
       <w:pPr>
+        <w:rPr>
+          <w:b/>
+          <w:bCs/>
+          <w:lang w:val="en-AU"/>
+        </w:rPr>
+      </w:pPr>
+    </w:p>
+    <w:p>
+      <w:pPr>
+        <w:ind w:left="720"/>
+        <w:rPr>
+          <w:lang w:val="en-AU"/>
+        </w:rPr>
+      </w:pPr>
+      <w:r>
+        <w:rPr>
+          <w:lang w:val="en-AU"/>
+        </w:rPr>
+        <w:t>Given I was attempting a Snapchat clone, an icon resembling the Snapchat icon was added to the application, and can be seen in the figure below.</w:t>
+      </w:r>
+    </w:p>
+    <w:p>
+      <w:pPr>
+        <w:ind w:left="720"/>
+        <w:rPr>
+          <w:lang w:val="en-AU"/>
+        </w:rPr>
+      </w:pPr>
+    </w:p>
+    <w:p>
+      <w:pPr>
+        <w:jc w:val="center"/>
+        <w:rPr>
+          <w:color w:val="FF0000"/>
+          <w:lang w:val="en-AU"/>
+        </w:rPr>
+      </w:pPr>
+      <w:r>
+        <w:rPr>
+          <w:color w:val="FF0000"/>
+          <w:lang w:val="en-AU"/>
+        </w:rPr>
+        <w:t>INSERT FIGURE HERE</w:t>
+      </w:r>
+    </w:p>
+    <w:p>
+      <w:pPr>
+        <w:ind w:left="720"/>
+        <w:rPr>
+          <w:lang w:val="en-AU"/>
+        </w:rPr>
+      </w:pPr>
+    </w:p>
+    <w:p>
+      <w:pPr>
         <w:pStyle w:val="ListParagraph"/>
         <w:rPr>
           <w:b/>
@@ -735,6 +1118,41 @@
     </w:p>
     <w:p>
       <w:pPr>
+        <w:rPr>
+          <w:lang w:val="en-AU"/>
+        </w:rPr>
+      </w:pPr>
+    </w:p>
+    <w:p>
+      <w:pPr>
+        <w:ind w:left="720"/>
+        <w:rPr>
+          <w:lang w:val="en-AU"/>
+        </w:rPr>
+      </w:pPr>
+      <w:r>
+        <w:rPr>
+          <w:lang w:val="en-AU"/>
+        </w:rPr>
+        <w:t xml:space="preserve">Talk about how Snapchat only allows portrait, so I restricted my development to only portrait </w:t>
+      </w:r>
+      <w:proofErr w:type="spellStart"/>
+      <w:r>
+        <w:rPr>
+          <w:lang w:val="en-AU"/>
+        </w:rPr>
+        <w:t>aswell</w:t>
+      </w:r>
+      <w:proofErr w:type="spellEnd"/>
+      <w:r>
+        <w:rPr>
+          <w:lang w:val="en-AU"/>
+        </w:rPr>
+        <w:t>.</w:t>
+      </w:r>
+    </w:p>
+    <w:p>
+      <w:pPr>
         <w:pStyle w:val="ListParagraph"/>
         <w:rPr>
           <w:b/>
@@ -826,6 +1244,7 @@
           <w:bCs/>
           <w:lang w:val="en-AU"/>
         </w:rPr>
+        <w:lastRenderedPageBreak/>
         <w:t xml:space="preserve">Write a set of </w:t>
       </w:r>
       <w:r>
@@ -859,6 +1278,56 @@
     </w:p>
     <w:p>
       <w:pPr>
+        <w:ind w:left="720"/>
+        <w:rPr>
+          <w:lang w:val="en-AU"/>
+        </w:rPr>
+      </w:pPr>
+      <w:r>
+        <w:rPr>
+          <w:lang w:val="en-AU"/>
+        </w:rPr>
+        <w:t>As mentioned earlier in this document, the unedited user stories that were created at the start of the development process can be found appended to the end of this document. Unfortunately due to submitting close to the deadline, user feedback from people within my bubble was fairly minimal. Here is what they had to say:</w:t>
+      </w:r>
+    </w:p>
+    <w:p>
+      <w:pPr>
+        <w:ind w:left="720"/>
+        <w:rPr>
+          <w:lang w:val="en-AU"/>
+        </w:rPr>
+      </w:pPr>
+    </w:p>
+    <w:p>
+      <w:pPr>
+        <w:pStyle w:val="ListParagraph"/>
+        <w:numPr>
+          <w:ilvl w:val="0"/>
+          <w:numId w:val="27"/>
+        </w:numPr>
+        <w:rPr>
+          <w:lang w:val="en-AU"/>
+        </w:rPr>
+      </w:pPr>
+      <w:r>
+        <w:rPr>
+          <w:lang w:val="en-AU"/>
+        </w:rPr>
+        <w:t>Feedback here</w:t>
+      </w:r>
+    </w:p>
+    <w:p>
+      <w:pPr>
+        <w:pStyle w:val="ListParagraph"/>
+        <w:rPr>
+          <w:b/>
+          <w:bCs/>
+          <w:lang w:val="en-AU"/>
+        </w:rPr>
+      </w:pPr>
+    </w:p>
+    <w:p>
+      <w:pPr>
         <w:pStyle w:val="ListParagraph"/>
         <w:numPr>
           <w:ilvl w:val="0"/>
@@ -881,6 +1350,114 @@
     </w:p>
     <w:p>
       <w:pPr>
+        <w:rPr>
+          <w:b/>
+          <w:bCs/>
+          <w:lang w:val="en-AU"/>
+        </w:rPr>
+      </w:pPr>
+    </w:p>
+    <w:p>
+      <w:pPr>
+        <w:ind w:left="720"/>
+        <w:rPr>
+          <w:lang w:val="en-AU"/>
+        </w:rPr>
+      </w:pPr>
+      <w:r>
+        <w:rPr>
+          <w:lang w:val="en-AU"/>
+        </w:rPr>
+        <w:t xml:space="preserve">Two simple XML defined animations can be found in </w:t>
+      </w:r>
+      <w:proofErr w:type="spellStart"/>
+      <w:r>
+        <w:rPr>
+          <w:lang w:val="en-AU"/>
+        </w:rPr>
+        <w:t>Crapchat</w:t>
+      </w:r>
+      <w:proofErr w:type="spellEnd"/>
+      <w:r>
+        <w:rPr>
+          <w:lang w:val="en-AU"/>
+        </w:rPr>
+        <w:t>. The first is an animation on the camera icon when taking a photo.</w:t>
+      </w:r>
+    </w:p>
+    <w:p>
+      <w:pPr>
+        <w:jc w:val="center"/>
+        <w:rPr>
+          <w:color w:val="FF0000"/>
+          <w:lang w:val="en-AU"/>
+        </w:rPr>
+      </w:pPr>
+    </w:p>
+    <w:p>
+      <w:pPr>
+        <w:jc w:val="center"/>
+        <w:rPr>
+          <w:color w:val="FF0000"/>
+          <w:lang w:val="en-AU"/>
+        </w:rPr>
+      </w:pPr>
+      <w:r>
+        <w:rPr>
+          <w:color w:val="FF0000"/>
+          <w:lang w:val="en-AU"/>
+        </w:rPr>
+        <w:t>INSERT FIGURE HERE</w:t>
+      </w:r>
+    </w:p>
+    <w:p>
+      <w:pPr>
+        <w:ind w:left="720"/>
+        <w:rPr>
+          <w:lang w:val="en-AU"/>
+        </w:rPr>
+      </w:pPr>
+    </w:p>
+    <w:p>
+      <w:pPr>
+        <w:ind w:left="720"/>
+        <w:rPr>
+          <w:lang w:val="en-AU"/>
+        </w:rPr>
+      </w:pPr>
+      <w:r>
+        <w:rPr>
+          <w:lang w:val="en-AU"/>
+        </w:rPr>
+        <w:t>The second is a spin animation on the camera flip icon when swapping between front and rear facing cameras.</w:t>
+      </w:r>
+    </w:p>
+    <w:p>
+      <w:pPr>
+        <w:ind w:left="720"/>
+        <w:rPr>
+          <w:lang w:val="en-AU"/>
+        </w:rPr>
+      </w:pPr>
+    </w:p>
+    <w:p>
+      <w:pPr>
+        <w:jc w:val="center"/>
+        <w:rPr>
+          <w:color w:val="FF0000"/>
+          <w:lang w:val="en-AU"/>
+        </w:rPr>
+      </w:pPr>
+      <w:r>
+        <w:rPr>
+          <w:color w:val="FF0000"/>
+          <w:lang w:val="en-AU"/>
+        </w:rPr>
+        <w:t>INSERT FIGURE HERE</w:t>
+      </w:r>
+    </w:p>
+    <w:p>
+      <w:pPr>
         <w:pStyle w:val="ListParagraph"/>
         <w:rPr>
           <w:b/>
@@ -908,7 +1485,6 @@
           <w:bCs/>
           <w:lang w:val="en-AU"/>
         </w:rPr>
-        <w:lastRenderedPageBreak/>
         <w:t>Incorporate some other Android feature not mentioned above into your app. (something different from the extra feature in project 1)</w:t>
       </w:r>
     </w:p>
@@ -1037,23 +1613,7 @@
           <w:bCs/>
           <w:lang w:val="en-AU"/>
         </w:rPr>
-        <w:t xml:space="preserve">Share an update of your work by the end of Friday, week </w:t>
-      </w:r>
-      <w:r>
-        <w:rPr>
-          <w:b/>
-          <w:bCs/>
-          <w:lang w:val="en-AU"/>
-        </w:rPr>
-        <w:t>10</w:t>
-      </w:r>
-      <w:r>
-        <w:rPr>
-          <w:b/>
-          <w:bCs/>
-          <w:lang w:val="en-AU"/>
-        </w:rPr>
-        <w:t xml:space="preserve"> in a post on #project2 in Slack. Include screenshots.</w:t>
+        <w:t>Share an update of your work by the end of Friday, week 10 in a post on #project2 in Slack. Include screenshots.</w:t>
       </w:r>
     </w:p>
     <w:p>
@@ -1085,23 +1645,7 @@
           <w:bCs/>
           <w:lang w:val="en-AU"/>
         </w:rPr>
-        <w:t xml:space="preserve">Share an update of your work by the end of Friday, week </w:t>
-      </w:r>
-      <w:r>
-        <w:rPr>
-          <w:b/>
-          <w:bCs/>
-          <w:lang w:val="en-AU"/>
-        </w:rPr>
-        <w:t>11</w:t>
-      </w:r>
-      <w:r>
-        <w:rPr>
-          <w:b/>
-          <w:bCs/>
-          <w:lang w:val="en-AU"/>
-        </w:rPr>
-        <w:t xml:space="preserve"> in a post on #project2 in Slack. Include screenshots.</w:t>
+        <w:t>Share an update of your work by the end of Friday, week 11 in a post on #project2 in Slack. Include screenshots.</w:t>
       </w:r>
     </w:p>
     <w:p>
@@ -3986,6 +4530,118 @@
     </w:lvl>
   </w:abstractNum>
   <w:abstractNum w:abstractNumId="1" w15:restartNumberingAfterBreak="0">
+    <w:nsid w:val="02935EC9"/>
+    <w:multiLevelType w:val="hybridMultilevel"/>
+    <w:tmpl w:val="FE581026"/>
+    <w:lvl w:ilvl="0" w:tplc="A2DC4582">
+      <w:numFmt w:val="bullet"/>
+      <w:lvlText w:val="-"/>
+      <w:lvlJc w:val="left"/>
+      <w:pPr>
+        <w:ind w:left="1080" w:hanging="360"/>
+      </w:pPr>
+      <w:rPr>
+        <w:rFonts w:ascii="Calibri" w:eastAsiaTheme="minorHAnsi" w:hAnsi="Calibri" w:cs="Calibri" w:hint="default"/>
+      </w:rPr>
+    </w:lvl>
+    <w:lvl w:ilvl="1" w:tplc="08090003" w:tentative="1">
+      <w:start w:val="1"/>
+      <w:numFmt w:val="bullet"/>
+      <w:lvlText w:val="o"/>
+      <w:lvlJc w:val="left"/>
+      <w:pPr>
+        <w:ind w:left="1800" w:hanging="360"/>
+      </w:pPr>
+      <w:rPr>
+        <w:rFonts w:ascii="Courier New" w:hAnsi="Courier New" w:cs="Courier New" w:hint="default"/>
+      </w:rPr>
+    </w:lvl>
+    <w:lvl w:ilvl="2" w:tplc="08090005" w:tentative="1">
+      <w:start w:val="1"/>
+      <w:numFmt w:val="bullet"/>
+      <w:lvlText w:val=""/>
+      <w:lvlJc w:val="left"/>
+      <w:pPr>
+        <w:ind w:left="2520" w:hanging="360"/>
+      </w:pPr>
+      <w:rPr>
+        <w:rFonts w:ascii="Wingdings" w:hAnsi="Wingdings" w:hint="default"/>
+      </w:rPr>
+    </w:lvl>
+    <w:lvl w:ilvl="3" w:tplc="08090001" w:tentative="1">
+      <w:start w:val="1"/>
+      <w:numFmt w:val="bullet"/>
+      <w:lvlText w:val=""/>
+      <w:lvlJc w:val="left"/>
+      <w:pPr>
+        <w:ind w:left="3240" w:hanging="360"/>
+      </w:pPr>
+      <w:rPr>
+        <w:rFonts w:ascii="Symbol" w:hAnsi="Symbol" w:hint="default"/>
+      </w:rPr>
+    </w:lvl>
+    <w:lvl w:ilvl="4" w:tplc="08090003" w:tentative="1">
+      <w:start w:val="1"/>
+      <w:numFmt w:val="bullet"/>
+      <w:lvlText w:val="o"/>
+      <w:lvlJc w:val="left"/>
+      <w:pPr>
+        <w:ind w:left="3960" w:hanging="360"/>
+      </w:pPr>
+      <w:rPr>
+        <w:rFonts w:ascii="Courier New" w:hAnsi="Courier New" w:cs="Courier New" w:hint="default"/>
+      </w:rPr>
+    </w:lvl>
+    <w:lvl w:ilvl="5" w:tplc="08090005" w:tentative="1">
+      <w:start w:val="1"/>
+      <w:numFmt w:val="bullet"/>
+      <w:lvlText w:val=""/>
+      <w:lvlJc w:val="left"/>
+      <w:pPr>
+        <w:ind w:left="4680" w:hanging="360"/>
+      </w:pPr>
+      <w:rPr>
+        <w:rFonts w:ascii="Wingdings" w:hAnsi="Wingdings" w:hint="default"/>
+      </w:rPr>
+    </w:lvl>
+    <w:lvl w:ilvl="6" w:tplc="08090001" w:tentative="1">
+      <w:start w:val="1"/>
+      <w:numFmt w:val="bullet"/>
+      <w:lvlText w:val=""/>
+      <w:lvlJc w:val="left"/>
+      <w:pPr>
+        <w:ind w:left="5400" w:hanging="360"/>
+      </w:pPr>
+      <w:rPr>
+        <w:rFonts w:ascii="Symbol" w:hAnsi="Symbol" w:hint="default"/>
+      </w:rPr>
+    </w:lvl>
+    <w:lvl w:ilvl="7" w:tplc="08090003" w:tentative="1">
+      <w:start w:val="1"/>
+      <w:numFmt w:val="bullet"/>
+      <w:lvlText w:val="o"/>
+      <w:lvlJc w:val="left"/>
+      <w:pPr>
+        <w:ind w:left="6120" w:hanging="360"/>
+      </w:pPr>
+      <w:rPr>
+        <w:rFonts w:ascii="Courier New" w:hAnsi="Courier New" w:cs="Courier New" w:hint="default"/>
+      </w:rPr>
+    </w:lvl>
+    <w:lvl w:ilvl="8" w:tplc="08090005" w:tentative="1">
+      <w:start w:val="1"/>
+      <w:numFmt w:val="bullet"/>
+      <w:lvlText w:val=""/>
+      <w:lvlJc w:val="left"/>
+      <w:pPr>
+        <w:ind w:left="6840" w:hanging="360"/>
+      </w:pPr>
+      <w:rPr>
+        <w:rFonts w:ascii="Wingdings" w:hAnsi="Wingdings" w:hint="default"/>
+      </w:rPr>
+    </w:lvl>
+  </w:abstractNum>
+  <w:abstractNum w:abstractNumId="2" w15:restartNumberingAfterBreak="0">
     <w:nsid w:val="05843DD2"/>
     <w:multiLevelType w:val="hybridMultilevel"/>
     <w:tmpl w:val="7D4AFA3C"/>
@@ -4074,7 +4730,7 @@
       </w:pPr>
     </w:lvl>
   </w:abstractNum>
-  <w:abstractNum w:abstractNumId="2" w15:restartNumberingAfterBreak="0">
+  <w:abstractNum w:abstractNumId="3" w15:restartNumberingAfterBreak="0">
     <w:nsid w:val="07FE45B5"/>
     <w:multiLevelType w:val="hybridMultilevel"/>
     <w:tmpl w:val="BBDEA64C"/>
@@ -4163,7 +4819,7 @@
       </w:pPr>
     </w:lvl>
   </w:abstractNum>
-  <w:abstractNum w:abstractNumId="3" w15:restartNumberingAfterBreak="0">
+  <w:abstractNum w:abstractNumId="4" w15:restartNumberingAfterBreak="0">
     <w:nsid w:val="08A56264"/>
     <w:multiLevelType w:val="hybridMultilevel"/>
     <w:tmpl w:val="771843DA"/>
@@ -4252,7 +4908,7 @@
       </w:pPr>
     </w:lvl>
   </w:abstractNum>
-  <w:abstractNum w:abstractNumId="4" w15:restartNumberingAfterBreak="0">
+  <w:abstractNum w:abstractNumId="5" w15:restartNumberingAfterBreak="0">
     <w:nsid w:val="19BB60A3"/>
     <w:multiLevelType w:val="hybridMultilevel"/>
     <w:tmpl w:val="DFFEA122"/>
@@ -4341,7 +4997,7 @@
       </w:pPr>
     </w:lvl>
   </w:abstractNum>
-  <w:abstractNum w:abstractNumId="5" w15:restartNumberingAfterBreak="0">
+  <w:abstractNum w:abstractNumId="6" w15:restartNumberingAfterBreak="0">
     <w:nsid w:val="1ECA5BD4"/>
     <w:multiLevelType w:val="hybridMultilevel"/>
     <w:tmpl w:val="0A6ACE28"/>
@@ -4430,7 +5086,7 @@
       </w:pPr>
     </w:lvl>
   </w:abstractNum>
-  <w:abstractNum w:abstractNumId="6" w15:restartNumberingAfterBreak="0">
+  <w:abstractNum w:abstractNumId="7" w15:restartNumberingAfterBreak="0">
     <w:nsid w:val="1F913C06"/>
     <w:multiLevelType w:val="hybridMultilevel"/>
     <w:tmpl w:val="489C0100"/>
@@ -4519,7 +5175,7 @@
       </w:pPr>
     </w:lvl>
   </w:abstractNum>
-  <w:abstractNum w:abstractNumId="7" w15:restartNumberingAfterBreak="0">
+  <w:abstractNum w:abstractNumId="8" w15:restartNumberingAfterBreak="0">
     <w:nsid w:val="252B0ACC"/>
     <w:multiLevelType w:val="hybridMultilevel"/>
     <w:tmpl w:val="3B14D61E"/>
@@ -4608,7 +5264,7 @@
       </w:pPr>
     </w:lvl>
   </w:abstractNum>
-  <w:abstractNum w:abstractNumId="8" w15:restartNumberingAfterBreak="0">
+  <w:abstractNum w:abstractNumId="9" w15:restartNumberingAfterBreak="0">
     <w:nsid w:val="273969B7"/>
     <w:multiLevelType w:val="hybridMultilevel"/>
     <w:tmpl w:val="99EEE508"/>
@@ -4697,7 +5353,7 @@
       </w:pPr>
     </w:lvl>
   </w:abstractNum>
-  <w:abstractNum w:abstractNumId="9" w15:restartNumberingAfterBreak="0">
+  <w:abstractNum w:abstractNumId="10" w15:restartNumberingAfterBreak="0">
     <w:nsid w:val="296D6394"/>
     <w:multiLevelType w:val="hybridMultilevel"/>
     <w:tmpl w:val="993AF32E"/>
@@ -4786,7 +5442,7 @@
       </w:pPr>
     </w:lvl>
   </w:abstractNum>
-  <w:abstractNum w:abstractNumId="10" w15:restartNumberingAfterBreak="0">
+  <w:abstractNum w:abstractNumId="11" w15:restartNumberingAfterBreak="0">
     <w:nsid w:val="2D054ECD"/>
     <w:multiLevelType w:val="hybridMultilevel"/>
     <w:tmpl w:val="98D23A56"/>
@@ -4875,7 +5531,7 @@
       </w:pPr>
     </w:lvl>
   </w:abstractNum>
-  <w:abstractNum w:abstractNumId="11" w15:restartNumberingAfterBreak="0">
+  <w:abstractNum w:abstractNumId="12" w15:restartNumberingAfterBreak="0">
     <w:nsid w:val="2FED611E"/>
     <w:multiLevelType w:val="hybridMultilevel"/>
     <w:tmpl w:val="5B9CDECA"/>
@@ -4988,7 +5644,7 @@
       </w:rPr>
     </w:lvl>
   </w:abstractNum>
-  <w:abstractNum w:abstractNumId="12" w15:restartNumberingAfterBreak="0">
+  <w:abstractNum w:abstractNumId="13" w15:restartNumberingAfterBreak="0">
     <w:nsid w:val="2FFE70A3"/>
     <w:multiLevelType w:val="hybridMultilevel"/>
     <w:tmpl w:val="516E738A"/>
@@ -5077,7 +5733,7 @@
       </w:pPr>
     </w:lvl>
   </w:abstractNum>
-  <w:abstractNum w:abstractNumId="13" w15:restartNumberingAfterBreak="0">
+  <w:abstractNum w:abstractNumId="14" w15:restartNumberingAfterBreak="0">
     <w:nsid w:val="34D20BA4"/>
     <w:multiLevelType w:val="hybridMultilevel"/>
     <w:tmpl w:val="ABAA3F64"/>
@@ -5166,7 +5822,7 @@
       </w:pPr>
     </w:lvl>
   </w:abstractNum>
-  <w:abstractNum w:abstractNumId="14" w15:restartNumberingAfterBreak="0">
+  <w:abstractNum w:abstractNumId="15" w15:restartNumberingAfterBreak="0">
     <w:nsid w:val="35E267BE"/>
     <w:multiLevelType w:val="hybridMultilevel"/>
     <w:tmpl w:val="6B922666"/>
@@ -5255,7 +5911,7 @@
       </w:pPr>
     </w:lvl>
   </w:abstractNum>
-  <w:abstractNum w:abstractNumId="15" w15:restartNumberingAfterBreak="0">
+  <w:abstractNum w:abstractNumId="16" w15:restartNumberingAfterBreak="0">
     <w:nsid w:val="3DA52E9C"/>
     <w:multiLevelType w:val="hybridMultilevel"/>
     <w:tmpl w:val="FDEE386A"/>
@@ -5344,7 +6000,7 @@
       </w:pPr>
     </w:lvl>
   </w:abstractNum>
-  <w:abstractNum w:abstractNumId="16" w15:restartNumberingAfterBreak="0">
+  <w:abstractNum w:abstractNumId="17" w15:restartNumberingAfterBreak="0">
     <w:nsid w:val="40E7288B"/>
     <w:multiLevelType w:val="hybridMultilevel"/>
     <w:tmpl w:val="FAC84DD2"/>
@@ -5456,7 +6112,7 @@
       </w:rPr>
     </w:lvl>
   </w:abstractNum>
-  <w:abstractNum w:abstractNumId="17" w15:restartNumberingAfterBreak="0">
+  <w:abstractNum w:abstractNumId="18" w15:restartNumberingAfterBreak="0">
     <w:nsid w:val="437928D1"/>
     <w:multiLevelType w:val="hybridMultilevel"/>
     <w:tmpl w:val="48F44CF2"/>
@@ -5545,7 +6201,7 @@
       </w:pPr>
     </w:lvl>
   </w:abstractNum>
-  <w:abstractNum w:abstractNumId="18" w15:restartNumberingAfterBreak="0">
+  <w:abstractNum w:abstractNumId="19" w15:restartNumberingAfterBreak="0">
     <w:nsid w:val="5B0223F1"/>
     <w:multiLevelType w:val="hybridMultilevel"/>
     <w:tmpl w:val="16FAB3FC"/>
@@ -5634,7 +6290,7 @@
       </w:pPr>
     </w:lvl>
   </w:abstractNum>
-  <w:abstractNum w:abstractNumId="19" w15:restartNumberingAfterBreak="0">
+  <w:abstractNum w:abstractNumId="20" w15:restartNumberingAfterBreak="0">
     <w:nsid w:val="5F7B2E03"/>
     <w:multiLevelType w:val="hybridMultilevel"/>
     <w:tmpl w:val="804EB914"/>
@@ -5723,7 +6379,7 @@
       </w:pPr>
     </w:lvl>
   </w:abstractNum>
-  <w:abstractNum w:abstractNumId="20" w15:restartNumberingAfterBreak="0">
+  <w:abstractNum w:abstractNumId="21" w15:restartNumberingAfterBreak="0">
     <w:nsid w:val="5FEB7F32"/>
     <w:multiLevelType w:val="hybridMultilevel"/>
     <w:tmpl w:val="EF7E5DE2"/>
@@ -5812,7 +6468,7 @@
       </w:pPr>
     </w:lvl>
   </w:abstractNum>
-  <w:abstractNum w:abstractNumId="21" w15:restartNumberingAfterBreak="0">
+  <w:abstractNum w:abstractNumId="22" w15:restartNumberingAfterBreak="0">
     <w:nsid w:val="61013B6F"/>
     <w:multiLevelType w:val="hybridMultilevel"/>
     <w:tmpl w:val="2ECA80CA"/>
@@ -5925,7 +6581,7 @@
       </w:rPr>
     </w:lvl>
   </w:abstractNum>
-  <w:abstractNum w:abstractNumId="22" w15:restartNumberingAfterBreak="0">
+  <w:abstractNum w:abstractNumId="23" w15:restartNumberingAfterBreak="0">
     <w:nsid w:val="6A422435"/>
     <w:multiLevelType w:val="hybridMultilevel"/>
     <w:tmpl w:val="701A2A06"/>
@@ -6014,7 +6670,7 @@
       </w:pPr>
     </w:lvl>
   </w:abstractNum>
-  <w:abstractNum w:abstractNumId="23" w15:restartNumberingAfterBreak="0">
+  <w:abstractNum w:abstractNumId="24" w15:restartNumberingAfterBreak="0">
     <w:nsid w:val="6F561751"/>
     <w:multiLevelType w:val="hybridMultilevel"/>
     <w:tmpl w:val="4192D7A6"/>
@@ -6103,7 +6759,7 @@
       </w:pPr>
     </w:lvl>
   </w:abstractNum>
-  <w:abstractNum w:abstractNumId="24" w15:restartNumberingAfterBreak="0">
+  <w:abstractNum w:abstractNumId="25" w15:restartNumberingAfterBreak="0">
     <w:nsid w:val="71A92797"/>
     <w:multiLevelType w:val="hybridMultilevel"/>
     <w:tmpl w:val="26364C96"/>
@@ -6192,7 +6848,7 @@
       </w:pPr>
     </w:lvl>
   </w:abstractNum>
-  <w:abstractNum w:abstractNumId="25" w15:restartNumberingAfterBreak="0">
+  <w:abstractNum w:abstractNumId="26" w15:restartNumberingAfterBreak="0">
     <w:nsid w:val="782D2A7B"/>
     <w:multiLevelType w:val="hybridMultilevel"/>
     <w:tmpl w:val="44C81544"/>
@@ -6282,82 +6938,85 @@
     </w:lvl>
   </w:abstractNum>
   <w:num w:numId="1">
-    <w:abstractNumId w:val="13"/>
+    <w:abstractNumId w:val="14"/>
   </w:num>
   <w:num w:numId="2">
-    <w:abstractNumId w:val="21"/>
+    <w:abstractNumId w:val="22"/>
   </w:num>
   <w:num w:numId="3">
-    <w:abstractNumId w:val="7"/>
+    <w:abstractNumId w:val="8"/>
   </w:num>
   <w:num w:numId="4">
-    <w:abstractNumId w:val="23"/>
+    <w:abstractNumId w:val="24"/>
   </w:num>
   <w:num w:numId="5">
-    <w:abstractNumId w:val="11"/>
+    <w:abstractNumId w:val="12"/>
   </w:num>
   <w:num w:numId="6">
-    <w:abstractNumId w:val="16"/>
+    <w:abstractNumId w:val="17"/>
   </w:num>
   <w:num w:numId="7">
-    <w:abstractNumId w:val="24"/>
+    <w:abstractNumId w:val="25"/>
   </w:num>
   <w:num w:numId="8">
-    <w:abstractNumId w:val="15"/>
+    <w:abstractNumId w:val="16"/>
   </w:num>
   <w:num w:numId="9">
     <w:abstractNumId w:val="0"/>
   </w:num>
   <w:num w:numId="10">
+    <w:abstractNumId w:val="6"/>
+  </w:num>
+  <w:num w:numId="11">
+    <w:abstractNumId w:val="11"/>
+  </w:num>
+  <w:num w:numId="12">
+    <w:abstractNumId w:val="2"/>
+  </w:num>
+  <w:num w:numId="13">
     <w:abstractNumId w:val="5"/>
   </w:num>
-  <w:num w:numId="11">
+  <w:num w:numId="14">
+    <w:abstractNumId w:val="26"/>
+  </w:num>
+  <w:num w:numId="15">
     <w:abstractNumId w:val="10"/>
   </w:num>
-  <w:num w:numId="12">
-    <w:abstractNumId w:val="1"/>
+  <w:num w:numId="16">
+    <w:abstractNumId w:val="13"/>
   </w:num>
-  <w:num w:numId="13">
+  <w:num w:numId="17">
+    <w:abstractNumId w:val="21"/>
+  </w:num>
+  <w:num w:numId="18">
+    <w:abstractNumId w:val="18"/>
+  </w:num>
+  <w:num w:numId="19">
     <w:abstractNumId w:val="4"/>
   </w:num>
-  <w:num w:numId="14">
-    <w:abstractNumId w:val="25"/>
+  <w:num w:numId="20">
+    <w:abstractNumId w:val="19"/>
   </w:num>
-  <w:num w:numId="15">
+  <w:num w:numId="21">
+    <w:abstractNumId w:val="20"/>
+  </w:num>
+  <w:num w:numId="22">
     <w:abstractNumId w:val="9"/>
   </w:num>
-  <w:num w:numId="16">
-    <w:abstractNumId w:val="12"/>
-  </w:num>
-  <w:num w:numId="17">
-    <w:abstractNumId w:val="20"/>
-  </w:num>
-  <w:num w:numId="18">
-    <w:abstractNumId w:val="17"/>
-  </w:num>
-  <w:num w:numId="19">
+  <w:num w:numId="23">
     <w:abstractNumId w:val="3"/>
   </w:num>
-  <w:num w:numId="20">
-    <w:abstractNumId w:val="18"/>
-  </w:num>
-  <w:num w:numId="21">
-    <w:abstractNumId w:val="19"/>
-  </w:num>
-  <w:num w:numId="22">
-    <w:abstractNumId w:val="8"/>
-  </w:num>
-  <w:num w:numId="23">
-    <w:abstractNumId w:val="2"/>
-  </w:num>
   <w:num w:numId="24">
-    <w:abstractNumId w:val="6"/>
+    <w:abstractNumId w:val="7"/>
   </w:num>
   <w:num w:numId="25">
-    <w:abstractNumId w:val="22"/>
+    <w:abstractNumId w:val="23"/>
   </w:num>
   <w:num w:numId="26">
-    <w:abstractNumId w:val="14"/>
+    <w:abstractNumId w:val="15"/>
+  </w:num>
+  <w:num w:numId="27">
+    <w:abstractNumId w:val="1"/>
   </w:num>
 </w:numbering>
 </file>

</xml_diff>

<commit_message>
Adding translations for French and Maori
</commit_message>
<xml_diff>
--- a/post-mortem.docx
+++ b/post-mortem.docx
@@ -94,248 +94,1192 @@
           <w:iCs/>
           <w:lang w:val="en-AU"/>
         </w:rPr>
-        <w:t xml:space="preserve"> Leave till end </w:t>
-      </w:r>
-      <w:proofErr w:type="spellStart"/>
+        <w:t xml:space="preserve"> Leave till end incase purposes are forced to change due to time.</w:t>
+      </w:r>
+    </w:p>
+    <w:p>
+      <w:pPr>
+        <w:rPr>
+          <w:lang w:val="en-AU"/>
+        </w:rPr>
+      </w:pPr>
+    </w:p>
+    <w:p>
+      <w:pPr>
+        <w:pStyle w:val="Heading2"/>
+        <w:rPr>
+          <w:lang w:val="en-AU"/>
+        </w:rPr>
+      </w:pPr>
+      <w:r>
+        <w:rPr>
+          <w:lang w:val="en-AU"/>
+        </w:rPr>
+        <w:t>Development Process:</w:t>
+      </w:r>
+    </w:p>
+    <w:p>
+      <w:pPr>
+        <w:rPr>
+          <w:lang w:val="en-AU"/>
+        </w:rPr>
+      </w:pPr>
+    </w:p>
+    <w:p>
+      <w:pPr>
+        <w:rPr>
+          <w:lang w:val="en-AU"/>
+        </w:rPr>
+      </w:pPr>
+      <w:r>
+        <w:rPr>
+          <w:lang w:val="en-AU"/>
+        </w:rPr>
+        <w:t>The development process for Crapchat started over the term 1 break, where I saw a job listing by Snapchat for a Software Engineering position in Sydney. Upon reading the brief for the second mobile computing project, I realised that Snapchat fits the theme of the assignment very well, as it is very connected to the immediate surroundings using a location map of friends, and the camera. It is also connected with other places outside the app with the facility to share memories and talk to other users. This lead to me wanting to creating a rudimentary Snapchat clone, that I could hopefully use to my advantage if I was to apply for a job at Snapchat in the future.</w:t>
+      </w:r>
+    </w:p>
+    <w:p>
+      <w:pPr>
+        <w:rPr>
+          <w:lang w:val="en-AU"/>
+        </w:rPr>
+      </w:pPr>
+    </w:p>
+    <w:p>
+      <w:pPr>
+        <w:rPr>
+          <w:lang w:val="en-AU"/>
+        </w:rPr>
+      </w:pPr>
+      <w:r>
+        <w:rPr>
+          <w:lang w:val="en-AU"/>
+        </w:rPr>
+        <w:t>Creating a Snapchat clone was very ambitious of me, and as will be seen throughout this document, unfortunately components of the app had to be left out in order to submit in time. I feel confident that I could add them in for personal benefit in the future. To deal with the ambitious nature of the project, I followed a semi-strict agile development process, specifically Kanban.</w:t>
+      </w:r>
+    </w:p>
+    <w:p>
+      <w:pPr>
+        <w:rPr>
+          <w:lang w:val="en-AU"/>
+        </w:rPr>
+      </w:pPr>
+    </w:p>
+    <w:p>
+      <w:pPr>
+        <w:rPr>
+          <w:lang w:val="en-AU"/>
+        </w:rPr>
+      </w:pPr>
+      <w:r>
+        <w:rPr>
+          <w:lang w:val="en-AU"/>
+        </w:rPr>
+        <w:t>As can be seen in the figure below, a Trello board was created and used to manage story backlog items, as well as general admin tasks. I found this helpful up until a point late in the project where the administrative cost was too much and I just needed to get stuck into development.</w:t>
+      </w:r>
+    </w:p>
+    <w:p>
+      <w:pPr>
+        <w:rPr>
+          <w:lang w:val="en-AU"/>
+        </w:rPr>
+      </w:pPr>
+    </w:p>
+    <w:p>
+      <w:pPr>
+        <w:jc w:val="center"/>
+        <w:rPr>
+          <w:color w:val="FF0000"/>
+          <w:lang w:val="en-AU"/>
+        </w:rPr>
+      </w:pPr>
+      <w:r>
+        <w:rPr>
+          <w:color w:val="FF0000"/>
+          <w:lang w:val="en-AU"/>
+        </w:rPr>
+        <w:t>INSERT FIGURE HERE</w:t>
+      </w:r>
+    </w:p>
+    <w:p>
+      <w:pPr>
+        <w:rPr>
+          <w:lang w:val="en-AU"/>
+        </w:rPr>
+      </w:pPr>
+    </w:p>
+    <w:p>
+      <w:pPr>
+        <w:rPr>
+          <w:lang w:val="en-AU"/>
+        </w:rPr>
+      </w:pPr>
+      <w:r>
+        <w:rPr>
+          <w:lang w:val="en-AU"/>
+        </w:rPr>
+        <w:t xml:space="preserve">The stories that can be seen in the figure came from a backlog document that I created </w:t>
+      </w:r>
       <w:r>
         <w:rPr>
           <w:i/>
           <w:iCs/>
           <w:lang w:val="en-AU"/>
         </w:rPr>
-        <w:t>incase</w:t>
-      </w:r>
-      <w:proofErr w:type="spellEnd"/>
-      <w:r>
+        <w:t>prior</w:t>
+      </w:r>
+      <w:r>
+        <w:rPr>
+          <w:lang w:val="en-AU"/>
+        </w:rPr>
+        <w:t xml:space="preserve"> to any implementation. As is the requirement, these user stories have been appended to the end of this post mortem document. It should be noted that in some cases, minor changes were made along the way, mostly in the interest of time. These changes can be seen as comments on the Trello board (which the markers are able to request access to if needed), however have not been updated on this backlog of user stories. This was a conscious decision, as these stories still reflect the product that would have been created in ideal circumstances, and I did not want to take from that. I also wanted to keep them the same in case I do come back to this project and polish it up for personal benefit.</w:t>
+      </w:r>
+    </w:p>
+    <w:p>
+      <w:pPr>
+        <w:rPr>
+          <w:lang w:val="en-AU"/>
+        </w:rPr>
+      </w:pPr>
+    </w:p>
+    <w:p>
+      <w:pPr>
         <w:rPr>
           <w:i/>
           <w:iCs/>
           <w:lang w:val="en-AU"/>
         </w:rPr>
-        <w:t xml:space="preserve"> purposes are forced to change due to time.</w:t>
-      </w:r>
-    </w:p>
-    <w:p>
-      <w:pPr>
-        <w:rPr>
-          <w:lang w:val="en-AU"/>
-        </w:rPr>
-      </w:pPr>
-    </w:p>
-    <w:p>
-      <w:pPr>
-        <w:pStyle w:val="Heading2"/>
-        <w:rPr>
-          <w:lang w:val="en-AU"/>
-        </w:rPr>
-      </w:pPr>
-      <w:r>
-        <w:rPr>
-          <w:lang w:val="en-AU"/>
-        </w:rPr>
-        <w:t>Development Process:</w:t>
-      </w:r>
-    </w:p>
-    <w:p>
-      <w:pPr>
-        <w:rPr>
-          <w:lang w:val="en-AU"/>
-        </w:rPr>
-      </w:pPr>
-    </w:p>
-    <w:p>
-      <w:pPr>
-        <w:rPr>
-          <w:lang w:val="en-AU"/>
-        </w:rPr>
-      </w:pPr>
-      <w:r>
-        <w:rPr>
-          <w:lang w:val="en-AU"/>
-        </w:rPr>
-        <w:t xml:space="preserve">The development process for </w:t>
-      </w:r>
-      <w:proofErr w:type="spellStart"/>
-      <w:r>
-        <w:rPr>
-          <w:lang w:val="en-AU"/>
-        </w:rPr>
-        <w:t>Crapchat</w:t>
-      </w:r>
-      <w:proofErr w:type="spellEnd"/>
-      <w:r>
-        <w:rPr>
-          <w:lang w:val="en-AU"/>
-        </w:rPr>
-        <w:t xml:space="preserve"> started over the term 1 break, where I saw a job listing by Snapchat for a Software Engineering position in Sydney. Upon reading the brief for the second mobile computing project, I realised that Snapchat fits the theme of the assignment very well, as it is very connected to the immediate surroundings using a location map of friends, and the camera. It is also connected with other places outside the app with the facility to share memories and talk to other users. This lead to me wanting to creating a rudimentary Snapchat clone, that I could hopefully use to my advantage if I was to apply for a job at Snapchat in the future.</w:t>
-      </w:r>
-    </w:p>
-    <w:p>
-      <w:pPr>
-        <w:rPr>
-          <w:lang w:val="en-AU"/>
-        </w:rPr>
-      </w:pPr>
-    </w:p>
-    <w:p>
-      <w:pPr>
-        <w:rPr>
-          <w:lang w:val="en-AU"/>
-        </w:rPr>
-      </w:pPr>
-      <w:r>
-        <w:rPr>
-          <w:lang w:val="en-AU"/>
-        </w:rPr>
-        <w:t>Creating a Snapchat clone was very ambitious of me, and as will be seen throughout this document, unfortunately components of the app had to be left out in order to submit in time. I feel confident that I could add them in for personal benefit in the future. To deal with the ambitious nature of the project, I followed a semi-strict agile development process, specifically Kanban.</w:t>
-      </w:r>
-    </w:p>
-    <w:p>
-      <w:pPr>
-        <w:rPr>
-          <w:lang w:val="en-AU"/>
-        </w:rPr>
-      </w:pPr>
-    </w:p>
-    <w:p>
-      <w:pPr>
-        <w:rPr>
-          <w:lang w:val="en-AU"/>
-        </w:rPr>
-      </w:pPr>
-      <w:r>
-        <w:rPr>
-          <w:lang w:val="en-AU"/>
-        </w:rPr>
-        <w:t>As can be seen in the figure below, a Trello board was created and used to manage story backlog items, as well as general admin tasks. I found this helpful up until a point late in the project where the administrative cost was too much and I just needed to get stuck into development.</w:t>
-      </w:r>
-    </w:p>
-    <w:p>
-      <w:pPr>
-        <w:rPr>
-          <w:lang w:val="en-AU"/>
-        </w:rPr>
-      </w:pPr>
-    </w:p>
-    <w:p>
-      <w:pPr>
-        <w:jc w:val="center"/>
-        <w:rPr>
-          <w:color w:val="FF0000"/>
-          <w:lang w:val="en-AU"/>
-        </w:rPr>
-      </w:pPr>
-      <w:r>
-        <w:rPr>
-          <w:color w:val="FF0000"/>
-          <w:lang w:val="en-AU"/>
-        </w:rPr>
-        <w:t>INSERT FIGURE HERE</w:t>
-      </w:r>
-    </w:p>
-    <w:p>
-      <w:pPr>
-        <w:rPr>
-          <w:lang w:val="en-AU"/>
-        </w:rPr>
-      </w:pPr>
-    </w:p>
-    <w:p>
-      <w:pPr>
-        <w:rPr>
-          <w:lang w:val="en-AU"/>
-        </w:rPr>
-      </w:pPr>
-      <w:r>
-        <w:rPr>
-          <w:lang w:val="en-AU"/>
-        </w:rPr>
-        <w:t xml:space="preserve">The stories that can be seen in the figure came from a backlog document that I created </w:t>
-      </w:r>
+      </w:pPr>
       <w:r>
         <w:rPr>
           <w:i/>
           <w:iCs/>
           <w:lang w:val="en-AU"/>
         </w:rPr>
-        <w:t>prior</w:t>
-      </w:r>
-      <w:r>
-        <w:rPr>
-          <w:lang w:val="en-AU"/>
-        </w:rPr>
-        <w:t xml:space="preserve"> to any implementation. As is the requirement, these user stories have been appended to the end of this post mortem document. It should be noted that in some cases, minor changes were made along the way, mostly in the interest of time. These changes can be seen as comments on the Trello board (which the markers are able to request access to if needed), however have not been updated on this backlog of user stories. This was a conscious decision, as these stories still reflect the product that would have been created in ideal circumstances, and I did not want to take from that. I also wanted to keep them the same in case I do come back to this project and polish it up for personal benefit.</w:t>
-      </w:r>
-    </w:p>
-    <w:p>
-      <w:pPr>
-        <w:rPr>
-          <w:lang w:val="en-AU"/>
-        </w:rPr>
-      </w:pPr>
-    </w:p>
-    <w:p>
-      <w:pPr>
-        <w:rPr>
+        <w:t>TODO: Comments about app once development is fully complete</w:t>
+      </w:r>
+    </w:p>
+    <w:p>
+      <w:pPr>
+        <w:rPr>
+          <w:lang w:val="en-AU"/>
+        </w:rPr>
+      </w:pPr>
+    </w:p>
+    <w:p>
+      <w:pPr>
+        <w:rPr>
+          <w:lang w:val="en-AU"/>
+        </w:rPr>
+      </w:pPr>
+    </w:p>
+    <w:p>
+      <w:pPr>
+        <w:rPr>
+          <w:lang w:val="en-AU"/>
+        </w:rPr>
+      </w:pPr>
+    </w:p>
+    <w:p>
+      <w:pPr>
+        <w:rPr>
+          <w:lang w:val="en-AU"/>
+        </w:rPr>
+      </w:pPr>
+    </w:p>
+    <w:p>
+      <w:pPr>
+        <w:pStyle w:val="Heading2"/>
+        <w:rPr>
+          <w:lang w:val="en-AU"/>
+        </w:rPr>
+      </w:pPr>
+      <w:r>
+        <w:rPr>
+          <w:lang w:val="en-AU"/>
+        </w:rPr>
+        <w:t>Requirement enumeration:</w:t>
+      </w:r>
+    </w:p>
+    <w:p>
+      <w:pPr>
+        <w:rPr>
+          <w:lang w:val="en-AU"/>
+        </w:rPr>
+      </w:pPr>
+    </w:p>
+    <w:p>
+      <w:pPr>
+        <w:pStyle w:val="ListParagraph"/>
+        <w:numPr>
+          <w:ilvl w:val="0"/>
+          <w:numId w:val="26"/>
+        </w:numPr>
+        <w:rPr>
+          <w:b/>
+          <w:bCs/>
+          <w:lang w:val="en-AU"/>
+        </w:rPr>
+      </w:pPr>
+      <w:r>
+        <w:rPr>
+          <w:b/>
+          <w:bCs/>
+          <w:lang w:val="en-AU"/>
+        </w:rPr>
+        <w:t xml:space="preserve">Interact with the nearby physical world in some way. This interaction might rely on sensors, GPS, the camera, or Bluetooth to create a local area network. </w:t>
+      </w:r>
+    </w:p>
+    <w:p>
+      <w:pPr>
+        <w:rPr>
+          <w:b/>
+          <w:bCs/>
+          <w:lang w:val="en-AU"/>
+        </w:rPr>
+      </w:pPr>
+    </w:p>
+    <w:p>
+      <w:pPr>
+        <w:ind w:left="720"/>
+        <w:rPr>
+          <w:lang w:val="en-AU"/>
+        </w:rPr>
+      </w:pPr>
+      <w:r>
+        <w:rPr>
+          <w:lang w:val="en-AU"/>
+        </w:rPr>
+        <w:t>Crapchat firstly interacts with the nearby physical world by using the device’s camera. The modern CameraX library was used to create a camera view that is a central part of the application. The user can press the camera icon to snap a picture from the view finder, which is automatically saved to the device unless they delete it when the option is presented after taking the picture.</w:t>
+      </w:r>
+    </w:p>
+    <w:p>
+      <w:pPr>
+        <w:ind w:left="720"/>
+        <w:rPr>
+          <w:lang w:val="en-AU"/>
+        </w:rPr>
+      </w:pPr>
+    </w:p>
+    <w:p>
+      <w:pPr>
+        <w:jc w:val="center"/>
+        <w:rPr>
+          <w:color w:val="FF0000"/>
+          <w:lang w:val="en-AU"/>
+        </w:rPr>
+      </w:pPr>
+      <w:r>
+        <w:rPr>
+          <w:color w:val="FF0000"/>
+          <w:lang w:val="en-AU"/>
+        </w:rPr>
+        <w:t>INSERT FIGURE HERE</w:t>
+      </w:r>
+    </w:p>
+    <w:p>
+      <w:pPr>
+        <w:rPr>
+          <w:lang w:val="en-AU"/>
+        </w:rPr>
+      </w:pPr>
+    </w:p>
+    <w:p>
+      <w:pPr>
+        <w:rPr>
+          <w:b/>
+          <w:bCs/>
+          <w:lang w:val="en-AU"/>
+        </w:rPr>
+      </w:pPr>
+    </w:p>
+    <w:p>
+      <w:pPr>
+        <w:pStyle w:val="ListParagraph"/>
+        <w:numPr>
+          <w:ilvl w:val="0"/>
+          <w:numId w:val="26"/>
+        </w:numPr>
+        <w:rPr>
+          <w:b/>
+          <w:bCs/>
+          <w:lang w:val="en-AU"/>
+        </w:rPr>
+      </w:pPr>
+      <w:r>
+        <w:rPr>
+          <w:b/>
+          <w:bCs/>
+          <w:lang w:val="en-AU"/>
+        </w:rPr>
+        <w:t>Interact with the nearby physical world in some additional way.</w:t>
+      </w:r>
+    </w:p>
+    <w:p>
+      <w:pPr>
+        <w:rPr>
+          <w:b/>
+          <w:bCs/>
+          <w:lang w:val="en-AU"/>
+        </w:rPr>
+      </w:pPr>
+    </w:p>
+    <w:p>
+      <w:pPr>
+        <w:ind w:left="720"/>
+        <w:rPr>
+          <w:lang w:val="en-AU"/>
+        </w:rPr>
+      </w:pPr>
+      <w:r>
+        <w:rPr>
+          <w:lang w:val="en-AU"/>
+        </w:rPr>
+        <w:t>Crapchat secondly interacts with the nearby physical word using the devices GPS system. A google maps view is available to the user that utilizes the GPS services on their device to display where they are on the map. In the future, this will be expanded to also show the users Crapchat friends on the map. It should be noted that this feature specifically uses GPS, as opposed to other locations services, such as IP address location.</w:t>
+      </w:r>
+    </w:p>
+    <w:p>
+      <w:pPr>
+        <w:ind w:left="720"/>
+        <w:rPr>
+          <w:lang w:val="en-AU"/>
+        </w:rPr>
+      </w:pPr>
+    </w:p>
+    <w:p>
+      <w:pPr>
+        <w:jc w:val="center"/>
+        <w:rPr>
+          <w:color w:val="FF0000"/>
+          <w:lang w:val="en-AU"/>
+        </w:rPr>
+      </w:pPr>
+      <w:r>
+        <w:rPr>
+          <w:color w:val="FF0000"/>
+          <w:lang w:val="en-AU"/>
+        </w:rPr>
+        <w:t>INSERT FIGURE HERE</w:t>
+      </w:r>
+    </w:p>
+    <w:p>
+      <w:pPr>
+        <w:ind w:left="720"/>
+        <w:rPr>
+          <w:lang w:val="en-AU"/>
+        </w:rPr>
+      </w:pPr>
+    </w:p>
+    <w:p>
+      <w:pPr>
+        <w:pStyle w:val="ListParagraph"/>
+        <w:rPr>
+          <w:b/>
+          <w:bCs/>
+          <w:lang w:val="en-AU"/>
+        </w:rPr>
+      </w:pPr>
+    </w:p>
+    <w:p>
+      <w:pPr>
+        <w:pStyle w:val="ListParagraph"/>
+        <w:numPr>
+          <w:ilvl w:val="0"/>
+          <w:numId w:val="26"/>
+        </w:numPr>
+        <w:rPr>
+          <w:b/>
+          <w:bCs/>
+          <w:lang w:val="en-AU"/>
+        </w:rPr>
+      </w:pPr>
+      <w:r>
+        <w:rPr>
+          <w:b/>
+          <w:bCs/>
+          <w:lang w:val="en-AU"/>
+        </w:rPr>
+        <w:t>Provide a facility for “openness” – for a user to interoperate with entities beyond their phone or beyond your app. This could take many forms. You could allow the user to export a backup of your app’s data that could be imported by someone else or on another device. You could provide support for deep-linking, such that certain patterns of URLs would trigger your app. You could allow the user to share achievements via texting or social media. If your idea for this feature situates your app within the larger community, it probably qualifies.</w:t>
+      </w:r>
+    </w:p>
+    <w:p>
+      <w:pPr>
+        <w:rPr>
+          <w:b/>
+          <w:bCs/>
+          <w:lang w:val="en-AU"/>
+        </w:rPr>
+      </w:pPr>
+    </w:p>
+    <w:p>
+      <w:pPr>
+        <w:ind w:left="720"/>
+        <w:rPr>
+          <w:lang w:val="en-AU"/>
+        </w:rPr>
+      </w:pPr>
+      <w:r>
+        <w:rPr>
+          <w:lang w:val="en-AU"/>
+        </w:rPr>
+        <w:t>Sharing photos using apps on device, in future this would be within the app using firebase</w:t>
+      </w:r>
+    </w:p>
+    <w:p>
+      <w:pPr>
+        <w:pStyle w:val="ListParagraph"/>
+        <w:rPr>
+          <w:b/>
+          <w:bCs/>
+          <w:lang w:val="en-AU"/>
+        </w:rPr>
+      </w:pPr>
+    </w:p>
+    <w:p>
+      <w:pPr>
+        <w:pStyle w:val="ListParagraph"/>
+        <w:numPr>
+          <w:ilvl w:val="0"/>
+          <w:numId w:val="26"/>
+        </w:numPr>
+        <w:rPr>
+          <w:b/>
+          <w:bCs/>
+          <w:lang w:val="en-AU"/>
+        </w:rPr>
+      </w:pPr>
+      <w:r>
+        <w:rPr>
+          <w:b/>
+          <w:bCs/>
+          <w:lang w:val="en-AU"/>
+        </w:rPr>
+        <w:t>Gracefully handle configuration changes, not losing any of the user’s data</w:t>
+      </w:r>
+    </w:p>
+    <w:p>
+      <w:pPr>
+        <w:rPr>
+          <w:b/>
+          <w:bCs/>
+          <w:lang w:val="en-AU"/>
+        </w:rPr>
+      </w:pPr>
+    </w:p>
+    <w:p>
+      <w:pPr>
+        <w:ind w:left="720"/>
+        <w:rPr>
+          <w:lang w:val="en-AU"/>
+        </w:rPr>
+      </w:pPr>
+      <w:r>
+        <w:rPr>
+          <w:lang w:val="en-AU"/>
+        </w:rPr>
+        <w:t>This requirement is rather vague, however I believe that I have achieved this without going out of my way to do anything specific.</w:t>
+      </w:r>
+      <w:r>
+        <w:rPr>
+          <w:lang w:val="en-AU"/>
+        </w:rPr>
+        <w:t xml:space="preserve"> I did have to change a fragment to fragmentcontiner or something in an xml as that view was crashing when rotated before restricting rotation. I have also created view model classes however have not had the need to use them, however anything that required mutabke data on views would use these. A better example of this can actually be seen in my first project </w:t>
+      </w:r>
+      <w:r>
+        <w:rPr>
+          <w:lang w:val="en-AU"/>
+        </w:rPr>
+        <w:lastRenderedPageBreak/>
+        <w:t>with view models used in conjunction with live data from room.</w:t>
+      </w:r>
+      <w:r>
+        <w:rPr>
+          <w:lang w:val="en-AU"/>
+        </w:rPr>
+        <w:t xml:space="preserve"> Mention room in current project immediately saving prefs</w:t>
+      </w:r>
+    </w:p>
+    <w:p>
+      <w:pPr>
+        <w:pStyle w:val="ListParagraph"/>
+        <w:rPr>
+          <w:b/>
+          <w:bCs/>
+          <w:lang w:val="en-AU"/>
+        </w:rPr>
+      </w:pPr>
+    </w:p>
+    <w:p>
+      <w:pPr>
+        <w:pStyle w:val="ListParagraph"/>
+        <w:numPr>
+          <w:ilvl w:val="0"/>
+          <w:numId w:val="26"/>
+        </w:numPr>
+        <w:rPr>
+          <w:b/>
+          <w:bCs/>
+          <w:lang w:val="en-AU"/>
+        </w:rPr>
+      </w:pPr>
+      <w:r>
+        <w:rPr>
+          <w:b/>
+          <w:bCs/>
+          <w:lang w:val="en-AU"/>
+        </w:rPr>
+        <w:t>Use a local database to persist data, preferably using Room instead of raw SQLite</w:t>
+      </w:r>
+    </w:p>
+    <w:p>
+      <w:pPr>
+        <w:pStyle w:val="ListParagraph"/>
+        <w:rPr>
+          <w:b/>
+          <w:bCs/>
+          <w:lang w:val="en-AU"/>
+        </w:rPr>
+      </w:pPr>
+    </w:p>
+    <w:p>
+      <w:pPr>
+        <w:ind w:left="720"/>
+        <w:rPr>
+          <w:lang w:val="en-AU"/>
+        </w:rPr>
+      </w:pPr>
+      <w:r>
+        <w:rPr>
+          <w:lang w:val="en-AU"/>
+        </w:rPr>
+        <w:t>Room used as a custom preference datastore</w:t>
+      </w:r>
+    </w:p>
+    <w:p>
+      <w:pPr>
+        <w:pStyle w:val="ListParagraph"/>
+        <w:rPr>
+          <w:b/>
+          <w:bCs/>
+          <w:lang w:val="en-AU"/>
+        </w:rPr>
+      </w:pPr>
+    </w:p>
+    <w:p>
+      <w:pPr>
+        <w:pStyle w:val="ListParagraph"/>
+        <w:numPr>
+          <w:ilvl w:val="0"/>
+          <w:numId w:val="26"/>
+        </w:numPr>
+        <w:rPr>
+          <w:b/>
+          <w:bCs/>
+          <w:lang w:val="en-AU"/>
+        </w:rPr>
+      </w:pPr>
+      <w:r>
+        <w:rPr>
+          <w:b/>
+          <w:bCs/>
+          <w:lang w:val="en-AU"/>
+        </w:rPr>
+        <w:t>Send the user notifications related to your app in some way.</w:t>
+      </w:r>
+    </w:p>
+    <w:p>
+      <w:pPr>
+        <w:pStyle w:val="ListParagraph"/>
+        <w:rPr>
+          <w:b/>
+          <w:bCs/>
+          <w:lang w:val="en-AU"/>
+        </w:rPr>
+      </w:pPr>
+    </w:p>
+    <w:p>
+      <w:pPr>
+        <w:ind w:left="720"/>
+        <w:rPr>
+          <w:lang w:val="en-AU"/>
+        </w:rPr>
+      </w:pPr>
+      <w:r>
+        <w:rPr>
+          <w:lang w:val="en-AU"/>
+        </w:rPr>
+        <w:t>Provided that the user has enabled the notifications setting in the preferences screen mentioned below, Crapchat will send a daily notification at 9:00 am every day telling the user to make sure they check up on their friends using the app. Topical given current circumstances!</w:t>
+      </w:r>
+    </w:p>
+    <w:p>
+      <w:pPr>
+        <w:ind w:left="720"/>
+        <w:rPr>
+          <w:lang w:val="en-AU"/>
+        </w:rPr>
+      </w:pPr>
+    </w:p>
+    <w:p>
+      <w:pPr>
+        <w:jc w:val="center"/>
+        <w:rPr>
+          <w:color w:val="FF0000"/>
+          <w:lang w:val="en-AU"/>
+        </w:rPr>
+      </w:pPr>
+      <w:r>
+        <w:rPr>
+          <w:color w:val="FF0000"/>
+          <w:lang w:val="en-AU"/>
+        </w:rPr>
+        <w:t>INSERT FIGURE HERE</w:t>
+      </w:r>
+    </w:p>
+    <w:p>
+      <w:pPr>
+        <w:ind w:left="720"/>
+        <w:rPr>
+          <w:lang w:val="en-AU"/>
+        </w:rPr>
+      </w:pPr>
+    </w:p>
+    <w:p>
+      <w:pPr>
+        <w:ind w:left="720"/>
+        <w:rPr>
+          <w:lang w:val="en-AU"/>
+        </w:rPr>
+      </w:pPr>
+    </w:p>
+    <w:p>
+      <w:pPr>
+        <w:pStyle w:val="ListParagraph"/>
+        <w:rPr>
+          <w:b/>
+          <w:bCs/>
+          <w:lang w:val="en-AU"/>
+        </w:rPr>
+      </w:pPr>
+    </w:p>
+    <w:p>
+      <w:pPr>
+        <w:pStyle w:val="ListParagraph"/>
+        <w:numPr>
+          <w:ilvl w:val="0"/>
+          <w:numId w:val="26"/>
+        </w:numPr>
+        <w:rPr>
+          <w:b/>
+          <w:bCs/>
+          <w:lang w:val="en-AU"/>
+        </w:rPr>
+      </w:pPr>
+      <w:r>
+        <w:rPr>
+          <w:b/>
+          <w:bCs/>
+          <w:lang w:val="en-AU"/>
+        </w:rPr>
+        <w:t>Integrate an action bar in at least one activity.</w:t>
+      </w:r>
+    </w:p>
+    <w:p>
+      <w:pPr>
+        <w:rPr>
+          <w:b/>
+          <w:bCs/>
+          <w:lang w:val="en-AU"/>
+        </w:rPr>
+      </w:pPr>
+    </w:p>
+    <w:p>
+      <w:pPr>
+        <w:ind w:left="720"/>
+        <w:rPr>
+          <w:lang w:val="en-AU"/>
+        </w:rPr>
+      </w:pPr>
+      <w:r>
+        <w:rPr>
+          <w:lang w:val="en-AU"/>
+        </w:rPr>
+        <w:t>The applications MainActivity, which holds the three main fragments for the navigation view, has an action bar with a settings icon that will present the preferences screen to the user.</w:t>
+      </w:r>
+    </w:p>
+    <w:p>
+      <w:pPr>
+        <w:ind w:left="720"/>
+        <w:rPr>
+          <w:lang w:val="en-AU"/>
+        </w:rPr>
+      </w:pPr>
+    </w:p>
+    <w:p>
+      <w:pPr>
+        <w:jc w:val="center"/>
+        <w:rPr>
+          <w:color w:val="FF0000"/>
+          <w:lang w:val="en-AU"/>
+        </w:rPr>
+      </w:pPr>
+      <w:r>
+        <w:rPr>
+          <w:color w:val="FF0000"/>
+          <w:lang w:val="en-AU"/>
+        </w:rPr>
+        <w:t>INSERT FIGURE HERE</w:t>
+      </w:r>
+    </w:p>
+    <w:p>
+      <w:pPr>
+        <w:pStyle w:val="ListParagraph"/>
+        <w:rPr>
+          <w:b/>
+          <w:bCs/>
+          <w:lang w:val="en-AU"/>
+        </w:rPr>
+      </w:pPr>
+    </w:p>
+    <w:p>
+      <w:pPr>
+        <w:pStyle w:val="ListParagraph"/>
+        <w:numPr>
+          <w:ilvl w:val="0"/>
+          <w:numId w:val="26"/>
+        </w:numPr>
+        <w:rPr>
+          <w:b/>
+          <w:bCs/>
+          <w:lang w:val="en-AU"/>
+        </w:rPr>
+      </w:pPr>
+      <w:r>
+        <w:rPr>
+          <w:b/>
+          <w:bCs/>
+          <w:lang w:val="en-AU"/>
+        </w:rPr>
+        <w:t>Provide a preference screen using the modern AndroidX Preference Library.</w:t>
+      </w:r>
+    </w:p>
+    <w:p>
+      <w:pPr>
+        <w:rPr>
+          <w:b/>
+          <w:bCs/>
+          <w:lang w:val="en-AU"/>
+        </w:rPr>
+      </w:pPr>
+    </w:p>
+    <w:p>
+      <w:pPr>
+        <w:ind w:left="720"/>
+        <w:rPr>
+          <w:lang w:val="en-AU"/>
+        </w:rPr>
+      </w:pPr>
+      <w:r>
+        <w:rPr>
+          <w:lang w:val="en-AU"/>
+        </w:rPr>
+        <w:t>As mentioned above, on clicking the settings icon the action bar present in the MainActivty of the application, a preference screen is presented to the user. This screen was created using the AndroidX Preference library, and contains the option for the user to turn on or off notifications. This preference is read when the application starts to determine whether or not a notification needs to be scheduled, and there is also an on change listener on the preference screen to immediately schedule or remove scheduled notifications when the preference changes.</w:t>
+      </w:r>
+    </w:p>
+    <w:p>
+      <w:pPr>
+        <w:ind w:left="720"/>
+        <w:rPr>
+          <w:lang w:val="en-AU"/>
+        </w:rPr>
+      </w:pPr>
+    </w:p>
+    <w:p>
+      <w:pPr>
+        <w:jc w:val="center"/>
+        <w:rPr>
+          <w:color w:val="FF0000"/>
+          <w:lang w:val="en-AU"/>
+        </w:rPr>
+      </w:pPr>
+      <w:r>
+        <w:rPr>
+          <w:color w:val="FF0000"/>
+          <w:lang w:val="en-AU"/>
+        </w:rPr>
+        <w:t>INSERT FIGURE HERE</w:t>
+      </w:r>
+    </w:p>
+    <w:p>
+      <w:pPr>
+        <w:ind w:left="720"/>
+        <w:rPr>
+          <w:lang w:val="en-AU"/>
+        </w:rPr>
+      </w:pPr>
+    </w:p>
+    <w:p>
+      <w:pPr>
+        <w:pStyle w:val="ListParagraph"/>
+        <w:rPr>
+          <w:b/>
+          <w:bCs/>
+          <w:lang w:val="en-AU"/>
+        </w:rPr>
+      </w:pPr>
+    </w:p>
+    <w:p>
+      <w:pPr>
+        <w:pStyle w:val="ListParagraph"/>
+        <w:numPr>
+          <w:ilvl w:val="0"/>
+          <w:numId w:val="26"/>
+        </w:numPr>
+        <w:rPr>
+          <w:b/>
+          <w:bCs/>
+          <w:lang w:val="en-AU"/>
+        </w:rPr>
+      </w:pPr>
+      <w:r>
+        <w:rPr>
+          <w:b/>
+          <w:bCs/>
+          <w:lang w:val="en-AU"/>
+        </w:rPr>
+        <w:t>Add a multi-resolution launcher icon.</w:t>
+      </w:r>
+    </w:p>
+    <w:p>
+      <w:pPr>
+        <w:rPr>
+          <w:b/>
+          <w:bCs/>
+          <w:lang w:val="en-AU"/>
+        </w:rPr>
+      </w:pPr>
+    </w:p>
+    <w:p>
+      <w:pPr>
+        <w:ind w:left="720"/>
+        <w:rPr>
+          <w:lang w:val="en-AU"/>
+        </w:rPr>
+      </w:pPr>
+      <w:r>
+        <w:rPr>
+          <w:lang w:val="en-AU"/>
+        </w:rPr>
+        <w:t>Given I was attempting a Snapchat clone, an icon resembling the Snapchat icon was added to the application, and can be seen in the figure below.</w:t>
+      </w:r>
+    </w:p>
+    <w:p>
+      <w:pPr>
+        <w:ind w:left="720"/>
+        <w:rPr>
+          <w:lang w:val="en-AU"/>
+        </w:rPr>
+      </w:pPr>
+    </w:p>
+    <w:p>
+      <w:pPr>
+        <w:jc w:val="center"/>
+        <w:rPr>
+          <w:color w:val="FF0000"/>
+          <w:lang w:val="en-AU"/>
+        </w:rPr>
+      </w:pPr>
+      <w:r>
+        <w:rPr>
+          <w:color w:val="FF0000"/>
+          <w:lang w:val="en-AU"/>
+        </w:rPr>
+        <w:t>INSERT FIGURE HERE</w:t>
+      </w:r>
+    </w:p>
+    <w:p>
+      <w:pPr>
+        <w:ind w:left="720"/>
+        <w:rPr>
+          <w:lang w:val="en-AU"/>
+        </w:rPr>
+      </w:pPr>
+    </w:p>
+    <w:p>
+      <w:pPr>
+        <w:pStyle w:val="ListParagraph"/>
+        <w:rPr>
+          <w:b/>
+          <w:bCs/>
+          <w:lang w:val="en-AU"/>
+        </w:rPr>
+      </w:pPr>
+    </w:p>
+    <w:p>
+      <w:pPr>
+        <w:pStyle w:val="ListParagraph"/>
+        <w:numPr>
+          <w:ilvl w:val="0"/>
+          <w:numId w:val="26"/>
+        </w:numPr>
+        <w:rPr>
+          <w:b/>
+          <w:bCs/>
+          <w:lang w:val="en-AU"/>
+        </w:rPr>
+      </w:pPr>
+      <w:r>
+        <w:rPr>
+          <w:b/>
+          <w:bCs/>
+          <w:lang w:val="en-AU"/>
+        </w:rPr>
+        <w:lastRenderedPageBreak/>
+        <w:t>Support both landscape and portrait orientations in all views – unless your content demands a fixed orientation, as in a game. In other words, all widgets should be able to be made fully visible in either orientation. This may happen automatically given your layout manager, or you may use a ScrollView, or you may specify two separate layouts.</w:t>
+      </w:r>
+    </w:p>
+    <w:p>
+      <w:pPr>
+        <w:rPr>
+          <w:lang w:val="en-AU"/>
+        </w:rPr>
+      </w:pPr>
+    </w:p>
+    <w:p>
+      <w:pPr>
+        <w:ind w:left="720"/>
+        <w:rPr>
+          <w:lang w:val="en-AU"/>
+        </w:rPr>
+      </w:pPr>
+      <w:r>
+        <w:rPr>
+          <w:lang w:val="en-AU"/>
+        </w:rPr>
+        <w:t>Talk about how Snapchat only allows portrait, so I restricted my development to only portrait aswell.</w:t>
+      </w:r>
+      <w:r>
+        <w:rPr>
+          <w:lang w:val="en-AU"/>
+        </w:rPr>
+        <w:t xml:space="preserve"> However all views were supported, and can remove portrait only mode statements from manifest to prove this.</w:t>
+      </w:r>
+    </w:p>
+    <w:p>
+      <w:pPr>
+        <w:pStyle w:val="ListParagraph"/>
+        <w:rPr>
+          <w:b/>
+          <w:bCs/>
+          <w:lang w:val="en-AU"/>
+        </w:rPr>
+      </w:pPr>
+    </w:p>
+    <w:p>
+      <w:pPr>
+        <w:pStyle w:val="ListParagraph"/>
+        <w:numPr>
+          <w:ilvl w:val="0"/>
+          <w:numId w:val="26"/>
+        </w:numPr>
+        <w:rPr>
+          <w:b/>
+          <w:bCs/>
+          <w:lang w:val="en-AU"/>
+        </w:rPr>
+      </w:pPr>
+      <w:r>
+        <w:rPr>
+          <w:b/>
+          <w:bCs/>
+          <w:lang w:val="en-AU"/>
+        </w:rPr>
+        <w:t>Use string resources for all static text on the user interface.</w:t>
+      </w:r>
+    </w:p>
+    <w:p>
+      <w:pPr>
+        <w:rPr>
+          <w:b/>
+          <w:bCs/>
+          <w:lang w:val="en-AU"/>
+        </w:rPr>
+      </w:pPr>
+    </w:p>
+    <w:p>
+      <w:pPr>
+        <w:ind w:left="720"/>
+        <w:rPr>
+          <w:lang w:val="en-AU"/>
+        </w:rPr>
+      </w:pPr>
+      <w:r>
+        <w:rPr>
+          <w:lang w:val="en-AU"/>
+        </w:rPr>
+        <w:t>Done, seen in figure</w:t>
+      </w:r>
+    </w:p>
+    <w:p>
+      <w:pPr>
+        <w:pStyle w:val="ListParagraph"/>
+        <w:rPr>
+          <w:b/>
+          <w:bCs/>
+          <w:lang w:val="en-AU"/>
+        </w:rPr>
+      </w:pPr>
+    </w:p>
+    <w:p>
+      <w:pPr>
+        <w:pStyle w:val="ListParagraph"/>
+        <w:numPr>
+          <w:ilvl w:val="0"/>
+          <w:numId w:val="26"/>
+        </w:numPr>
+        <w:rPr>
+          <w:b/>
+          <w:bCs/>
+          <w:lang w:val="en-AU"/>
+        </w:rPr>
+      </w:pPr>
+      <w:r>
+        <w:rPr>
+          <w:b/>
+          <w:bCs/>
+          <w:lang w:val="en-AU"/>
+        </w:rPr>
+        <w:t>Provide default definitions for your string resources in English. Provide definitions for one other language. (Use your favourite online translator if necessary.)</w:t>
+      </w:r>
+    </w:p>
+    <w:p>
+      <w:pPr>
+        <w:rPr>
+          <w:b/>
+          <w:bCs/>
+          <w:lang w:val="en-AU"/>
+        </w:rPr>
+      </w:pPr>
+    </w:p>
+    <w:p>
+      <w:pPr>
+        <w:ind w:left="720"/>
+        <w:rPr>
+          <w:lang w:val="en-AU"/>
+        </w:rPr>
+      </w:pPr>
+      <w:r>
+        <w:rPr>
+          <w:lang w:val="en-AU"/>
+        </w:rPr>
+        <w:t>Done, seen in figures. Also provided Maori but then realised that android doesn’t support this yet but kept them anyway</w:t>
+      </w:r>
+    </w:p>
+    <w:p>
+      <w:pPr>
+        <w:pStyle w:val="ListParagraph"/>
+        <w:rPr>
+          <w:b/>
+          <w:bCs/>
+          <w:lang w:val="en-AU"/>
+        </w:rPr>
+      </w:pPr>
+    </w:p>
+    <w:p>
+      <w:pPr>
+        <w:pStyle w:val="ListParagraph"/>
+        <w:numPr>
+          <w:ilvl w:val="0"/>
+          <w:numId w:val="26"/>
+        </w:numPr>
+        <w:rPr>
+          <w:b/>
+          <w:bCs/>
+          <w:lang w:val="en-AU"/>
+        </w:rPr>
+      </w:pPr>
+      <w:r>
+        <w:rPr>
+          <w:b/>
+          <w:bCs/>
+          <w:lang w:val="en-AU"/>
+        </w:rPr>
+        <w:t xml:space="preserve">Write a set of </w:t>
+      </w:r>
+      <w:r>
+        <w:rPr>
+          <w:b/>
+          <w:bCs/>
           <w:i/>
           <w:iCs/>
           <w:lang w:val="en-AU"/>
         </w:rPr>
-      </w:pPr>
-      <w:r>
-        <w:rPr>
-          <w:i/>
-          <w:iCs/>
-          <w:lang w:val="en-AU"/>
-        </w:rPr>
-        <w:t>TODO: Comments about app once development is fully complete</w:t>
-      </w:r>
-    </w:p>
-    <w:p>
-      <w:pPr>
-        <w:rPr>
-          <w:lang w:val="en-AU"/>
-        </w:rPr>
-      </w:pPr>
-    </w:p>
-    <w:p>
-      <w:pPr>
-        <w:rPr>
-          <w:lang w:val="en-AU"/>
-        </w:rPr>
-      </w:pPr>
-    </w:p>
-    <w:p>
-      <w:pPr>
-        <w:rPr>
-          <w:lang w:val="en-AU"/>
-        </w:rPr>
-      </w:pPr>
-    </w:p>
-    <w:p>
-      <w:pPr>
-        <w:rPr>
-          <w:lang w:val="en-AU"/>
-        </w:rPr>
-      </w:pPr>
-    </w:p>
-    <w:p>
-      <w:pPr>
-        <w:pStyle w:val="Heading2"/>
-        <w:rPr>
-          <w:lang w:val="en-AU"/>
-        </w:rPr>
-      </w:pPr>
-      <w:r>
-        <w:rPr>
-          <w:lang w:val="en-AU"/>
-        </w:rPr>
-        <w:t>Requirement enumeration:</w:t>
-      </w:r>
-    </w:p>
-    <w:p>
-      <w:pPr>
-        <w:rPr>
+        <w:t>user stories</w:t>
+      </w:r>
+      <w:r>
+        <w:rPr>
+          <w:b/>
+          <w:bCs/>
+          <w:lang w:val="en-AU"/>
+        </w:rPr>
+        <w:t xml:space="preserve"> for your app and include them in your post mortem. In addition, if you have someone available in your “bubble”, have them test your app and record their feedback.</w:t>
+      </w:r>
+    </w:p>
+    <w:p>
+      <w:pPr>
+        <w:pStyle w:val="ListParagraph"/>
+        <w:rPr>
+          <w:b/>
+          <w:bCs/>
+          <w:lang w:val="en-AU"/>
+        </w:rPr>
+      </w:pPr>
+    </w:p>
+    <w:p>
+      <w:pPr>
+        <w:ind w:left="720"/>
+        <w:rPr>
+          <w:lang w:val="en-AU"/>
+        </w:rPr>
+      </w:pPr>
+      <w:r>
+        <w:rPr>
+          <w:lang w:val="en-AU"/>
+        </w:rPr>
+        <w:t>As mentioned earlier in this document, the unedited user stories that were created at the start of the development process can be found appended to the end of this document. Unfortunately due to submitting close to the deadline, user feedback from people within my bubble was fairly minimal. Here is what they had to say:</w:t>
+      </w:r>
+    </w:p>
+    <w:p>
+      <w:pPr>
+        <w:ind w:left="720"/>
+        <w:rPr>
+          <w:lang w:val="en-AU"/>
+        </w:rPr>
+      </w:pPr>
+    </w:p>
+    <w:p>
+      <w:pPr>
+        <w:pStyle w:val="ListParagraph"/>
+        <w:numPr>
+          <w:ilvl w:val="0"/>
+          <w:numId w:val="27"/>
+        </w:numPr>
+        <w:rPr>
+          <w:lang w:val="en-AU"/>
+        </w:rPr>
+      </w:pPr>
+      <w:r>
+        <w:rPr>
+          <w:lang w:val="en-AU"/>
+        </w:rPr>
+        <w:t>Feedback here</w:t>
+      </w:r>
+    </w:p>
+    <w:p>
+      <w:pPr>
+        <w:pStyle w:val="ListParagraph"/>
+        <w:rPr>
+          <w:b/>
+          <w:bCs/>
           <w:lang w:val="en-AU"/>
         </w:rPr>
       </w:pPr>
@@ -359,7 +1303,7 @@
           <w:bCs/>
           <w:lang w:val="en-AU"/>
         </w:rPr>
-        <w:t xml:space="preserve">Interact with the nearby physical world in some way. This interaction might rely on sensors, GPS, the camera, or Bluetooth to create a local area network. </w:t>
+        <w:t>Incorporate an animation into your UI, preferably one specified in XML. This time around, animated GIFS and fragment transitions don’t count.</w:t>
       </w:r>
     </w:p>
     <w:p>
@@ -378,33 +1322,36 @@
           <w:lang w:val="en-AU"/>
         </w:rPr>
       </w:pPr>
-      <w:proofErr w:type="spellStart"/>
-      <w:r>
-        <w:rPr>
-          <w:lang w:val="en-AU"/>
-        </w:rPr>
-        <w:t>Crapchat</w:t>
-      </w:r>
-      <w:proofErr w:type="spellEnd"/>
-      <w:r>
-        <w:rPr>
-          <w:lang w:val="en-AU"/>
-        </w:rPr>
-        <w:t xml:space="preserve"> firstly interacts with the nearby physical world by using the device’s camera. The modern </w:t>
-      </w:r>
-      <w:proofErr w:type="spellStart"/>
-      <w:r>
-        <w:rPr>
-          <w:lang w:val="en-AU"/>
-        </w:rPr>
-        <w:t>CameraX</w:t>
-      </w:r>
-      <w:proofErr w:type="spellEnd"/>
-      <w:r>
-        <w:rPr>
-          <w:lang w:val="en-AU"/>
-        </w:rPr>
-        <w:t xml:space="preserve"> library was used to create a camera view that is a central part of the application. The user can press the camera icon to snap a picture from the view finder, which is automatically saved to the device unless they delete it when the option is presented after taking the picture.</w:t>
+      <w:r>
+        <w:rPr>
+          <w:lang w:val="en-AU"/>
+        </w:rPr>
+        <w:t>Two simple XML defined animations can be found in Crapchat. The first is an animation on the camera icon when taking a photo.</w:t>
+      </w:r>
+    </w:p>
+    <w:p>
+      <w:pPr>
+        <w:jc w:val="center"/>
+        <w:rPr>
+          <w:color w:val="FF0000"/>
+          <w:lang w:val="en-AU"/>
+        </w:rPr>
+      </w:pPr>
+    </w:p>
+    <w:p>
+      <w:pPr>
+        <w:jc w:val="center"/>
+        <w:rPr>
+          <w:color w:val="FF0000"/>
+          <w:lang w:val="en-AU"/>
+        </w:rPr>
+      </w:pPr>
+      <w:r>
+        <w:rPr>
+          <w:color w:val="FF0000"/>
+          <w:lang w:val="en-AU"/>
+        </w:rPr>
+        <w:t>INSERT FIGURE HERE</w:t>
       </w:r>
     </w:p>
     <w:p>
@@ -417,6 +1364,28 @@
     </w:p>
     <w:p>
       <w:pPr>
+        <w:ind w:left="720"/>
+        <w:rPr>
+          <w:lang w:val="en-AU"/>
+        </w:rPr>
+      </w:pPr>
+      <w:r>
+        <w:rPr>
+          <w:lang w:val="en-AU"/>
+        </w:rPr>
+        <w:t>The second is a spin animation on the camera flip icon when swapping between front and rear facing cameras.</w:t>
+      </w:r>
+    </w:p>
+    <w:p>
+      <w:pPr>
+        <w:ind w:left="720"/>
+        <w:rPr>
+          <w:lang w:val="en-AU"/>
+        </w:rPr>
+      </w:pPr>
+    </w:p>
+    <w:p>
+      <w:pPr>
         <w:jc w:val="center"/>
         <w:rPr>
           <w:color w:val="FF0000"/>
@@ -433,13 +1402,7 @@
     </w:p>
     <w:p>
       <w:pPr>
-        <w:rPr>
-          <w:lang w:val="en-AU"/>
-        </w:rPr>
-      </w:pPr>
-    </w:p>
-    <w:p>
-      <w:pPr>
+        <w:pStyle w:val="ListParagraph"/>
         <w:rPr>
           <w:b/>
           <w:bCs/>
@@ -466,7 +1429,7 @@
           <w:bCs/>
           <w:lang w:val="en-AU"/>
         </w:rPr>
-        <w:t>Interact with the nearby physical world in some additional way.</w:t>
+        <w:t>Incorporate some other Android feature not mentioned above into your app. (something different from the extra feature in project 1)</w:t>
       </w:r>
     </w:p>
     <w:p>
@@ -485,58 +1448,106 @@
           <w:lang w:val="en-AU"/>
         </w:rPr>
       </w:pPr>
-      <w:proofErr w:type="spellStart"/>
-      <w:r>
-        <w:rPr>
-          <w:lang w:val="en-AU"/>
-        </w:rPr>
-        <w:t>Crapchat</w:t>
-      </w:r>
-      <w:proofErr w:type="spellEnd"/>
-      <w:r>
-        <w:rPr>
-          <w:lang w:val="en-AU"/>
-        </w:rPr>
-        <w:t xml:space="preserve"> secondly interacts with the nearby physical word using the devices GPS system. A google maps view is available to the user that utilizes the GPS services on their device to display where they are on the map. In the future, this will be expanded to also show the users </w:t>
-      </w:r>
-      <w:proofErr w:type="spellStart"/>
-      <w:r>
-        <w:rPr>
-          <w:lang w:val="en-AU"/>
-        </w:rPr>
-        <w:t>Crapchat</w:t>
-      </w:r>
-      <w:proofErr w:type="spellEnd"/>
-      <w:r>
-        <w:rPr>
-          <w:lang w:val="en-AU"/>
-        </w:rPr>
-        <w:t xml:space="preserve"> friends on the map. It should be noted that this feature specifically uses GPS, as opposed to other locations services, such as IP address location.</w:t>
-      </w:r>
+      <w:r>
+        <w:rPr>
+          <w:lang w:val="en-AU"/>
+        </w:rPr>
+        <w:lastRenderedPageBreak/>
+        <w:t>As mentioned in an earlier point, I used the GPS as an interaction with the outside world. As an extra feature, I used the Google Maps API to show the GPS position of the phone on a google map. API key stuff.</w:t>
+      </w:r>
+    </w:p>
+    <w:p>
+      <w:pPr>
+        <w:pStyle w:val="ListParagraph"/>
+        <w:rPr>
+          <w:b/>
+          <w:bCs/>
+          <w:lang w:val="en-AU"/>
+        </w:rPr>
+      </w:pPr>
+    </w:p>
+    <w:p>
+      <w:pPr>
+        <w:pStyle w:val="ListParagraph"/>
+        <w:numPr>
+          <w:ilvl w:val="0"/>
+          <w:numId w:val="26"/>
+        </w:numPr>
+        <w:rPr>
+          <w:b/>
+          <w:bCs/>
+          <w:lang w:val="en-AU"/>
+        </w:rPr>
+      </w:pPr>
+      <w:r>
+        <w:rPr>
+          <w:b/>
+          <w:bCs/>
+          <w:lang w:val="en-AU"/>
+        </w:rPr>
+        <w:t>Incorporate some other Android feature not mentioned above into your app. (something different from the extra feature in project 1)</w:t>
+      </w:r>
+    </w:p>
+    <w:p>
+      <w:pPr>
+        <w:rPr>
+          <w:b/>
+          <w:bCs/>
+          <w:lang w:val="en-AU"/>
+        </w:rPr>
+      </w:pPr>
     </w:p>
     <w:p>
       <w:pPr>
         <w:ind w:left="720"/>
         <w:rPr>
-          <w:lang w:val="en-AU"/>
-        </w:rPr>
-      </w:pPr>
-    </w:p>
-    <w:p>
-      <w:pPr>
-        <w:jc w:val="center"/>
-        <w:rPr>
-          <w:color w:val="FF0000"/>
-          <w:lang w:val="en-AU"/>
-        </w:rPr>
-      </w:pPr>
-      <w:r>
-        <w:rPr>
-          <w:color w:val="FF0000"/>
-          <w:lang w:val="en-AU"/>
-        </w:rPr>
-        <w:t>INSERT FIGURE HERE</w:t>
-      </w:r>
+          <w:b/>
+          <w:bCs/>
+          <w:lang w:val="en-AU"/>
+        </w:rPr>
+      </w:pPr>
+    </w:p>
+    <w:p>
+      <w:pPr>
+        <w:pStyle w:val="ListParagraph"/>
+        <w:rPr>
+          <w:b/>
+          <w:bCs/>
+          <w:lang w:val="en-AU"/>
+        </w:rPr>
+      </w:pPr>
+    </w:p>
+    <w:p>
+      <w:pPr>
+        <w:pStyle w:val="ListParagraph"/>
+        <w:numPr>
+          <w:ilvl w:val="0"/>
+          <w:numId w:val="26"/>
+        </w:numPr>
+        <w:rPr>
+          <w:b/>
+          <w:bCs/>
+          <w:lang w:val="en-AU"/>
+        </w:rPr>
+      </w:pPr>
+      <w:r>
+        <w:rPr>
+          <w:b/>
+          <w:bCs/>
+          <w:lang w:val="en-AU"/>
+        </w:rPr>
+        <w:t>Share a plan for your app by the end of Friday (1 May), week 8 in a post on #project2 in Slack – before you’ve written any code or created any layouts. Include hand-drawn sketches or wireframes.</w:t>
+      </w:r>
+    </w:p>
+    <w:p>
+      <w:pPr>
+        <w:pStyle w:val="ListParagraph"/>
+        <w:rPr>
+          <w:b/>
+          <w:bCs/>
+          <w:lang w:val="en-AU"/>
+        </w:rPr>
+      </w:pPr>
     </w:p>
     <w:p>
       <w:pPr>
@@ -545,6 +1556,15 @@
           <w:lang w:val="en-AU"/>
         </w:rPr>
       </w:pPr>
+      <w:hyperlink r:id="rId5" w:history="1">
+        <w:r>
+          <w:rPr>
+            <w:rStyle w:val="Hyperlink"/>
+            <w:lang w:val="en-AU"/>
+          </w:rPr>
+          <w:t>https://seng440-2020.slack.com/archives/CU1QVDF9V/p1588327153075700</w:t>
+        </w:r>
+      </w:hyperlink>
     </w:p>
     <w:p>
       <w:pPr>
@@ -575,12 +1595,37 @@
           <w:bCs/>
           <w:lang w:val="en-AU"/>
         </w:rPr>
-        <w:t>Provide a facility for “openness” – for a user to interoperate with entities beyond their phone or beyond your app. This could take many forms. You could allow the user to export a backup of your app’s data that could be imported by someone else or on another device. You could provide support for deep-linking, such that certain patterns of URLs would trigger your app. You could allow the user to share achievements via texting or social media. If your idea for this feature situates your app within the larger community, it probably qualifies.</w:t>
-      </w:r>
-    </w:p>
-    <w:p>
-      <w:pPr>
-        <w:pStyle w:val="ListParagraph"/>
+        <w:t>Share an update of your work by the end of Friday, week 9 in a post on #project2 in Slack. Include screenshots.</w:t>
+      </w:r>
+    </w:p>
+    <w:p>
+      <w:pPr>
+        <w:rPr>
+          <w:b/>
+          <w:bCs/>
+          <w:lang w:val="en-AU"/>
+        </w:rPr>
+      </w:pPr>
+    </w:p>
+    <w:p>
+      <w:pPr>
+        <w:ind w:left="720"/>
+        <w:rPr>
+          <w:lang w:val="en-AU"/>
+        </w:rPr>
+      </w:pPr>
+      <w:hyperlink r:id="rId6" w:history="1">
+        <w:r>
+          <w:rPr>
+            <w:rStyle w:val="Hyperlink"/>
+            <w:lang w:val="en-AU"/>
+          </w:rPr>
+          <w:t>https://seng440-2020.slack.com/archives/CU1QVDF9V/p1588936503144700</w:t>
+        </w:r>
+      </w:hyperlink>
+    </w:p>
+    <w:p>
+      <w:pPr>
         <w:rPr>
           <w:b/>
           <w:bCs/>
@@ -607,12 +1652,37 @@
           <w:bCs/>
           <w:lang w:val="en-AU"/>
         </w:rPr>
-        <w:t>Gracefully handle configuration changes, not losing any of the user’s data</w:t>
-      </w:r>
-    </w:p>
-    <w:p>
-      <w:pPr>
-        <w:pStyle w:val="ListParagraph"/>
+        <w:t>Share an update of your work by the end of Friday, week 10 in a post on #project2 in Slack. Include screenshots.</w:t>
+      </w:r>
+    </w:p>
+    <w:p>
+      <w:pPr>
+        <w:rPr>
+          <w:b/>
+          <w:bCs/>
+          <w:lang w:val="en-AU"/>
+        </w:rPr>
+      </w:pPr>
+    </w:p>
+    <w:p>
+      <w:pPr>
+        <w:ind w:left="720"/>
+        <w:rPr>
+          <w:lang w:val="en-AU"/>
+        </w:rPr>
+      </w:pPr>
+      <w:hyperlink r:id="rId7" w:history="1">
+        <w:r>
+          <w:rPr>
+            <w:rStyle w:val="Hyperlink"/>
+            <w:lang w:val="en-AU"/>
+          </w:rPr>
+          <w:t>https://seng440-2020.slack.com/archives/CU1QVDF9V/p1589454038160400</w:t>
+        </w:r>
+      </w:hyperlink>
+    </w:p>
+    <w:p>
+      <w:pPr>
         <w:rPr>
           <w:b/>
           <w:bCs/>
@@ -639,44 +1709,11 @@
           <w:bCs/>
           <w:lang w:val="en-AU"/>
         </w:rPr>
-        <w:t>Use a local database to persist data, preferably using Room instead of raw SQLite</w:t>
-      </w:r>
-    </w:p>
-    <w:p>
-      <w:pPr>
-        <w:pStyle w:val="ListParagraph"/>
-        <w:rPr>
-          <w:b/>
-          <w:bCs/>
-          <w:lang w:val="en-AU"/>
-        </w:rPr>
-      </w:pPr>
-    </w:p>
-    <w:p>
-      <w:pPr>
-        <w:pStyle w:val="ListParagraph"/>
-        <w:numPr>
-          <w:ilvl w:val="0"/>
-          <w:numId w:val="26"/>
-        </w:numPr>
-        <w:rPr>
-          <w:b/>
-          <w:bCs/>
-          <w:lang w:val="en-AU"/>
-        </w:rPr>
-      </w:pPr>
-      <w:r>
-        <w:rPr>
-          <w:b/>
-          <w:bCs/>
-          <w:lang w:val="en-AU"/>
-        </w:rPr>
-        <w:t>Send the user notifications related to your app in some way.</w:t>
-      </w:r>
-    </w:p>
-    <w:p>
-      <w:pPr>
-        <w:pStyle w:val="ListParagraph"/>
+        <w:t>Share an update of your work by the end of Friday, week 11 in a post on #project2 in Slack. Include screenshots.</w:t>
+      </w:r>
+    </w:p>
+    <w:p>
+      <w:pPr>
         <w:rPr>
           <w:b/>
           <w:bCs/>
@@ -691,608 +1728,52 @@
           <w:lang w:val="en-AU"/>
         </w:rPr>
       </w:pPr>
-      <w:r>
-        <w:rPr>
-          <w:lang w:val="en-AU"/>
-        </w:rPr>
-        <w:t xml:space="preserve">Provided that the user has enabled the notifications setting in the preferences screen mentioned below, </w:t>
-      </w:r>
-      <w:proofErr w:type="spellStart"/>
-      <w:r>
-        <w:rPr>
-          <w:lang w:val="en-AU"/>
-        </w:rPr>
-        <w:t>Crapchat</w:t>
-      </w:r>
-      <w:proofErr w:type="spellEnd"/>
-      <w:r>
-        <w:rPr>
-          <w:lang w:val="en-AU"/>
-        </w:rPr>
-        <w:t xml:space="preserve"> will send a daily notification at 9:00 am every day telling the user to make sure they check up on their friends using the app. Topical given current circumstances!</w:t>
-      </w:r>
-    </w:p>
-    <w:p>
-      <w:pPr>
-        <w:ind w:left="720"/>
-        <w:rPr>
-          <w:lang w:val="en-AU"/>
-        </w:rPr>
-      </w:pPr>
-    </w:p>
-    <w:p>
-      <w:pPr>
-        <w:jc w:val="center"/>
-        <w:rPr>
-          <w:color w:val="FF0000"/>
-          <w:lang w:val="en-AU"/>
-        </w:rPr>
-      </w:pPr>
-      <w:r>
-        <w:rPr>
-          <w:color w:val="FF0000"/>
-          <w:lang w:val="en-AU"/>
-        </w:rPr>
-        <w:lastRenderedPageBreak/>
-        <w:t>INSERT FIGURE HERE</w:t>
-      </w:r>
-    </w:p>
-    <w:p>
-      <w:pPr>
-        <w:ind w:left="720"/>
-        <w:rPr>
-          <w:lang w:val="en-AU"/>
-        </w:rPr>
-      </w:pPr>
-    </w:p>
-    <w:p>
-      <w:pPr>
-        <w:ind w:left="720"/>
-        <w:rPr>
-          <w:lang w:val="en-AU"/>
-        </w:rPr>
-      </w:pPr>
-    </w:p>
-    <w:p>
-      <w:pPr>
-        <w:pStyle w:val="ListParagraph"/>
-        <w:rPr>
-          <w:b/>
-          <w:bCs/>
-          <w:lang w:val="en-AU"/>
-        </w:rPr>
-      </w:pPr>
-    </w:p>
-    <w:p>
-      <w:pPr>
-        <w:pStyle w:val="ListParagraph"/>
-        <w:numPr>
-          <w:ilvl w:val="0"/>
-          <w:numId w:val="26"/>
-        </w:numPr>
-        <w:rPr>
-          <w:b/>
-          <w:bCs/>
-          <w:lang w:val="en-AU"/>
-        </w:rPr>
-      </w:pPr>
-      <w:r>
-        <w:rPr>
-          <w:b/>
-          <w:bCs/>
-          <w:lang w:val="en-AU"/>
-        </w:rPr>
-        <w:t>Integrate an action bar in at least one activity.</w:t>
-      </w:r>
-    </w:p>
-    <w:p>
-      <w:pPr>
-        <w:rPr>
-          <w:b/>
-          <w:bCs/>
-          <w:lang w:val="en-AU"/>
-        </w:rPr>
-      </w:pPr>
-    </w:p>
-    <w:p>
-      <w:pPr>
-        <w:ind w:left="720"/>
-        <w:rPr>
-          <w:lang w:val="en-AU"/>
-        </w:rPr>
-      </w:pPr>
-      <w:r>
-        <w:rPr>
-          <w:lang w:val="en-AU"/>
-        </w:rPr>
-        <w:t xml:space="preserve">The applications </w:t>
-      </w:r>
-      <w:proofErr w:type="spellStart"/>
-      <w:r>
-        <w:rPr>
-          <w:lang w:val="en-AU"/>
-        </w:rPr>
-        <w:t>MainActivity</w:t>
-      </w:r>
-      <w:proofErr w:type="spellEnd"/>
-      <w:r>
-        <w:rPr>
-          <w:lang w:val="en-AU"/>
-        </w:rPr>
-        <w:t>, which holds the three main fragments for the navigation view, has an action bar with a settings icon that will present the preferences screen to the user.</w:t>
-      </w:r>
-    </w:p>
-    <w:p>
-      <w:pPr>
-        <w:ind w:left="720"/>
-        <w:rPr>
-          <w:lang w:val="en-AU"/>
-        </w:rPr>
-      </w:pPr>
-    </w:p>
-    <w:p>
-      <w:pPr>
-        <w:jc w:val="center"/>
-        <w:rPr>
-          <w:color w:val="FF0000"/>
-          <w:lang w:val="en-AU"/>
-        </w:rPr>
-      </w:pPr>
-      <w:r>
-        <w:rPr>
-          <w:color w:val="FF0000"/>
-          <w:lang w:val="en-AU"/>
-        </w:rPr>
-        <w:t>INSERT FIGURE HERE</w:t>
-      </w:r>
-    </w:p>
-    <w:p>
-      <w:pPr>
-        <w:pStyle w:val="ListParagraph"/>
-        <w:rPr>
-          <w:b/>
-          <w:bCs/>
-          <w:lang w:val="en-AU"/>
-        </w:rPr>
-      </w:pPr>
-    </w:p>
-    <w:p>
-      <w:pPr>
-        <w:pStyle w:val="ListParagraph"/>
-        <w:numPr>
-          <w:ilvl w:val="0"/>
-          <w:numId w:val="26"/>
-        </w:numPr>
-        <w:rPr>
-          <w:b/>
-          <w:bCs/>
-          <w:lang w:val="en-AU"/>
-        </w:rPr>
-      </w:pPr>
-      <w:r>
-        <w:rPr>
-          <w:b/>
-          <w:bCs/>
-          <w:lang w:val="en-AU"/>
-        </w:rPr>
-        <w:t xml:space="preserve">Provide a preference screen using the modern </w:t>
-      </w:r>
-      <w:proofErr w:type="spellStart"/>
-      <w:r>
-        <w:rPr>
-          <w:b/>
-          <w:bCs/>
-          <w:lang w:val="en-AU"/>
-        </w:rPr>
-        <w:t>AndroidX</w:t>
-      </w:r>
-      <w:proofErr w:type="spellEnd"/>
-      <w:r>
-        <w:rPr>
-          <w:b/>
-          <w:bCs/>
-          <w:lang w:val="en-AU"/>
-        </w:rPr>
-        <w:t xml:space="preserve"> Preference Library.</w:t>
-      </w:r>
-    </w:p>
-    <w:p>
-      <w:pPr>
-        <w:rPr>
-          <w:b/>
-          <w:bCs/>
-          <w:lang w:val="en-AU"/>
-        </w:rPr>
-      </w:pPr>
-    </w:p>
-    <w:p>
-      <w:pPr>
-        <w:ind w:left="720"/>
-        <w:rPr>
-          <w:lang w:val="en-AU"/>
-        </w:rPr>
-      </w:pPr>
-      <w:r>
-        <w:rPr>
-          <w:lang w:val="en-AU"/>
-        </w:rPr>
-        <w:t xml:space="preserve">As mentioned above, on clicking the settings icon the action bar present in the </w:t>
-      </w:r>
-      <w:proofErr w:type="spellStart"/>
-      <w:r>
-        <w:rPr>
-          <w:lang w:val="en-AU"/>
-        </w:rPr>
-        <w:t>MainActivty</w:t>
-      </w:r>
-      <w:proofErr w:type="spellEnd"/>
-      <w:r>
-        <w:rPr>
-          <w:lang w:val="en-AU"/>
-        </w:rPr>
-        <w:t xml:space="preserve"> of the application, a preference screen is presented to the user. This screen was created using the </w:t>
-      </w:r>
-      <w:proofErr w:type="spellStart"/>
-      <w:r>
-        <w:rPr>
-          <w:lang w:val="en-AU"/>
-        </w:rPr>
-        <w:t>AndroidX</w:t>
-      </w:r>
-      <w:proofErr w:type="spellEnd"/>
-      <w:r>
-        <w:rPr>
-          <w:lang w:val="en-AU"/>
-        </w:rPr>
-        <w:t xml:space="preserve"> Preference library, and contains the option for the user to turn on or off notifications. This preference is read when the application starts to determine whether or not a notification needs to be scheduled, and there is also an on change listener on the preference screen to immediately schedule or remove scheduled notifications when the preference changes.</w:t>
-      </w:r>
-    </w:p>
-    <w:p>
-      <w:pPr>
-        <w:ind w:left="720"/>
-        <w:rPr>
-          <w:lang w:val="en-AU"/>
-        </w:rPr>
-      </w:pPr>
-    </w:p>
-    <w:p>
-      <w:pPr>
-        <w:jc w:val="center"/>
-        <w:rPr>
-          <w:color w:val="FF0000"/>
-          <w:lang w:val="en-AU"/>
-        </w:rPr>
-      </w:pPr>
-      <w:r>
-        <w:rPr>
-          <w:color w:val="FF0000"/>
-          <w:lang w:val="en-AU"/>
-        </w:rPr>
-        <w:t>INSERT FIGURE HERE</w:t>
-      </w:r>
-    </w:p>
-    <w:p>
-      <w:pPr>
-        <w:ind w:left="720"/>
-        <w:rPr>
-          <w:lang w:val="en-AU"/>
-        </w:rPr>
-      </w:pPr>
-    </w:p>
-    <w:p>
-      <w:pPr>
-        <w:pStyle w:val="ListParagraph"/>
-        <w:rPr>
-          <w:b/>
-          <w:bCs/>
-          <w:lang w:val="en-AU"/>
-        </w:rPr>
-      </w:pPr>
-    </w:p>
-    <w:p>
-      <w:pPr>
-        <w:pStyle w:val="ListParagraph"/>
-        <w:numPr>
-          <w:ilvl w:val="0"/>
-          <w:numId w:val="26"/>
-        </w:numPr>
-        <w:rPr>
-          <w:b/>
-          <w:bCs/>
-          <w:lang w:val="en-AU"/>
-        </w:rPr>
-      </w:pPr>
-      <w:r>
-        <w:rPr>
-          <w:b/>
-          <w:bCs/>
-          <w:lang w:val="en-AU"/>
-        </w:rPr>
-        <w:t>Add a multi-resolution launcher icon.</w:t>
-      </w:r>
-    </w:p>
-    <w:p>
-      <w:pPr>
-        <w:rPr>
-          <w:b/>
-          <w:bCs/>
-          <w:lang w:val="en-AU"/>
-        </w:rPr>
-      </w:pPr>
-    </w:p>
-    <w:p>
-      <w:pPr>
-        <w:ind w:left="720"/>
-        <w:rPr>
-          <w:lang w:val="en-AU"/>
-        </w:rPr>
-      </w:pPr>
-      <w:r>
-        <w:rPr>
-          <w:lang w:val="en-AU"/>
-        </w:rPr>
-        <w:t>Given I was attempting a Snapchat clone, an icon resembling the Snapchat icon was added to the application, and can be seen in the figure below.</w:t>
-      </w:r>
-    </w:p>
-    <w:p>
-      <w:pPr>
-        <w:ind w:left="720"/>
-        <w:rPr>
-          <w:lang w:val="en-AU"/>
-        </w:rPr>
-      </w:pPr>
-    </w:p>
-    <w:p>
-      <w:pPr>
-        <w:jc w:val="center"/>
-        <w:rPr>
-          <w:color w:val="FF0000"/>
-          <w:lang w:val="en-AU"/>
-        </w:rPr>
-      </w:pPr>
-      <w:r>
-        <w:rPr>
-          <w:color w:val="FF0000"/>
-          <w:lang w:val="en-AU"/>
-        </w:rPr>
-        <w:t>INSERT FIGURE HERE</w:t>
-      </w:r>
-    </w:p>
-    <w:p>
-      <w:pPr>
-        <w:ind w:left="720"/>
-        <w:rPr>
-          <w:lang w:val="en-AU"/>
-        </w:rPr>
-      </w:pPr>
-    </w:p>
-    <w:p>
-      <w:pPr>
-        <w:pStyle w:val="ListParagraph"/>
-        <w:rPr>
-          <w:b/>
-          <w:bCs/>
-          <w:lang w:val="en-AU"/>
-        </w:rPr>
-      </w:pPr>
-    </w:p>
-    <w:p>
-      <w:pPr>
-        <w:pStyle w:val="ListParagraph"/>
-        <w:numPr>
-          <w:ilvl w:val="0"/>
-          <w:numId w:val="26"/>
-        </w:numPr>
-        <w:rPr>
-          <w:b/>
-          <w:bCs/>
-          <w:lang w:val="en-AU"/>
-        </w:rPr>
-      </w:pPr>
-      <w:r>
-        <w:rPr>
-          <w:b/>
-          <w:bCs/>
-          <w:lang w:val="en-AU"/>
-        </w:rPr>
-        <w:t xml:space="preserve">Support both landscape and portrait orientations in all views – unless your content demands a fixed orientation, as in a game. In other words, all widgets should be able to be made fully visible in either orientation. This may happen automatically given your layout manager, or you may use a </w:t>
-      </w:r>
-      <w:proofErr w:type="spellStart"/>
-      <w:r>
-        <w:rPr>
-          <w:b/>
-          <w:bCs/>
-          <w:lang w:val="en-AU"/>
-        </w:rPr>
-        <w:t>ScrollView</w:t>
-      </w:r>
-      <w:proofErr w:type="spellEnd"/>
-      <w:r>
-        <w:rPr>
-          <w:b/>
-          <w:bCs/>
-          <w:lang w:val="en-AU"/>
-        </w:rPr>
-        <w:t>, or you may specify two separate layouts.</w:t>
-      </w:r>
-    </w:p>
-    <w:p>
-      <w:pPr>
-        <w:rPr>
-          <w:lang w:val="en-AU"/>
-        </w:rPr>
-      </w:pPr>
-    </w:p>
-    <w:p>
-      <w:pPr>
-        <w:ind w:left="720"/>
-        <w:rPr>
-          <w:lang w:val="en-AU"/>
-        </w:rPr>
-      </w:pPr>
-      <w:r>
-        <w:rPr>
-          <w:lang w:val="en-AU"/>
-        </w:rPr>
-        <w:t xml:space="preserve">Talk about how Snapchat only allows portrait, so I restricted my development to only portrait </w:t>
-      </w:r>
-      <w:proofErr w:type="spellStart"/>
-      <w:r>
-        <w:rPr>
-          <w:lang w:val="en-AU"/>
-        </w:rPr>
-        <w:t>aswell</w:t>
-      </w:r>
-      <w:proofErr w:type="spellEnd"/>
-      <w:r>
-        <w:rPr>
-          <w:lang w:val="en-AU"/>
-        </w:rPr>
-        <w:t>.</w:t>
-      </w:r>
-    </w:p>
-    <w:p>
-      <w:pPr>
-        <w:pStyle w:val="ListParagraph"/>
-        <w:rPr>
-          <w:b/>
-          <w:bCs/>
-          <w:lang w:val="en-AU"/>
-        </w:rPr>
-      </w:pPr>
-    </w:p>
-    <w:p>
-      <w:pPr>
-        <w:pStyle w:val="ListParagraph"/>
-        <w:numPr>
-          <w:ilvl w:val="0"/>
-          <w:numId w:val="26"/>
-        </w:numPr>
-        <w:rPr>
-          <w:b/>
-          <w:bCs/>
-          <w:lang w:val="en-AU"/>
-        </w:rPr>
-      </w:pPr>
-      <w:r>
-        <w:rPr>
-          <w:b/>
-          <w:bCs/>
-          <w:lang w:val="en-AU"/>
-        </w:rPr>
-        <w:t>Use string resources for all static text on the user interface.</w:t>
-      </w:r>
-    </w:p>
-    <w:p>
-      <w:pPr>
-        <w:pStyle w:val="ListParagraph"/>
-        <w:rPr>
-          <w:b/>
-          <w:bCs/>
-          <w:lang w:val="en-AU"/>
-        </w:rPr>
-      </w:pPr>
-    </w:p>
-    <w:p>
-      <w:pPr>
-        <w:pStyle w:val="ListParagraph"/>
-        <w:numPr>
-          <w:ilvl w:val="0"/>
-          <w:numId w:val="26"/>
-        </w:numPr>
-        <w:rPr>
-          <w:b/>
-          <w:bCs/>
-          <w:lang w:val="en-AU"/>
-        </w:rPr>
-      </w:pPr>
-      <w:r>
-        <w:rPr>
-          <w:b/>
-          <w:bCs/>
-          <w:lang w:val="en-AU"/>
-        </w:rPr>
-        <w:t>Provide default definitions for your string resources in English. Provide definitions for one other language. (Use your favourite online translator if necessary.)</w:t>
-      </w:r>
-    </w:p>
-    <w:p>
-      <w:pPr>
-        <w:pStyle w:val="ListParagraph"/>
-        <w:rPr>
-          <w:b/>
-          <w:bCs/>
-          <w:lang w:val="en-AU"/>
-        </w:rPr>
-      </w:pPr>
-    </w:p>
-    <w:p>
-      <w:pPr>
-        <w:pStyle w:val="ListParagraph"/>
-        <w:numPr>
-          <w:ilvl w:val="0"/>
-          <w:numId w:val="26"/>
-        </w:numPr>
-        <w:rPr>
-          <w:b/>
-          <w:bCs/>
-          <w:lang w:val="en-AU"/>
-        </w:rPr>
-      </w:pPr>
-      <w:r>
-        <w:rPr>
-          <w:b/>
-          <w:bCs/>
-          <w:lang w:val="en-AU"/>
-        </w:rPr>
-        <w:lastRenderedPageBreak/>
-        <w:t xml:space="preserve">Write a set of </w:t>
-      </w:r>
-      <w:r>
-        <w:rPr>
-          <w:b/>
-          <w:bCs/>
-          <w:i/>
-          <w:iCs/>
-          <w:lang w:val="en-AU"/>
-        </w:rPr>
-        <w:t>user stories</w:t>
-      </w:r>
-      <w:r>
-        <w:rPr>
-          <w:b/>
-          <w:bCs/>
-          <w:lang w:val="en-AU"/>
-        </w:rPr>
-        <w:t xml:space="preserve"> for your app and include them in your post mortem. In addition, if you have someone available in your “bubble”, have them test your app and record their feedback.</w:t>
-      </w:r>
-    </w:p>
-    <w:p>
-      <w:pPr>
-        <w:pStyle w:val="ListParagraph"/>
-        <w:rPr>
-          <w:b/>
-          <w:bCs/>
-          <w:lang w:val="en-AU"/>
-        </w:rPr>
-      </w:pPr>
-    </w:p>
-    <w:p>
-      <w:pPr>
-        <w:ind w:left="720"/>
-        <w:rPr>
-          <w:lang w:val="en-AU"/>
-        </w:rPr>
-      </w:pPr>
-      <w:r>
-        <w:rPr>
-          <w:lang w:val="en-AU"/>
-        </w:rPr>
-        <w:t>As mentioned earlier in this document, the unedited user stories that were created at the start of the development process can be found appended to the end of this document. Unfortunately due to submitting close to the deadline, user feedback from people within my bubble was fairly minimal. Here is what they had to say:</w:t>
-      </w:r>
-    </w:p>
-    <w:p>
-      <w:pPr>
-        <w:ind w:left="720"/>
+      <w:hyperlink r:id="rId8" w:history="1">
+        <w:r>
+          <w:rPr>
+            <w:rStyle w:val="Hyperlink"/>
+            <w:lang w:val="en-AU"/>
+          </w:rPr>
+          <w:t>https://seng440-2020.slack.com/archives/CU1QVDF9V/p1590132511259900</w:t>
+        </w:r>
+      </w:hyperlink>
+    </w:p>
+    <w:p>
+      <w:pPr>
+        <w:rPr>
+          <w:b/>
+          <w:bCs/>
+          <w:lang w:val="en-AU"/>
+        </w:rPr>
+      </w:pPr>
+    </w:p>
+    <w:p>
+      <w:pPr>
+        <w:rPr>
+          <w:b/>
+          <w:bCs/>
+          <w:lang w:val="en-AU"/>
+        </w:rPr>
+      </w:pPr>
+      <w:r>
+        <w:rPr>
+          <w:b/>
+          <w:bCs/>
+          <w:lang w:val="en-AU"/>
+        </w:rPr>
+        <w:t xml:space="preserve">Possible extra features for requirements </w:t>
+      </w:r>
+      <w:r>
+        <w:rPr>
+          <w:b/>
+          <w:bCs/>
+          <w:lang w:val="en-AU"/>
+        </w:rPr>
+        <w:t>15 and 16:</w:t>
+      </w:r>
+    </w:p>
+    <w:p>
+      <w:pPr>
         <w:rPr>
           <w:lang w:val="en-AU"/>
         </w:rPr>
@@ -1313,382 +1794,26 @@
         <w:rPr>
           <w:lang w:val="en-AU"/>
         </w:rPr>
-        <w:t>Feedback here</w:t>
-      </w:r>
-    </w:p>
-    <w:p>
-      <w:pPr>
-        <w:pStyle w:val="ListParagraph"/>
-        <w:rPr>
-          <w:b/>
-          <w:bCs/>
-          <w:lang w:val="en-AU"/>
-        </w:rPr>
-      </w:pPr>
-    </w:p>
-    <w:p>
-      <w:pPr>
-        <w:pStyle w:val="ListParagraph"/>
-        <w:numPr>
-          <w:ilvl w:val="0"/>
-          <w:numId w:val="26"/>
-        </w:numPr>
-        <w:rPr>
-          <w:b/>
-          <w:bCs/>
-          <w:lang w:val="en-AU"/>
-        </w:rPr>
-      </w:pPr>
-      <w:r>
-        <w:rPr>
-          <w:b/>
-          <w:bCs/>
-          <w:lang w:val="en-AU"/>
-        </w:rPr>
-        <w:t>Incorporate an animation into your UI, preferably one specified in XML. This time around, animated GIFS and fragment transitions don’t count.</w:t>
-      </w:r>
-    </w:p>
-    <w:p>
-      <w:pPr>
-        <w:rPr>
-          <w:b/>
-          <w:bCs/>
-          <w:lang w:val="en-AU"/>
-        </w:rPr>
-      </w:pPr>
-    </w:p>
-    <w:p>
-      <w:pPr>
-        <w:ind w:left="720"/>
-        <w:rPr>
-          <w:lang w:val="en-AU"/>
-        </w:rPr>
-      </w:pPr>
-      <w:r>
-        <w:rPr>
-          <w:lang w:val="en-AU"/>
-        </w:rPr>
-        <w:t xml:space="preserve">Two simple XML defined animations can be found in </w:t>
-      </w:r>
-      <w:proofErr w:type="spellStart"/>
-      <w:r>
-        <w:rPr>
-          <w:lang w:val="en-AU"/>
-        </w:rPr>
-        <w:t>Crapchat</w:t>
-      </w:r>
-      <w:proofErr w:type="spellEnd"/>
-      <w:r>
-        <w:rPr>
-          <w:lang w:val="en-AU"/>
-        </w:rPr>
-        <w:t>. The first is an animation on the camera icon when taking a photo.</w:t>
-      </w:r>
-    </w:p>
-    <w:p>
-      <w:pPr>
-        <w:jc w:val="center"/>
-        <w:rPr>
-          <w:color w:val="FF0000"/>
-          <w:lang w:val="en-AU"/>
-        </w:rPr>
-      </w:pPr>
-    </w:p>
-    <w:p>
-      <w:pPr>
-        <w:jc w:val="center"/>
-        <w:rPr>
-          <w:color w:val="FF0000"/>
-          <w:lang w:val="en-AU"/>
-        </w:rPr>
-      </w:pPr>
-      <w:r>
-        <w:rPr>
-          <w:color w:val="FF0000"/>
-          <w:lang w:val="en-AU"/>
-        </w:rPr>
-        <w:t>INSERT FIGURE HERE</w:t>
-      </w:r>
-    </w:p>
-    <w:p>
-      <w:pPr>
-        <w:ind w:left="720"/>
-        <w:rPr>
-          <w:lang w:val="en-AU"/>
-        </w:rPr>
-      </w:pPr>
-    </w:p>
-    <w:p>
-      <w:pPr>
-        <w:ind w:left="720"/>
-        <w:rPr>
-          <w:lang w:val="en-AU"/>
-        </w:rPr>
-      </w:pPr>
-      <w:r>
-        <w:rPr>
-          <w:lang w:val="en-AU"/>
-        </w:rPr>
-        <w:t>The second is a spin animation on the camera flip icon when swapping between front and rear facing cameras.</w:t>
-      </w:r>
-    </w:p>
-    <w:p>
-      <w:pPr>
-        <w:ind w:left="720"/>
-        <w:rPr>
-          <w:lang w:val="en-AU"/>
-        </w:rPr>
-      </w:pPr>
-    </w:p>
-    <w:p>
-      <w:pPr>
-        <w:jc w:val="center"/>
-        <w:rPr>
-          <w:color w:val="FF0000"/>
-          <w:lang w:val="en-AU"/>
-        </w:rPr>
-      </w:pPr>
-      <w:r>
-        <w:rPr>
-          <w:color w:val="FF0000"/>
-          <w:lang w:val="en-AU"/>
-        </w:rPr>
-        <w:t>INSERT FIGURE HERE</w:t>
-      </w:r>
-    </w:p>
-    <w:p>
-      <w:pPr>
-        <w:pStyle w:val="ListParagraph"/>
-        <w:rPr>
-          <w:b/>
-          <w:bCs/>
-          <w:lang w:val="en-AU"/>
-        </w:rPr>
-      </w:pPr>
-    </w:p>
-    <w:p>
-      <w:pPr>
-        <w:pStyle w:val="ListParagraph"/>
-        <w:numPr>
-          <w:ilvl w:val="0"/>
-          <w:numId w:val="26"/>
-        </w:numPr>
-        <w:rPr>
-          <w:b/>
-          <w:bCs/>
-          <w:lang w:val="en-AU"/>
-        </w:rPr>
-      </w:pPr>
-      <w:r>
-        <w:rPr>
-          <w:b/>
-          <w:bCs/>
-          <w:lang w:val="en-AU"/>
-        </w:rPr>
-        <w:t>Incorporate some other Android feature not mentioned above into your app. (something different from the extra feature in project 1)</w:t>
-      </w:r>
-    </w:p>
-    <w:p>
-      <w:pPr>
-        <w:pStyle w:val="ListParagraph"/>
-        <w:rPr>
-          <w:b/>
-          <w:bCs/>
-          <w:lang w:val="en-AU"/>
-        </w:rPr>
-      </w:pPr>
-    </w:p>
-    <w:p>
-      <w:pPr>
-        <w:pStyle w:val="ListParagraph"/>
-        <w:numPr>
-          <w:ilvl w:val="0"/>
-          <w:numId w:val="26"/>
-        </w:numPr>
-        <w:rPr>
-          <w:b/>
-          <w:bCs/>
-          <w:lang w:val="en-AU"/>
-        </w:rPr>
-      </w:pPr>
-      <w:r>
-        <w:rPr>
-          <w:b/>
-          <w:bCs/>
-          <w:lang w:val="en-AU"/>
-        </w:rPr>
-        <w:t>Incorporate some other Android feature not mentioned above into your app. (something different from the extra feature in project 1)</w:t>
-      </w:r>
-    </w:p>
-    <w:p>
-      <w:pPr>
-        <w:pStyle w:val="ListParagraph"/>
-        <w:rPr>
-          <w:b/>
-          <w:bCs/>
-          <w:lang w:val="en-AU"/>
-        </w:rPr>
-      </w:pPr>
-    </w:p>
-    <w:p>
-      <w:pPr>
-        <w:pStyle w:val="ListParagraph"/>
-        <w:numPr>
-          <w:ilvl w:val="0"/>
-          <w:numId w:val="26"/>
-        </w:numPr>
-        <w:rPr>
-          <w:b/>
-          <w:bCs/>
-          <w:lang w:val="en-AU"/>
-        </w:rPr>
-      </w:pPr>
-      <w:r>
-        <w:rPr>
-          <w:b/>
-          <w:bCs/>
-          <w:lang w:val="en-AU"/>
-        </w:rPr>
-        <w:t>Share a plan for your app by the end of Friday (1 May), week 8 in a post on #project2 in Slack – before you’ve written any code or created any layouts. Include hand-drawn sketches or wireframes.</w:t>
-      </w:r>
-    </w:p>
-    <w:p>
-      <w:pPr>
-        <w:pStyle w:val="ListParagraph"/>
-        <w:rPr>
-          <w:b/>
-          <w:bCs/>
-          <w:lang w:val="en-AU"/>
-        </w:rPr>
-      </w:pPr>
-    </w:p>
-    <w:p>
-      <w:pPr>
-        <w:pStyle w:val="ListParagraph"/>
-        <w:numPr>
-          <w:ilvl w:val="0"/>
-          <w:numId w:val="26"/>
-        </w:numPr>
-        <w:rPr>
-          <w:b/>
-          <w:bCs/>
-          <w:lang w:val="en-AU"/>
-        </w:rPr>
-      </w:pPr>
-      <w:r>
-        <w:rPr>
-          <w:b/>
-          <w:bCs/>
-          <w:lang w:val="en-AU"/>
-        </w:rPr>
-        <w:t>Share an update of your work by the end of Friday, week 9 in a post on #project2 in Slack. Include screenshots.</w:t>
-      </w:r>
-    </w:p>
-    <w:p>
-      <w:pPr>
-        <w:pStyle w:val="ListParagraph"/>
-        <w:rPr>
-          <w:b/>
-          <w:bCs/>
-          <w:lang w:val="en-AU"/>
-        </w:rPr>
-      </w:pPr>
-    </w:p>
-    <w:p>
-      <w:pPr>
-        <w:pStyle w:val="ListParagraph"/>
-        <w:numPr>
-          <w:ilvl w:val="0"/>
-          <w:numId w:val="26"/>
-        </w:numPr>
-        <w:rPr>
-          <w:b/>
-          <w:bCs/>
-          <w:lang w:val="en-AU"/>
-        </w:rPr>
-      </w:pPr>
-      <w:r>
-        <w:rPr>
-          <w:b/>
-          <w:bCs/>
-          <w:lang w:val="en-AU"/>
-        </w:rPr>
-        <w:t>Share an update of your work by the end of Friday, week 10 in a post on #project2 in Slack. Include screenshots.</w:t>
-      </w:r>
-    </w:p>
-    <w:p>
-      <w:pPr>
-        <w:pStyle w:val="ListParagraph"/>
-        <w:rPr>
-          <w:b/>
-          <w:bCs/>
-          <w:lang w:val="en-AU"/>
-        </w:rPr>
-      </w:pPr>
-    </w:p>
-    <w:p>
-      <w:pPr>
-        <w:pStyle w:val="ListParagraph"/>
-        <w:numPr>
-          <w:ilvl w:val="0"/>
-          <w:numId w:val="26"/>
-        </w:numPr>
-        <w:rPr>
-          <w:b/>
-          <w:bCs/>
-          <w:lang w:val="en-AU"/>
-        </w:rPr>
-      </w:pPr>
-      <w:r>
-        <w:rPr>
-          <w:b/>
-          <w:bCs/>
-          <w:lang w:val="en-AU"/>
-        </w:rPr>
-        <w:t>Share an update of your work by the end of Friday, week 11 in a post on #project2 in Slack. Include screenshots.</w:t>
-      </w:r>
-    </w:p>
-    <w:p>
-      <w:pPr>
-        <w:pStyle w:val="ListParagraph"/>
-        <w:rPr>
-          <w:b/>
-          <w:bCs/>
-          <w:lang w:val="en-AU"/>
-        </w:rPr>
-      </w:pPr>
-    </w:p>
-    <w:p>
-      <w:pPr>
-        <w:rPr>
-          <w:b/>
-          <w:bCs/>
-          <w:lang w:val="en-AU"/>
-        </w:rPr>
-      </w:pPr>
-      <w:r>
-        <w:rPr>
-          <w:b/>
-          <w:bCs/>
-          <w:lang w:val="en-AU"/>
-        </w:rPr>
-        <w:t xml:space="preserve">Possible extra features for requirements </w:t>
-      </w:r>
-      <w:r>
-        <w:rPr>
-          <w:b/>
-          <w:bCs/>
-          <w:lang w:val="en-AU"/>
-        </w:rPr>
-        <w:t>15 and 16:</w:t>
-      </w:r>
-    </w:p>
-    <w:p>
-      <w:pPr>
-        <w:rPr>
-          <w:lang w:val="en-AU"/>
-        </w:rPr>
-      </w:pPr>
+        <w:t>Use of CameraX library as opposed to just normal camera</w:t>
+      </w:r>
+    </w:p>
+    <w:p>
+      <w:pPr>
+        <w:pStyle w:val="ListParagraph"/>
+        <w:numPr>
+          <w:ilvl w:val="0"/>
+          <w:numId w:val="27"/>
+        </w:numPr>
+        <w:rPr>
+          <w:lang w:val="en-AU"/>
+        </w:rPr>
+      </w:pPr>
+      <w:r>
+        <w:rPr>
+          <w:lang w:val="en-AU"/>
+        </w:rPr>
+        <w:t>Use of custom preference data source</w:t>
+      </w:r>
     </w:p>
     <w:p>
       <w:pPr>
@@ -1784,7 +1909,7 @@
         </w:rPr>
         <w:t xml:space="preserve">For the second project of SENG440 I will be attempting to create a simple </w:t>
       </w:r>
-      <w:hyperlink r:id="rId5" w:history="1">
+      <w:hyperlink r:id="rId9" w:history="1">
         <w:r>
           <w:rPr>
             <w:rStyle w:val="Hyperlink"/>
@@ -3481,21 +3606,7 @@
         <w:rPr>
           <w:lang w:val="en-AU"/>
         </w:rPr>
-        <w:t xml:space="preserve">The preferences screen should use the </w:t>
-      </w:r>
-      <w:proofErr w:type="spellStart"/>
-      <w:r>
-        <w:rPr>
-          <w:lang w:val="en-AU"/>
-        </w:rPr>
-        <w:t>AndroidX</w:t>
-      </w:r>
-      <w:proofErr w:type="spellEnd"/>
-      <w:r>
-        <w:rPr>
-          <w:lang w:val="en-AU"/>
-        </w:rPr>
-        <w:t xml:space="preserve"> preference library</w:t>
+        <w:t>The preferences screen should use the AndroidX preference library</w:t>
       </w:r>
     </w:p>
     <w:p>
@@ -7597,6 +7708,18 @@
       <w:u w:val="single"/>
     </w:rPr>
   </w:style>
+  <w:style w:type="character" w:styleId="UnresolvedMention">
+    <w:name w:val="Unresolved Mention"/>
+    <w:basedOn w:val="DefaultParagraphFont"/>
+    <w:uiPriority w:val="99"/>
+    <w:semiHidden/>
+    <w:unhideWhenUsed/>
+    <w:rsid w:val="00E474E4"/>
+    <w:rPr>
+      <w:color w:val="605E5C"/>
+      <w:shd w:val="clear" w:color="auto" w:fill="E1DFDD"/>
+    </w:rPr>
+  </w:style>
 </w:styles>
 </file>
 

</xml_diff>

<commit_message>
Added settings shortcut and fixed a bug
</commit_message>
<xml_diff>
--- a/post-mortem.docx
+++ b/post-mortem.docx
@@ -94,168 +94,200 @@
           <w:iCs/>
           <w:lang w:val="en-AU"/>
         </w:rPr>
-        <w:t xml:space="preserve"> Leave till end incase purposes are forced to change due to time.</w:t>
-      </w:r>
-    </w:p>
-    <w:p>
-      <w:pPr>
-        <w:rPr>
-          <w:lang w:val="en-AU"/>
-        </w:rPr>
-      </w:pPr>
-    </w:p>
-    <w:p>
-      <w:pPr>
-        <w:pStyle w:val="Heading2"/>
-        <w:rPr>
-          <w:lang w:val="en-AU"/>
-        </w:rPr>
-      </w:pPr>
-      <w:r>
-        <w:rPr>
-          <w:lang w:val="en-AU"/>
-        </w:rPr>
-        <w:t>Development Process:</w:t>
-      </w:r>
-    </w:p>
-    <w:p>
-      <w:pPr>
-        <w:rPr>
-          <w:lang w:val="en-AU"/>
-        </w:rPr>
-      </w:pPr>
-    </w:p>
-    <w:p>
-      <w:pPr>
-        <w:rPr>
-          <w:lang w:val="en-AU"/>
-        </w:rPr>
-      </w:pPr>
-      <w:r>
-        <w:rPr>
-          <w:lang w:val="en-AU"/>
-        </w:rPr>
-        <w:t>The development process for Crapchat started over the term 1 break, where I saw a job listing by Snapchat for a Software Engineering position in Sydney. Upon reading the brief for the second mobile computing project, I realised that Snapchat fits the theme of the assignment very well, as it is very connected to the immediate surroundings using a location map of friends, and the camera. It is also connected with other places outside the app with the facility to share memories and talk to other users. This lead to me wanting to creating a rudimentary Snapchat clone, that I could hopefully use to my advantage if I was to apply for a job at Snapchat in the future.</w:t>
-      </w:r>
-    </w:p>
-    <w:p>
-      <w:pPr>
-        <w:rPr>
-          <w:lang w:val="en-AU"/>
-        </w:rPr>
-      </w:pPr>
-    </w:p>
-    <w:p>
-      <w:pPr>
-        <w:rPr>
-          <w:lang w:val="en-AU"/>
-        </w:rPr>
-      </w:pPr>
-      <w:r>
-        <w:rPr>
-          <w:lang w:val="en-AU"/>
-        </w:rPr>
-        <w:t>Creating a Snapchat clone was very ambitious of me, and as will be seen throughout this document, unfortunately components of the app had to be left out in order to submit in time. I feel confident that I could add them in for personal benefit in the future. To deal with the ambitious nature of the project, I followed a semi-strict agile development process, specifically Kanban.</w:t>
-      </w:r>
-    </w:p>
-    <w:p>
-      <w:pPr>
-        <w:rPr>
-          <w:lang w:val="en-AU"/>
-        </w:rPr>
-      </w:pPr>
-    </w:p>
-    <w:p>
-      <w:pPr>
-        <w:rPr>
-          <w:lang w:val="en-AU"/>
-        </w:rPr>
-      </w:pPr>
-      <w:r>
-        <w:rPr>
-          <w:lang w:val="en-AU"/>
-        </w:rPr>
-        <w:t>As can be seen in the figure below, a Trello board was created and used to manage story backlog items, as well as general admin tasks. I found this helpful up until a point late in the project where the administrative cost was too much and I just needed to get stuck into development.</w:t>
-      </w:r>
-    </w:p>
-    <w:p>
-      <w:pPr>
-        <w:rPr>
-          <w:lang w:val="en-AU"/>
-        </w:rPr>
-      </w:pPr>
-    </w:p>
-    <w:p>
-      <w:pPr>
-        <w:jc w:val="center"/>
-        <w:rPr>
-          <w:color w:val="FF0000"/>
-          <w:lang w:val="en-AU"/>
-        </w:rPr>
-      </w:pPr>
-      <w:r>
-        <w:rPr>
-          <w:color w:val="FF0000"/>
-          <w:lang w:val="en-AU"/>
-        </w:rPr>
-        <w:t>INSERT FIGURE HERE</w:t>
-      </w:r>
-    </w:p>
-    <w:p>
-      <w:pPr>
-        <w:rPr>
-          <w:lang w:val="en-AU"/>
-        </w:rPr>
-      </w:pPr>
-    </w:p>
-    <w:p>
-      <w:pPr>
-        <w:rPr>
-          <w:lang w:val="en-AU"/>
-        </w:rPr>
-      </w:pPr>
-      <w:r>
-        <w:rPr>
-          <w:lang w:val="en-AU"/>
-        </w:rPr>
-        <w:t xml:space="preserve">The stories that can be seen in the figure came from a backlog document that I created </w:t>
-      </w:r>
+        <w:t xml:space="preserve"> Leave till end </w:t>
+      </w:r>
+      <w:proofErr w:type="spellStart"/>
       <w:r>
         <w:rPr>
           <w:i/>
           <w:iCs/>
           <w:lang w:val="en-AU"/>
         </w:rPr>
-        <w:t>prior</w:t>
-      </w:r>
-      <w:r>
-        <w:rPr>
-          <w:lang w:val="en-AU"/>
-        </w:rPr>
-        <w:t xml:space="preserve"> to any implementation. As is the requirement, these user stories have been appended to the end of this post mortem document. It should be noted that in some cases, minor changes were made along the way, mostly in the interest of time. These changes can be seen as comments on the Trello board (which the markers are able to request access to if needed), however have not been updated on this backlog of user stories. This was a conscious decision, as these stories still reflect the product that would have been created in ideal circumstances, and I did not want to take from that. I also wanted to keep them the same in case I do come back to this project and polish it up for personal benefit.</w:t>
-      </w:r>
-    </w:p>
-    <w:p>
-      <w:pPr>
-        <w:rPr>
-          <w:lang w:val="en-AU"/>
-        </w:rPr>
-      </w:pPr>
-    </w:p>
-    <w:p>
-      <w:pPr>
+        <w:t>incase</w:t>
+      </w:r>
+      <w:proofErr w:type="spellEnd"/>
+      <w:r>
         <w:rPr>
           <w:i/>
           <w:iCs/>
           <w:lang w:val="en-AU"/>
         </w:rPr>
-      </w:pPr>
+        <w:t xml:space="preserve"> purposes are forced to change due to time.</w:t>
+      </w:r>
+    </w:p>
+    <w:p>
+      <w:pPr>
+        <w:rPr>
+          <w:lang w:val="en-AU"/>
+        </w:rPr>
+      </w:pPr>
+    </w:p>
+    <w:p>
+      <w:pPr>
+        <w:pStyle w:val="Heading2"/>
+        <w:rPr>
+          <w:lang w:val="en-AU"/>
+        </w:rPr>
+      </w:pPr>
+      <w:r>
+        <w:rPr>
+          <w:lang w:val="en-AU"/>
+        </w:rPr>
+        <w:t>Development Process:</w:t>
+      </w:r>
+    </w:p>
+    <w:p>
+      <w:pPr>
+        <w:rPr>
+          <w:lang w:val="en-AU"/>
+        </w:rPr>
+      </w:pPr>
+    </w:p>
+    <w:p>
+      <w:pPr>
+        <w:rPr>
+          <w:lang w:val="en-AU"/>
+        </w:rPr>
+      </w:pPr>
+      <w:r>
+        <w:rPr>
+          <w:lang w:val="en-AU"/>
+        </w:rPr>
+        <w:t xml:space="preserve">The development process for </w:t>
+      </w:r>
+      <w:proofErr w:type="spellStart"/>
+      <w:r>
+        <w:rPr>
+          <w:lang w:val="en-AU"/>
+        </w:rPr>
+        <w:t>Crapchat</w:t>
+      </w:r>
+      <w:proofErr w:type="spellEnd"/>
+      <w:r>
+        <w:rPr>
+          <w:lang w:val="en-AU"/>
+        </w:rPr>
+        <w:t xml:space="preserve"> started over the term 1 break, where I saw a job listing by Snapchat for a Software Engineering position in Sydney. Upon reading the brief for the second mobile computing project, I realised that Snapchat fits the theme of the assignment very well, as it is very connected to the immediate surroundings using a location map of friends, and the camera. It is also connected with other places outside the app with the facility to share memories and talk to other users. This lead to me wanting to creating a rudimentary Snapchat clone, that I could hopefully use to my advantage if I was to apply for a job at Snapchat in the future.</w:t>
+      </w:r>
+    </w:p>
+    <w:p>
+      <w:pPr>
+        <w:rPr>
+          <w:lang w:val="en-AU"/>
+        </w:rPr>
+      </w:pPr>
+    </w:p>
+    <w:p>
+      <w:pPr>
+        <w:rPr>
+          <w:lang w:val="en-AU"/>
+        </w:rPr>
+      </w:pPr>
+      <w:r>
+        <w:rPr>
+          <w:lang w:val="en-AU"/>
+        </w:rPr>
+        <w:t>Creating a Snapchat clone was very ambitious of me, and as will be seen throughout this document, unfortunately components of the app had to be left out in order to submit in time. I feel confident that I could add them in for personal benefit in the future. To deal with the ambitious nature of the project, I followed a semi-strict agile development process, specifically Kanban.</w:t>
+      </w:r>
+    </w:p>
+    <w:p>
+      <w:pPr>
+        <w:rPr>
+          <w:lang w:val="en-AU"/>
+        </w:rPr>
+      </w:pPr>
+    </w:p>
+    <w:p>
+      <w:pPr>
+        <w:rPr>
+          <w:lang w:val="en-AU"/>
+        </w:rPr>
+      </w:pPr>
+      <w:r>
+        <w:rPr>
+          <w:lang w:val="en-AU"/>
+        </w:rPr>
+        <w:t>As can be seen in the figure below, a Trello board was created and used to manage story backlog items, as well as general admin tasks. I found this helpful up until a point late in the project where the administrative cost was too much and I just needed to get stuck into development.</w:t>
+      </w:r>
+    </w:p>
+    <w:p>
+      <w:pPr>
+        <w:rPr>
+          <w:lang w:val="en-AU"/>
+        </w:rPr>
+      </w:pPr>
+    </w:p>
+    <w:p>
+      <w:pPr>
+        <w:jc w:val="center"/>
+        <w:rPr>
+          <w:color w:val="FF0000"/>
+          <w:lang w:val="en-AU"/>
+        </w:rPr>
+      </w:pPr>
+      <w:r>
+        <w:rPr>
+          <w:color w:val="FF0000"/>
+          <w:lang w:val="en-AU"/>
+        </w:rPr>
+        <w:t>INSERT FIGURE HERE</w:t>
+      </w:r>
+    </w:p>
+    <w:p>
+      <w:pPr>
+        <w:rPr>
+          <w:lang w:val="en-AU"/>
+        </w:rPr>
+      </w:pPr>
+    </w:p>
+    <w:p>
+      <w:pPr>
+        <w:rPr>
+          <w:lang w:val="en-AU"/>
+        </w:rPr>
+      </w:pPr>
+      <w:r>
+        <w:rPr>
+          <w:lang w:val="en-AU"/>
+        </w:rPr>
+        <w:t xml:space="preserve">The stories that can be seen in the figure came from a backlog document that I created </w:t>
+      </w:r>
       <w:r>
         <w:rPr>
           <w:i/>
           <w:iCs/>
           <w:lang w:val="en-AU"/>
         </w:rPr>
+        <w:t>prior</w:t>
+      </w:r>
+      <w:r>
+        <w:rPr>
+          <w:lang w:val="en-AU"/>
+        </w:rPr>
+        <w:t xml:space="preserve"> to any implementation. As is the requirement, these user stories have been appended to the end of this post mortem document. It should be noted that in some cases, minor changes were made along the way, mostly in the interest of time. These changes can be seen as comments on the Trello board (which the markers are able to request access to if needed), however have not been updated on this backlog of user stories. This was a conscious decision, as these stories still reflect the product that would have been created in ideal circumstances, and I did not want to take from that. I also wanted to keep them the same in case I do come back to this project and polish it up for personal benefit.</w:t>
+      </w:r>
+    </w:p>
+    <w:p>
+      <w:pPr>
+        <w:rPr>
+          <w:lang w:val="en-AU"/>
+        </w:rPr>
+      </w:pPr>
+    </w:p>
+    <w:p>
+      <w:pPr>
+        <w:rPr>
+          <w:i/>
+          <w:iCs/>
+          <w:lang w:val="en-AU"/>
+        </w:rPr>
+      </w:pPr>
+      <w:r>
+        <w:rPr>
+          <w:i/>
+          <w:iCs/>
+          <w:lang w:val="en-AU"/>
+        </w:rPr>
         <w:t>TODO: Comments about app once development is fully complete</w:t>
       </w:r>
     </w:p>
@@ -346,11 +378,33 @@
           <w:lang w:val="en-AU"/>
         </w:rPr>
       </w:pPr>
-      <w:r>
-        <w:rPr>
-          <w:lang w:val="en-AU"/>
-        </w:rPr>
-        <w:t>Crapchat firstly interacts with the nearby physical world by using the device’s camera. The modern CameraX library was used to create a camera view that is a central part of the application. The user can press the camera icon to snap a picture from the view finder, which is automatically saved to the device unless they delete it when the option is presented after taking the picture.</w:t>
+      <w:proofErr w:type="spellStart"/>
+      <w:r>
+        <w:rPr>
+          <w:lang w:val="en-AU"/>
+        </w:rPr>
+        <w:t>Crapchat</w:t>
+      </w:r>
+      <w:proofErr w:type="spellEnd"/>
+      <w:r>
+        <w:rPr>
+          <w:lang w:val="en-AU"/>
+        </w:rPr>
+        <w:t xml:space="preserve"> firstly interacts with the nearby physical world by using the device’s camera. The modern </w:t>
+      </w:r>
+      <w:proofErr w:type="spellStart"/>
+      <w:r>
+        <w:rPr>
+          <w:lang w:val="en-AU"/>
+        </w:rPr>
+        <w:t>CameraX</w:t>
+      </w:r>
+      <w:proofErr w:type="spellEnd"/>
+      <w:r>
+        <w:rPr>
+          <w:lang w:val="en-AU"/>
+        </w:rPr>
+        <w:t xml:space="preserve"> library was used to create a camera view that is a central part of the application. The user can press the camera icon to snap a picture from the view finder, which is automatically saved to the device unless they delete it when the option is presented after taking the picture.</w:t>
       </w:r>
     </w:p>
     <w:p>
@@ -431,11 +485,33 @@
           <w:lang w:val="en-AU"/>
         </w:rPr>
       </w:pPr>
-      <w:r>
-        <w:rPr>
-          <w:lang w:val="en-AU"/>
-        </w:rPr>
-        <w:t>Crapchat secondly interacts with the nearby physical word using the devices GPS system. A google maps view is available to the user that utilizes the GPS services on their device to display where they are on the map. In the future, this will be expanded to also show the users Crapchat friends on the map. It should be noted that this feature specifically uses GPS, as opposed to other locations services, such as IP address location.</w:t>
+      <w:proofErr w:type="spellStart"/>
+      <w:r>
+        <w:rPr>
+          <w:lang w:val="en-AU"/>
+        </w:rPr>
+        <w:t>Crapchat</w:t>
+      </w:r>
+      <w:proofErr w:type="spellEnd"/>
+      <w:r>
+        <w:rPr>
+          <w:lang w:val="en-AU"/>
+        </w:rPr>
+        <w:t xml:space="preserve"> secondly interacts with the nearby physical word using the devices GPS system. A google maps view is available to the user that utilizes the GPS services on their device to display where they are on the map. In the future, this will be expanded to also show the users </w:t>
+      </w:r>
+      <w:proofErr w:type="spellStart"/>
+      <w:r>
+        <w:rPr>
+          <w:lang w:val="en-AU"/>
+        </w:rPr>
+        <w:t>Crapchat</w:t>
+      </w:r>
+      <w:proofErr w:type="spellEnd"/>
+      <w:r>
+        <w:rPr>
+          <w:lang w:val="en-AU"/>
+        </w:rPr>
+        <w:t xml:space="preserve"> friends on the map. It should be noted that this feature specifically uses GPS, as opposed to other locations services, such as IP address location.</w:t>
       </w:r>
     </w:p>
     <w:p>
@@ -583,7 +659,35 @@
         <w:rPr>
           <w:lang w:val="en-AU"/>
         </w:rPr>
-        <w:t xml:space="preserve"> I did have to change a fragment to fragmentcontiner or something in an xml as that view was crashing when rotated before restricting rotation. I have also created view model classes however have not had the need to use them, however anything that required mutabke data on views would use these. A better example of this can actually be seen in my first project </w:t>
+        <w:t xml:space="preserve"> I did have to change a fragment to </w:t>
+      </w:r>
+      <w:proofErr w:type="spellStart"/>
+      <w:r>
+        <w:rPr>
+          <w:lang w:val="en-AU"/>
+        </w:rPr>
+        <w:t>fragmentcontiner</w:t>
+      </w:r>
+      <w:proofErr w:type="spellEnd"/>
+      <w:r>
+        <w:rPr>
+          <w:lang w:val="en-AU"/>
+        </w:rPr>
+        <w:t xml:space="preserve"> or something in an xml as that view was crashing when rotated before restricting rotation. I have also created view model classes however have not had the need to use them, however anything that required </w:t>
+      </w:r>
+      <w:proofErr w:type="spellStart"/>
+      <w:r>
+        <w:rPr>
+          <w:lang w:val="en-AU"/>
+        </w:rPr>
+        <w:t>mutabke</w:t>
+      </w:r>
+      <w:proofErr w:type="spellEnd"/>
+      <w:r>
+        <w:rPr>
+          <w:lang w:val="en-AU"/>
+        </w:rPr>
+        <w:t xml:space="preserve"> data on views would use these. A better example of this can actually be seen in my first project </w:t>
       </w:r>
       <w:r>
         <w:rPr>
@@ -596,8 +700,16 @@
         <w:rPr>
           <w:lang w:val="en-AU"/>
         </w:rPr>
-        <w:t xml:space="preserve"> Mention room in current project immediately saving prefs</w:t>
-      </w:r>
+        <w:t xml:space="preserve"> Mention room in current project immediately saving </w:t>
+      </w:r>
+      <w:proofErr w:type="spellStart"/>
+      <w:r>
+        <w:rPr>
+          <w:lang w:val="en-AU"/>
+        </w:rPr>
+        <w:t>prefs</w:t>
+      </w:r>
+      <w:proofErr w:type="spellEnd"/>
     </w:p>
     <w:p>
       <w:pPr>
@@ -708,7 +820,21 @@
         <w:rPr>
           <w:lang w:val="en-AU"/>
         </w:rPr>
-        <w:t>Provided that the user has enabled the notifications setting in the preferences screen mentioned below, Crapchat will send a daily notification at 9:00 am every day telling the user to make sure they check up on their friends using the app. Topical given current circumstances!</w:t>
+        <w:t xml:space="preserve">Provided that the user has enabled the notifications setting in the preferences screen mentioned below, </w:t>
+      </w:r>
+      <w:proofErr w:type="spellStart"/>
+      <w:r>
+        <w:rPr>
+          <w:lang w:val="en-AU"/>
+        </w:rPr>
+        <w:t>Crapchat</w:t>
+      </w:r>
+      <w:proofErr w:type="spellEnd"/>
+      <w:r>
+        <w:rPr>
+          <w:lang w:val="en-AU"/>
+        </w:rPr>
+        <w:t xml:space="preserve"> will send a daily notification at 9:00 am every day telling the user to make sure they check up on their friends using the app. Topical given current circumstances!</w:t>
       </w:r>
     </w:p>
     <w:p>
@@ -803,7 +929,21 @@
         <w:rPr>
           <w:lang w:val="en-AU"/>
         </w:rPr>
-        <w:t>The applications MainActivity, which holds the three main fragments for the navigation view, has an action bar with a settings icon that will present the preferences screen to the user.</w:t>
+        <w:t xml:space="preserve">The applications </w:t>
+      </w:r>
+      <w:proofErr w:type="spellStart"/>
+      <w:r>
+        <w:rPr>
+          <w:lang w:val="en-AU"/>
+        </w:rPr>
+        <w:t>MainActivity</w:t>
+      </w:r>
+      <w:proofErr w:type="spellEnd"/>
+      <w:r>
+        <w:rPr>
+          <w:lang w:val="en-AU"/>
+        </w:rPr>
+        <w:t>, which holds the three main fragments for the navigation view, has an action bar with a settings icon that will present the preferences screen to the user.</w:t>
       </w:r>
     </w:p>
     <w:p>
@@ -859,7 +999,25 @@
           <w:bCs/>
           <w:lang w:val="en-AU"/>
         </w:rPr>
-        <w:t>Provide a preference screen using the modern AndroidX Preference Library.</w:t>
+        <w:t xml:space="preserve">Provide a preference screen using the modern </w:t>
+      </w:r>
+      <w:proofErr w:type="spellStart"/>
+      <w:r>
+        <w:rPr>
+          <w:b/>
+          <w:bCs/>
+          <w:lang w:val="en-AU"/>
+        </w:rPr>
+        <w:t>AndroidX</w:t>
+      </w:r>
+      <w:proofErr w:type="spellEnd"/>
+      <w:r>
+        <w:rPr>
+          <w:b/>
+          <w:bCs/>
+          <w:lang w:val="en-AU"/>
+        </w:rPr>
+        <w:t xml:space="preserve"> Preference Library.</w:t>
       </w:r>
     </w:p>
     <w:p>
@@ -882,7 +1040,35 @@
         <w:rPr>
           <w:lang w:val="en-AU"/>
         </w:rPr>
-        <w:t>As mentioned above, on clicking the settings icon the action bar present in the MainActivty of the application, a preference screen is presented to the user. This screen was created using the AndroidX Preference library, and contains the option for the user to turn on or off notifications. This preference is read when the application starts to determine whether or not a notification needs to be scheduled, and there is also an on change listener on the preference screen to immediately schedule or remove scheduled notifications when the preference changes.</w:t>
+        <w:t xml:space="preserve">As mentioned above, on clicking the settings icon the action bar present in the </w:t>
+      </w:r>
+      <w:proofErr w:type="spellStart"/>
+      <w:r>
+        <w:rPr>
+          <w:lang w:val="en-AU"/>
+        </w:rPr>
+        <w:t>MainActivty</w:t>
+      </w:r>
+      <w:proofErr w:type="spellEnd"/>
+      <w:r>
+        <w:rPr>
+          <w:lang w:val="en-AU"/>
+        </w:rPr>
+        <w:t xml:space="preserve"> of the application, a preference screen is presented to the user. This screen was created using the </w:t>
+      </w:r>
+      <w:proofErr w:type="spellStart"/>
+      <w:r>
+        <w:rPr>
+          <w:lang w:val="en-AU"/>
+        </w:rPr>
+        <w:t>AndroidX</w:t>
+      </w:r>
+      <w:proofErr w:type="spellEnd"/>
+      <w:r>
+        <w:rPr>
+          <w:lang w:val="en-AU"/>
+        </w:rPr>
+        <w:t xml:space="preserve"> Preference library, and contains the option for the user to turn on or off notifications. This preference is read when the application starts to determine whether or not a notification needs to be scheduled, and there is also an on change listener on the preference screen to immediately schedule or remove scheduled notifications when the preference changes.</w:t>
       </w:r>
     </w:p>
     <w:p>
@@ -1034,7 +1220,25 @@
           <w:lang w:val="en-AU"/>
         </w:rPr>
         <w:lastRenderedPageBreak/>
-        <w:t>Support both landscape and portrait orientations in all views – unless your content demands a fixed orientation, as in a game. In other words, all widgets should be able to be made fully visible in either orientation. This may happen automatically given your layout manager, or you may use a ScrollView, or you may specify two separate layouts.</w:t>
+        <w:t xml:space="preserve">Support both landscape and portrait orientations in all views – unless your content demands a fixed orientation, as in a game. In other words, all widgets should be able to be made fully visible in either orientation. This may happen automatically given your layout manager, or you may use a </w:t>
+      </w:r>
+      <w:proofErr w:type="spellStart"/>
+      <w:r>
+        <w:rPr>
+          <w:b/>
+          <w:bCs/>
+          <w:lang w:val="en-AU"/>
+        </w:rPr>
+        <w:t>ScrollView</w:t>
+      </w:r>
+      <w:proofErr w:type="spellEnd"/>
+      <w:r>
+        <w:rPr>
+          <w:b/>
+          <w:bCs/>
+          <w:lang w:val="en-AU"/>
+        </w:rPr>
+        <w:t>, or you may specify two separate layouts.</w:t>
       </w:r>
     </w:p>
     <w:p>
@@ -1055,7 +1259,21 @@
         <w:rPr>
           <w:lang w:val="en-AU"/>
         </w:rPr>
-        <w:t>Talk about how Snapchat only allows portrait, so I restricted my development to only portrait aswell.</w:t>
+        <w:t xml:space="preserve">Talk about how Snapchat only allows portrait, so I restricted my development to only portrait </w:t>
+      </w:r>
+      <w:proofErr w:type="spellStart"/>
+      <w:r>
+        <w:rPr>
+          <w:lang w:val="en-AU"/>
+        </w:rPr>
+        <w:t>aswell</w:t>
+      </w:r>
+      <w:proofErr w:type="spellEnd"/>
+      <w:r>
+        <w:rPr>
+          <w:lang w:val="en-AU"/>
+        </w:rPr>
+        <w:t>.</w:t>
       </w:r>
       <w:r>
         <w:rPr>
@@ -1326,7 +1544,21 @@
         <w:rPr>
           <w:lang w:val="en-AU"/>
         </w:rPr>
-        <w:t>Two simple XML defined animations can be found in Crapchat. The first is an animation on the camera icon when taking a photo.</w:t>
+        <w:t xml:space="preserve">Two simple XML defined animations can be found in </w:t>
+      </w:r>
+      <w:proofErr w:type="spellStart"/>
+      <w:r>
+        <w:rPr>
+          <w:lang w:val="en-AU"/>
+        </w:rPr>
+        <w:t>Crapchat</w:t>
+      </w:r>
+      <w:proofErr w:type="spellEnd"/>
+      <w:r>
+        <w:rPr>
+          <w:lang w:val="en-AU"/>
+        </w:rPr>
+        <w:t>. The first is an animation on the camera icon when taking a photo.</w:t>
       </w:r>
     </w:p>
     <w:p>
@@ -1794,7 +2026,21 @@
         <w:rPr>
           <w:lang w:val="en-AU"/>
         </w:rPr>
-        <w:t>Use of CameraX library as opposed to just normal camera</w:t>
+        <w:t xml:space="preserve">Use of </w:t>
+      </w:r>
+      <w:proofErr w:type="spellStart"/>
+      <w:r>
+        <w:rPr>
+          <w:lang w:val="en-AU"/>
+        </w:rPr>
+        <w:t>CameraX</w:t>
+      </w:r>
+      <w:proofErr w:type="spellEnd"/>
+      <w:r>
+        <w:rPr>
+          <w:lang w:val="en-AU"/>
+        </w:rPr>
+        <w:t xml:space="preserve"> library as opposed to just normal camera</w:t>
       </w:r>
     </w:p>
     <w:p>
@@ -1813,6 +2059,42 @@
           <w:lang w:val="en-AU"/>
         </w:rPr>
         <w:t>Use of custom preference data source</w:t>
+      </w:r>
+    </w:p>
+    <w:p>
+      <w:pPr>
+        <w:pStyle w:val="ListParagraph"/>
+        <w:numPr>
+          <w:ilvl w:val="0"/>
+          <w:numId w:val="27"/>
+        </w:numPr>
+        <w:rPr>
+          <w:lang w:val="en-AU"/>
+        </w:rPr>
+      </w:pPr>
+      <w:r>
+        <w:rPr>
+          <w:lang w:val="en-AU"/>
+        </w:rPr>
+        <w:t>Use of saving photos to storage</w:t>
+      </w:r>
+    </w:p>
+    <w:p>
+      <w:pPr>
+        <w:pStyle w:val="ListParagraph"/>
+        <w:numPr>
+          <w:ilvl w:val="0"/>
+          <w:numId w:val="27"/>
+        </w:numPr>
+        <w:rPr>
+          <w:lang w:val="en-AU"/>
+        </w:rPr>
+      </w:pPr>
+      <w:r>
+        <w:rPr>
+          <w:lang w:val="en-AU"/>
+        </w:rPr>
+        <w:t>Use of bottom navigation menu</w:t>
       </w:r>
     </w:p>
     <w:p>
@@ -3606,7 +3888,21 @@
         <w:rPr>
           <w:lang w:val="en-AU"/>
         </w:rPr>
-        <w:t>The preferences screen should use the AndroidX preference library</w:t>
+        <w:t xml:space="preserve">The preferences screen should use the </w:t>
+      </w:r>
+      <w:proofErr w:type="spellStart"/>
+      <w:r>
+        <w:rPr>
+          <w:lang w:val="en-AU"/>
+        </w:rPr>
+        <w:t>AndroidX</w:t>
+      </w:r>
+      <w:proofErr w:type="spellEnd"/>
+      <w:r>
+        <w:rPr>
+          <w:lang w:val="en-AU"/>
+        </w:rPr>
+        <w:t xml:space="preserve"> preference library</w:t>
       </w:r>
     </w:p>
     <w:p>

</xml_diff>

<commit_message>
Finished post mortem doocument
</commit_message>
<xml_diff>
--- a/post-mortem.docx
+++ b/post-mortem.docx
@@ -41,7 +41,25 @@
         <w:rPr>
           <w:lang w:val="en-AU"/>
         </w:rPr>
-        <w:t>31 / 05 / 20</w:t>
+        <w:t>02</w:t>
+      </w:r>
+      <w:r>
+        <w:rPr>
+          <w:lang w:val="en-AU"/>
+        </w:rPr>
+        <w:t xml:space="preserve"> / 0</w:t>
+      </w:r>
+      <w:r>
+        <w:rPr>
+          <w:lang w:val="en-AU"/>
+        </w:rPr>
+        <w:t>6</w:t>
+      </w:r>
+      <w:r>
+        <w:rPr>
+          <w:lang w:val="en-AU"/>
+        </w:rPr>
+        <w:t xml:space="preserve"> / 20</w:t>
       </w:r>
     </w:p>
     <w:p>
@@ -74,19 +92,274 @@
     </w:p>
     <w:p>
       <w:pPr>
+        <w:rPr>
+          <w:lang w:val="en-AU"/>
+        </w:rPr>
+      </w:pPr>
+      <w:r>
+        <w:rPr>
+          <w:lang w:val="en-AU"/>
+        </w:rPr>
+        <w:t xml:space="preserve">I have created an android application – </w:t>
+      </w:r>
+      <w:proofErr w:type="spellStart"/>
+      <w:r>
         <w:rPr>
           <w:i/>
           <w:iCs/>
           <w:lang w:val="en-AU"/>
         </w:rPr>
-      </w:pPr>
+        <w:t>Crapchat</w:t>
+      </w:r>
+      <w:proofErr w:type="spellEnd"/>
+      <w:r>
+        <w:rPr>
+          <w:lang w:val="en-AU"/>
+        </w:rPr>
+        <w:t xml:space="preserve"> – aimed at users who like to take pictures, and send them to their friends as a means of keeping in contact, similar to texting, or Facebook messaging. The main purpose of the application was to clone, rudimentarily, the popular photo messaging mobile application – </w:t>
+      </w:r>
       <w:r>
         <w:rPr>
           <w:i/>
           <w:iCs/>
           <w:lang w:val="en-AU"/>
         </w:rPr>
-        <w:t>TODO:</w:t>
+        <w:t>Snapchat</w:t>
+      </w:r>
+      <w:r>
+        <w:rPr>
+          <w:lang w:val="en-AU"/>
+        </w:rPr>
+        <w:t>.</w:t>
+      </w:r>
+      <w:r>
+        <w:rPr>
+          <w:lang w:val="en-AU"/>
+        </w:rPr>
+        <w:t xml:space="preserve"> As will be seen in this document, the main purpose of being able to take a picture, and send it to friends has been achieved, however it was not achieved in the most feature rich way. Whilst the purpose of the application remains true, there is still some future work</w:t>
+      </w:r>
+      <w:r>
+        <w:rPr>
+          <w:lang w:val="en-AU"/>
+        </w:rPr>
+        <w:t xml:space="preserve"> required</w:t>
+      </w:r>
+      <w:r>
+        <w:rPr>
+          <w:lang w:val="en-AU"/>
+        </w:rPr>
+        <w:t xml:space="preserve"> in order to consider the application a </w:t>
+      </w:r>
+      <w:r>
+        <w:rPr>
+          <w:lang w:val="en-AU"/>
+        </w:rPr>
+        <w:t xml:space="preserve">true </w:t>
+      </w:r>
+      <w:r>
+        <w:rPr>
+          <w:lang w:val="en-AU"/>
+        </w:rPr>
+        <w:t>Snapchat clone.</w:t>
+      </w:r>
+    </w:p>
+    <w:p>
+      <w:pPr>
+        <w:rPr>
+          <w:lang w:val="en-AU"/>
+        </w:rPr>
+      </w:pPr>
+    </w:p>
+    <w:p>
+      <w:pPr>
+        <w:rPr>
+          <w:lang w:val="en-AU"/>
+        </w:rPr>
+      </w:pPr>
+    </w:p>
+    <w:p>
+      <w:pPr>
+        <w:pStyle w:val="Heading2"/>
+        <w:rPr>
+          <w:lang w:val="en-AU"/>
+        </w:rPr>
+      </w:pPr>
+      <w:r>
+        <w:rPr>
+          <w:lang w:val="en-AU"/>
+        </w:rPr>
+        <w:t>Development Process:</w:t>
+      </w:r>
+    </w:p>
+    <w:p>
+      <w:pPr>
+        <w:rPr>
+          <w:lang w:val="en-AU"/>
+        </w:rPr>
+      </w:pPr>
+    </w:p>
+    <w:p>
+      <w:pPr>
+        <w:rPr>
+          <w:lang w:val="en-AU"/>
+        </w:rPr>
+      </w:pPr>
+      <w:r>
+        <w:rPr>
+          <w:lang w:val="en-AU"/>
+        </w:rPr>
+        <w:t xml:space="preserve">The development process for </w:t>
+      </w:r>
+      <w:proofErr w:type="spellStart"/>
+      <w:r>
+        <w:rPr>
+          <w:lang w:val="en-AU"/>
+        </w:rPr>
+        <w:t>Crapchat</w:t>
+      </w:r>
+      <w:proofErr w:type="spellEnd"/>
+      <w:r>
+        <w:rPr>
+          <w:lang w:val="en-AU"/>
+        </w:rPr>
+        <w:t xml:space="preserve"> started over the term 1 break, where I saw a job listing by Snapchat for a Software Engineering position in Sydney. Upon reading the brief for the second mobile computing project, I realised that Snapchat fits the theme of the assignment very well, as it is very connected to the immediate surroundings using a location map of friends, and the camera. It is also connected with other places outside the app with the facility to share memories and talk to other users. This lead to me wanting to creating a rudimentary Snapchat clone, that I could hopefully use to my advantage if I was to apply for a job at Snapchat in the future.</w:t>
+      </w:r>
+    </w:p>
+    <w:p>
+      <w:pPr>
+        <w:rPr>
+          <w:lang w:val="en-AU"/>
+        </w:rPr>
+      </w:pPr>
+    </w:p>
+    <w:p>
+      <w:pPr>
+        <w:rPr>
+          <w:lang w:val="en-AU"/>
+        </w:rPr>
+      </w:pPr>
+      <w:r>
+        <w:rPr>
+          <w:lang w:val="en-AU"/>
+        </w:rPr>
+        <w:t>Creating a Snapchat clone was very ambitious of me, and as will be seen throughout this document, unfortunately components of the app had to be left out in order to submit in time</w:t>
+      </w:r>
+      <w:r>
+        <w:rPr>
+          <w:lang w:val="en-AU"/>
+        </w:rPr>
+        <w:t>.</w:t>
+      </w:r>
+      <w:r>
+        <w:rPr>
+          <w:lang w:val="en-AU"/>
+        </w:rPr>
+        <w:t xml:space="preserve"> I feel confident that I could add them in for personal benefit in the future. To deal with the ambitious nature of the project, I followed a semi-strict agile development process, specifically Kanban.</w:t>
+      </w:r>
+    </w:p>
+    <w:p>
+      <w:pPr>
+        <w:rPr>
+          <w:lang w:val="en-AU"/>
+        </w:rPr>
+      </w:pPr>
+    </w:p>
+    <w:p>
+      <w:pPr>
+        <w:rPr>
+          <w:lang w:val="en-AU"/>
+        </w:rPr>
+      </w:pPr>
+      <w:r>
+        <w:rPr>
+          <w:lang w:val="en-AU"/>
+        </w:rPr>
+        <w:t>As can be seen in the figure below, a Trello board was created and used to manage story backlog items, as well as general admin tasks. I found this helpful up until a point late in the project where the administrative cost was too much and I just needed to get stuck into development.</w:t>
+      </w:r>
+    </w:p>
+    <w:p>
+      <w:pPr>
+        <w:rPr>
+          <w:lang w:val="en-AU"/>
+        </w:rPr>
+      </w:pPr>
+    </w:p>
+    <w:p>
+      <w:pPr>
+        <w:jc w:val="center"/>
+        <w:rPr>
+          <w:color w:val="FF0000"/>
+          <w:lang w:val="en-AU"/>
+        </w:rPr>
+      </w:pPr>
+      <w:r>
+        <w:rPr>
+          <w:noProof/>
+          <w:color w:val="FF0000"/>
+          <w:lang w:val="en-AU"/>
+        </w:rPr>
+        <w:lastRenderedPageBreak/>
+        <w:drawing>
+          <wp:inline distT="0" distB="0" distL="0" distR="0">
+            <wp:extent cx="4183221" cy="2314223"/>
+            <wp:effectExtent l="0" t="0" r="0" b="0"/>
+            <wp:docPr id="1" name="Picture 1" descr="A screenshot of a computer&#10;&#10;Description automatically generated"/>
+            <wp:cNvGraphicFramePr>
+              <a:graphicFrameLocks xmlns:a="http://schemas.openxmlformats.org/drawingml/2006/main" noChangeAspect="1"/>
+            </wp:cNvGraphicFramePr>
+            <a:graphic xmlns:a="http://schemas.openxmlformats.org/drawingml/2006/main">
+              <a:graphicData uri="http://schemas.openxmlformats.org/drawingml/2006/picture">
+                <pic:pic xmlns:pic="http://schemas.openxmlformats.org/drawingml/2006/picture">
+                  <pic:nvPicPr>
+                    <pic:cNvPr id="1" name="trello.png"/>
+                    <pic:cNvPicPr/>
+                  </pic:nvPicPr>
+                  <pic:blipFill>
+                    <a:blip r:embed="rId5" cstate="print">
+                      <a:extLst>
+                        <a:ext uri="{28A0092B-C50C-407E-A947-70E740481C1C}">
+                          <a14:useLocalDpi xmlns:a14="http://schemas.microsoft.com/office/drawing/2010/main" val="0"/>
+                        </a:ext>
+                      </a:extLst>
+                    </a:blip>
+                    <a:stretch>
+                      <a:fillRect/>
+                    </a:stretch>
+                  </pic:blipFill>
+                  <pic:spPr>
+                    <a:xfrm>
+                      <a:off x="0" y="0"/>
+                      <a:ext cx="4265114" cy="2359528"/>
+                    </a:xfrm>
+                    <a:prstGeom prst="rect">
+                      <a:avLst/>
+                    </a:prstGeom>
+                  </pic:spPr>
+                </pic:pic>
+              </a:graphicData>
+            </a:graphic>
+          </wp:inline>
+        </w:drawing>
+      </w:r>
+    </w:p>
+    <w:p>
+      <w:pPr>
+        <w:rPr>
+          <w:lang w:val="en-AU"/>
+        </w:rPr>
+      </w:pPr>
+    </w:p>
+    <w:p>
+      <w:pPr>
+        <w:rPr>
+          <w:lang w:val="en-AU"/>
+        </w:rPr>
+      </w:pPr>
+      <w:r>
+        <w:rPr>
+          <w:lang w:val="en-AU"/>
+        </w:rPr>
+        <w:t xml:space="preserve">The stories that can be seen in the figure came from a backlog document that I created </w:t>
       </w:r>
       <w:r>
         <w:rPr>
@@ -94,216 +367,106 @@
           <w:iCs/>
           <w:lang w:val="en-AU"/>
         </w:rPr>
-        <w:t xml:space="preserve"> Leave till end </w:t>
+        <w:t>prior</w:t>
+      </w:r>
+      <w:r>
+        <w:rPr>
+          <w:lang w:val="en-AU"/>
+        </w:rPr>
+        <w:t xml:space="preserve"> to any implementation. As is the requirement, these user stories have been appended to the end of this post mortem document. It should be noted that in some cases, minor changes were made along the way, mostly in the interest of time. These changes can </w:t>
+      </w:r>
+      <w:r>
+        <w:rPr>
+          <w:lang w:val="en-AU"/>
+        </w:rPr>
+        <w:t xml:space="preserve">occasionally </w:t>
+      </w:r>
+      <w:r>
+        <w:rPr>
+          <w:lang w:val="en-AU"/>
+        </w:rPr>
+        <w:t>be seen as comments on the Trello board (which the markers are able to request access to if needed), however have not been updated on this backlog of user stories. This was a conscious decision, as these stories still reflect the product that would have been created in ideal circumstances, and I did not want to take from that. I also wanted to keep them the same in case I do come back to this project and polish it up for personal benefit.</w:t>
+      </w:r>
+    </w:p>
+    <w:p>
+      <w:pPr>
+        <w:rPr>
+          <w:lang w:val="en-AU"/>
+        </w:rPr>
+      </w:pPr>
+    </w:p>
+    <w:p>
+      <w:pPr>
+        <w:rPr>
+          <w:lang w:val="en-AU"/>
+        </w:rPr>
+      </w:pPr>
+      <w:r>
+        <w:rPr>
+          <w:lang w:val="en-AU"/>
+        </w:rPr>
+        <w:t xml:space="preserve">Having completed the development of </w:t>
       </w:r>
       <w:proofErr w:type="spellStart"/>
+      <w:r>
+        <w:rPr>
+          <w:lang w:val="en-AU"/>
+        </w:rPr>
+        <w:t>Crapchat</w:t>
+      </w:r>
+      <w:proofErr w:type="spellEnd"/>
+      <w:r>
+        <w:rPr>
+          <w:lang w:val="en-AU"/>
+        </w:rPr>
+        <w:t xml:space="preserve">, I feel pleased that I was able to at least hold true to the purpose of the application, as well as frustrated that I was not able to properly implement some key features of Snapchat such as adding friends, and sending them photos </w:t>
+      </w:r>
       <w:r>
         <w:rPr>
           <w:i/>
           <w:iCs/>
           <w:lang w:val="en-AU"/>
         </w:rPr>
-        <w:t>incase</w:t>
+        <w:t>within</w:t>
+      </w:r>
+      <w:r>
+        <w:rPr>
+          <w:lang w:val="en-AU"/>
+        </w:rPr>
+        <w:t xml:space="preserve"> the </w:t>
+      </w:r>
+      <w:proofErr w:type="spellStart"/>
+      <w:r>
+        <w:rPr>
+          <w:lang w:val="en-AU"/>
+        </w:rPr>
+        <w:t>Crapchat</w:t>
       </w:r>
       <w:proofErr w:type="spellEnd"/>
       <w:r>
         <w:rPr>
-          <w:i/>
-          <w:iCs/>
-          <w:lang w:val="en-AU"/>
-        </w:rPr>
-        <w:t xml:space="preserve"> purposes are forced to change due to time.</w:t>
-      </w:r>
-    </w:p>
-    <w:p>
-      <w:pPr>
-        <w:rPr>
-          <w:lang w:val="en-AU"/>
-        </w:rPr>
-      </w:pPr>
-    </w:p>
-    <w:p>
-      <w:pPr>
-        <w:pStyle w:val="Heading2"/>
-        <w:rPr>
-          <w:lang w:val="en-AU"/>
-        </w:rPr>
-      </w:pPr>
-      <w:r>
-        <w:rPr>
-          <w:lang w:val="en-AU"/>
-        </w:rPr>
-        <w:t>Development Process:</w:t>
-      </w:r>
-    </w:p>
-    <w:p>
-      <w:pPr>
-        <w:rPr>
-          <w:lang w:val="en-AU"/>
-        </w:rPr>
-      </w:pPr>
-    </w:p>
-    <w:p>
-      <w:pPr>
-        <w:rPr>
-          <w:lang w:val="en-AU"/>
-        </w:rPr>
-      </w:pPr>
-      <w:r>
-        <w:rPr>
-          <w:lang w:val="en-AU"/>
-        </w:rPr>
-        <w:t xml:space="preserve">The development process for </w:t>
-      </w:r>
-      <w:proofErr w:type="spellStart"/>
-      <w:r>
-        <w:rPr>
-          <w:lang w:val="en-AU"/>
-        </w:rPr>
-        <w:t>Crapchat</w:t>
-      </w:r>
-      <w:proofErr w:type="spellEnd"/>
-      <w:r>
-        <w:rPr>
-          <w:lang w:val="en-AU"/>
-        </w:rPr>
-        <w:t xml:space="preserve"> started over the term 1 break, where I saw a job listing by Snapchat for a Software Engineering position in Sydney. Upon reading the brief for the second mobile computing project, I realised that Snapchat fits the theme of the assignment very well, as it is very connected to the immediate surroundings using a location map of friends, and the camera. It is also connected with other places outside the app with the facility to share memories and talk to other users. This lead to me wanting to creating a rudimentary Snapchat clone, that I could hopefully use to my advantage if I was to apply for a job at Snapchat in the future.</w:t>
-      </w:r>
-    </w:p>
-    <w:p>
-      <w:pPr>
-        <w:rPr>
-          <w:lang w:val="en-AU"/>
-        </w:rPr>
-      </w:pPr>
-    </w:p>
-    <w:p>
-      <w:pPr>
-        <w:rPr>
-          <w:lang w:val="en-AU"/>
-        </w:rPr>
-      </w:pPr>
-      <w:r>
-        <w:rPr>
-          <w:lang w:val="en-AU"/>
-        </w:rPr>
-        <w:t>Creating a Snapchat clone was very ambitious of me, and as will be seen throughout this document, unfortunately components of the app had to be left out in order to submit in time. I feel confident that I could add them in for personal benefit in the future. To deal with the ambitious nature of the project, I followed a semi-strict agile development process, specifically Kanban.</w:t>
-      </w:r>
-    </w:p>
-    <w:p>
-      <w:pPr>
-        <w:rPr>
-          <w:lang w:val="en-AU"/>
-        </w:rPr>
-      </w:pPr>
-    </w:p>
-    <w:p>
-      <w:pPr>
-        <w:rPr>
-          <w:lang w:val="en-AU"/>
-        </w:rPr>
-      </w:pPr>
-      <w:r>
-        <w:rPr>
-          <w:lang w:val="en-AU"/>
-        </w:rPr>
-        <w:t>As can be seen in the figure below, a Trello board was created and used to manage story backlog items, as well as general admin tasks. I found this helpful up until a point late in the project where the administrative cost was too much and I just needed to get stuck into development.</w:t>
-      </w:r>
-    </w:p>
-    <w:p>
-      <w:pPr>
-        <w:rPr>
-          <w:lang w:val="en-AU"/>
-        </w:rPr>
-      </w:pPr>
-    </w:p>
-    <w:p>
-      <w:pPr>
-        <w:jc w:val="center"/>
-        <w:rPr>
-          <w:color w:val="FF0000"/>
-          <w:lang w:val="en-AU"/>
-        </w:rPr>
-      </w:pPr>
-      <w:r>
-        <w:rPr>
-          <w:color w:val="FF0000"/>
-          <w:lang w:val="en-AU"/>
-        </w:rPr>
-        <w:t>INSERT FIGURE HERE</w:t>
-      </w:r>
-    </w:p>
-    <w:p>
-      <w:pPr>
-        <w:rPr>
-          <w:lang w:val="en-AU"/>
-        </w:rPr>
-      </w:pPr>
-    </w:p>
-    <w:p>
-      <w:pPr>
-        <w:rPr>
-          <w:lang w:val="en-AU"/>
-        </w:rPr>
-      </w:pPr>
-      <w:r>
-        <w:rPr>
-          <w:lang w:val="en-AU"/>
-        </w:rPr>
-        <w:t xml:space="preserve">The stories that can be seen in the figure came from a backlog document that I created </w:t>
-      </w:r>
-      <w:r>
-        <w:rPr>
-          <w:i/>
-          <w:iCs/>
-          <w:lang w:val="en-AU"/>
-        </w:rPr>
-        <w:t>prior</w:t>
-      </w:r>
-      <w:r>
-        <w:rPr>
-          <w:lang w:val="en-AU"/>
-        </w:rPr>
-        <w:t xml:space="preserve"> to any implementation. As is the requirement, these user stories have been appended to the end of this post mortem document. It should be noted that in some cases, minor changes were made along the way, mostly in the interest of time. These changes can be seen as comments on the Trello board (which the markers are able to request access to if needed), however have not been updated on this backlog of user stories. This was a conscious decision, as these stories still reflect the product that would have been created in ideal circumstances, and I did not want to take from that. I also wanted to keep them the same in case I do come back to this project and polish it up for personal benefit.</w:t>
-      </w:r>
-    </w:p>
-    <w:p>
-      <w:pPr>
-        <w:rPr>
-          <w:lang w:val="en-AU"/>
-        </w:rPr>
-      </w:pPr>
-    </w:p>
-    <w:p>
-      <w:pPr>
-        <w:rPr>
-          <w:i/>
-          <w:iCs/>
-          <w:lang w:val="en-AU"/>
-        </w:rPr>
-      </w:pPr>
-      <w:r>
-        <w:rPr>
-          <w:i/>
-          <w:iCs/>
-          <w:lang w:val="en-AU"/>
-        </w:rPr>
-        <w:t>TODO: Comments about app once development is fully complete</w:t>
-      </w:r>
-    </w:p>
-    <w:p>
-      <w:pPr>
-        <w:rPr>
-          <w:lang w:val="en-AU"/>
-        </w:rPr>
-      </w:pPr>
-    </w:p>
-    <w:p>
-      <w:pPr>
-        <w:rPr>
-          <w:lang w:val="en-AU"/>
-        </w:rPr>
-      </w:pPr>
+          <w:lang w:val="en-AU"/>
+        </w:rPr>
+        <w:t xml:space="preserve"> app</w:t>
+      </w:r>
+      <w:r>
+        <w:rPr>
+          <w:lang w:val="en-AU"/>
+        </w:rPr>
+        <w:t xml:space="preserve"> chats view</w:t>
+      </w:r>
+      <w:r>
+        <w:rPr>
+          <w:lang w:val="en-AU"/>
+        </w:rPr>
+        <w:t>. At the end of the day, this came down to time and the ambitious nature of the app requiring a backend.</w:t>
+      </w:r>
+      <w:r>
+        <w:rPr>
+          <w:lang w:val="en-AU"/>
+        </w:rPr>
+        <w:t xml:space="preserve"> On a positive note, all grade bearing requirements were met and the overall purpose is present.</w:t>
+      </w:r>
     </w:p>
     <w:p>
       <w:pPr>
@@ -406,6 +569,12 @@
         </w:rPr>
         <w:t xml:space="preserve"> library was used to create a camera view that is a central part of the application. The user can press the camera icon to snap a picture from the view finder, which is automatically saved to the device unless they delete it when the option is presented after taking the picture.</w:t>
       </w:r>
+      <w:r>
+        <w:rPr>
+          <w:lang w:val="en-AU"/>
+        </w:rPr>
+        <w:t xml:space="preserve"> The user also has the option to switch between front and rear facing cameras.</w:t>
+      </w:r>
     </w:p>
     <w:p>
       <w:pPr>
@@ -417,7 +586,7 @@
     </w:p>
     <w:p>
       <w:pPr>
-        <w:jc w:val="center"/>
+        <w:ind w:firstLine="720"/>
         <w:rPr>
           <w:color w:val="FF0000"/>
           <w:lang w:val="en-AU"/>
@@ -425,10 +594,110 @@
       </w:pPr>
       <w:r>
         <w:rPr>
+          <w:noProof/>
           <w:color w:val="FF0000"/>
           <w:lang w:val="en-AU"/>
         </w:rPr>
-        <w:t>INSERT FIGURE HERE</w:t>
+        <w:lastRenderedPageBreak/>
+        <w:drawing>
+          <wp:inline distT="0" distB="0" distL="0" distR="0">
+            <wp:extent cx="1247423" cy="2494844"/>
+            <wp:effectExtent l="76200" t="76200" r="73660" b="71120"/>
+            <wp:docPr id="2" name="Picture 2" descr="A screen shot of a computer&#10;&#10;Description automatically generated"/>
+            <wp:cNvGraphicFramePr>
+              <a:graphicFrameLocks xmlns:a="http://schemas.openxmlformats.org/drawingml/2006/main" noChangeAspect="1"/>
+            </wp:cNvGraphicFramePr>
+            <a:graphic xmlns:a="http://schemas.openxmlformats.org/drawingml/2006/main">
+              <a:graphicData uri="http://schemas.openxmlformats.org/drawingml/2006/picture">
+                <pic:pic xmlns:pic="http://schemas.openxmlformats.org/drawingml/2006/picture">
+                  <pic:nvPicPr>
+                    <pic:cNvPr id="2" name="camera.png"/>
+                    <pic:cNvPicPr/>
+                  </pic:nvPicPr>
+                  <pic:blipFill>
+                    <a:blip r:embed="rId6" cstate="print">
+                      <a:extLst>
+                        <a:ext uri="{28A0092B-C50C-407E-A947-70E740481C1C}">
+                          <a14:useLocalDpi xmlns:a14="http://schemas.microsoft.com/office/drawing/2010/main" val="0"/>
+                        </a:ext>
+                      </a:extLst>
+                    </a:blip>
+                    <a:stretch>
+                      <a:fillRect/>
+                    </a:stretch>
+                  </pic:blipFill>
+                  <pic:spPr>
+                    <a:xfrm>
+                      <a:off x="0" y="0"/>
+                      <a:ext cx="1256021" cy="2512040"/>
+                    </a:xfrm>
+                    <a:prstGeom prst="rect">
+                      <a:avLst/>
+                    </a:prstGeom>
+                    <a:ln w="76200">
+                      <a:solidFill>
+                        <a:schemeClr val="tx1"/>
+                      </a:solidFill>
+                    </a:ln>
+                  </pic:spPr>
+                </pic:pic>
+              </a:graphicData>
+            </a:graphic>
+          </wp:inline>
+        </w:drawing>
+      </w:r>
+      <w:r>
+        <w:rPr>
+          <w:noProof/>
+          <w:color w:val="FF0000"/>
+          <w:lang w:val="en-AU"/>
+        </w:rPr>
+        <w:drawing>
+          <wp:inline distT="0" distB="0" distL="0" distR="0" wp14:anchorId="2C23CCC0" wp14:editId="74729CCA">
+            <wp:extent cx="1247422" cy="2494844"/>
+            <wp:effectExtent l="76200" t="76200" r="73660" b="71120"/>
+            <wp:docPr id="17" name="Picture 17" descr="A screen shot of a computer&#10;&#10;Description automatically generated"/>
+            <wp:cNvGraphicFramePr>
+              <a:graphicFrameLocks xmlns:a="http://schemas.openxmlformats.org/drawingml/2006/main" noChangeAspect="1"/>
+            </wp:cNvGraphicFramePr>
+            <a:graphic xmlns:a="http://schemas.openxmlformats.org/drawingml/2006/main">
+              <a:graphicData uri="http://schemas.openxmlformats.org/drawingml/2006/picture">
+                <pic:pic xmlns:pic="http://schemas.openxmlformats.org/drawingml/2006/picture">
+                  <pic:nvPicPr>
+                    <pic:cNvPr id="2" name="camera.png"/>
+                    <pic:cNvPicPr/>
+                  </pic:nvPicPr>
+                  <pic:blipFill>
+                    <a:blip r:embed="rId7" cstate="print">
+                      <a:extLst>
+                        <a:ext uri="{28A0092B-C50C-407E-A947-70E740481C1C}">
+                          <a14:useLocalDpi xmlns:a14="http://schemas.microsoft.com/office/drawing/2010/main" val="0"/>
+                        </a:ext>
+                      </a:extLst>
+                    </a:blip>
+                    <a:stretch>
+                      <a:fillRect/>
+                    </a:stretch>
+                  </pic:blipFill>
+                  <pic:spPr>
+                    <a:xfrm>
+                      <a:off x="0" y="0"/>
+                      <a:ext cx="1247422" cy="2494844"/>
+                    </a:xfrm>
+                    <a:prstGeom prst="rect">
+                      <a:avLst/>
+                    </a:prstGeom>
+                    <a:ln w="76200">
+                      <a:solidFill>
+                        <a:schemeClr val="tx1"/>
+                      </a:solidFill>
+                    </a:ln>
+                  </pic:spPr>
+                </pic:pic>
+              </a:graphicData>
+            </a:graphic>
+          </wp:inline>
+        </w:drawing>
       </w:r>
     </w:p>
     <w:p>
@@ -497,7 +766,19 @@
         <w:rPr>
           <w:lang w:val="en-AU"/>
         </w:rPr>
-        <w:t xml:space="preserve"> secondly interacts with the nearby physical word using the devices GPS system. A google maps view is available to the user that utilizes the GPS services on their device to display where they are on the map. In the future, this will be expanded to also show the users </w:t>
+        <w:t xml:space="preserve"> secondly interacts with the nearby physical word using the devices GPS system. A </w:t>
+      </w:r>
+      <w:r>
+        <w:rPr>
+          <w:lang w:val="en-AU"/>
+        </w:rPr>
+        <w:t>G</w:t>
+      </w:r>
+      <w:r>
+        <w:rPr>
+          <w:lang w:val="en-AU"/>
+        </w:rPr>
+        <w:t xml:space="preserve">oogle maps view is available to the user that utilizes the GPS services on their device to display where they are on the map. In the future, this will be expanded to also show the users </w:t>
       </w:r>
       <w:proofErr w:type="spellStart"/>
       <w:r>
@@ -524,27 +805,64 @@
     </w:p>
     <w:p>
       <w:pPr>
-        <w:jc w:val="center"/>
-        <w:rPr>
+        <w:ind w:left="720"/>
+        <w:rPr>
+          <w:lang w:val="en-AU"/>
+        </w:rPr>
+      </w:pPr>
+      <w:r>
+        <w:rPr>
+          <w:noProof/>
           <w:color w:val="FF0000"/>
           <w:lang w:val="en-AU"/>
         </w:rPr>
-      </w:pPr>
-      <w:r>
-        <w:rPr>
-          <w:color w:val="FF0000"/>
-          <w:lang w:val="en-AU"/>
-        </w:rPr>
-        <w:t>INSERT FIGURE HERE</w:t>
-      </w:r>
-    </w:p>
-    <w:p>
-      <w:pPr>
-        <w:ind w:left="720"/>
-        <w:rPr>
-          <w:lang w:val="en-AU"/>
-        </w:rPr>
-      </w:pPr>
+        <w:drawing>
+          <wp:inline distT="0" distB="0" distL="0" distR="0" wp14:anchorId="4A6951A4" wp14:editId="456DD612">
+            <wp:extent cx="1247422" cy="2494844"/>
+            <wp:effectExtent l="76200" t="76200" r="73660" b="71120"/>
+            <wp:docPr id="3" name="Picture 3"/>
+            <wp:cNvGraphicFramePr>
+              <a:graphicFrameLocks xmlns:a="http://schemas.openxmlformats.org/drawingml/2006/main" noChangeAspect="1"/>
+            </wp:cNvGraphicFramePr>
+            <a:graphic xmlns:a="http://schemas.openxmlformats.org/drawingml/2006/main">
+              <a:graphicData uri="http://schemas.openxmlformats.org/drawingml/2006/picture">
+                <pic:pic xmlns:pic="http://schemas.openxmlformats.org/drawingml/2006/picture">
+                  <pic:nvPicPr>
+                    <pic:cNvPr id="2" name="camera.png"/>
+                    <pic:cNvPicPr/>
+                  </pic:nvPicPr>
+                  <pic:blipFill>
+                    <a:blip r:embed="rId8" cstate="print">
+                      <a:extLst>
+                        <a:ext uri="{28A0092B-C50C-407E-A947-70E740481C1C}">
+                          <a14:useLocalDpi xmlns:a14="http://schemas.microsoft.com/office/drawing/2010/main" val="0"/>
+                        </a:ext>
+                      </a:extLst>
+                    </a:blip>
+                    <a:stretch>
+                      <a:fillRect/>
+                    </a:stretch>
+                  </pic:blipFill>
+                  <pic:spPr>
+                    <a:xfrm>
+                      <a:off x="0" y="0"/>
+                      <a:ext cx="1247422" cy="2494844"/>
+                    </a:xfrm>
+                    <a:prstGeom prst="rect">
+                      <a:avLst/>
+                    </a:prstGeom>
+                    <a:ln w="76200">
+                      <a:solidFill>
+                        <a:schemeClr val="tx1"/>
+                      </a:solidFill>
+                    </a:ln>
+                  </pic:spPr>
+                </pic:pic>
+              </a:graphicData>
+            </a:graphic>
+          </wp:inline>
+        </w:drawing>
+      </w:r>
     </w:p>
     <w:p>
       <w:pPr>
@@ -598,7 +916,165 @@
         <w:rPr>
           <w:lang w:val="en-AU"/>
         </w:rPr>
-        <w:t>Sharing photos using apps on device, in future this would be within the app using firebase</w:t>
+        <w:t xml:space="preserve">Initially, as can be seen in the user stories attached to this document, for this requirement I was hoping to have users, that could add friends, and then send them photos within the </w:t>
+      </w:r>
+      <w:proofErr w:type="spellStart"/>
+      <w:r>
+        <w:rPr>
+          <w:lang w:val="en-AU"/>
+        </w:rPr>
+        <w:t>Crapchat</w:t>
+      </w:r>
+      <w:proofErr w:type="spellEnd"/>
+      <w:r>
+        <w:rPr>
+          <w:lang w:val="en-AU"/>
+        </w:rPr>
+        <w:t xml:space="preserve"> app. This proved too ambitious, and as such a comprise has been made that simply allows the user to send the photo to their friend using existing apps on their device – even the real Snapchat!</w:t>
+      </w:r>
+    </w:p>
+    <w:p>
+      <w:pPr>
+        <w:ind w:left="720"/>
+        <w:rPr>
+          <w:lang w:val="en-AU"/>
+        </w:rPr>
+      </w:pPr>
+    </w:p>
+    <w:p>
+      <w:pPr>
+        <w:ind w:left="720"/>
+        <w:rPr>
+          <w:lang w:val="en-AU"/>
+        </w:rPr>
+      </w:pPr>
+      <w:r>
+        <w:rPr>
+          <w:noProof/>
+          <w:color w:val="FF0000"/>
+          <w:lang w:val="en-AU"/>
+        </w:rPr>
+        <w:drawing>
+          <wp:inline distT="0" distB="0" distL="0" distR="0" wp14:anchorId="32ADEAEA" wp14:editId="5519F23E">
+            <wp:extent cx="1247422" cy="2494844"/>
+            <wp:effectExtent l="76200" t="76200" r="73660" b="71120"/>
+            <wp:docPr id="4" name="Picture 4"/>
+            <wp:cNvGraphicFramePr>
+              <a:graphicFrameLocks xmlns:a="http://schemas.openxmlformats.org/drawingml/2006/main" noChangeAspect="1"/>
+            </wp:cNvGraphicFramePr>
+            <a:graphic xmlns:a="http://schemas.openxmlformats.org/drawingml/2006/main">
+              <a:graphicData uri="http://schemas.openxmlformats.org/drawingml/2006/picture">
+                <pic:pic xmlns:pic="http://schemas.openxmlformats.org/drawingml/2006/picture">
+                  <pic:nvPicPr>
+                    <pic:cNvPr id="2" name="camera.png"/>
+                    <pic:cNvPicPr/>
+                  </pic:nvPicPr>
+                  <pic:blipFill>
+                    <a:blip r:embed="rId7" cstate="print">
+                      <a:extLst>
+                        <a:ext uri="{28A0092B-C50C-407E-A947-70E740481C1C}">
+                          <a14:useLocalDpi xmlns:a14="http://schemas.microsoft.com/office/drawing/2010/main" val="0"/>
+                        </a:ext>
+                      </a:extLst>
+                    </a:blip>
+                    <a:stretch>
+                      <a:fillRect/>
+                    </a:stretch>
+                  </pic:blipFill>
+                  <pic:spPr>
+                    <a:xfrm>
+                      <a:off x="0" y="0"/>
+                      <a:ext cx="1247422" cy="2494844"/>
+                    </a:xfrm>
+                    <a:prstGeom prst="rect">
+                      <a:avLst/>
+                    </a:prstGeom>
+                    <a:ln w="76200">
+                      <a:solidFill>
+                        <a:schemeClr val="tx1"/>
+                      </a:solidFill>
+                    </a:ln>
+                  </pic:spPr>
+                </pic:pic>
+              </a:graphicData>
+            </a:graphic>
+          </wp:inline>
+        </w:drawing>
+      </w:r>
+      <w:r>
+        <w:rPr>
+          <w:noProof/>
+          <w:color w:val="FF0000"/>
+          <w:lang w:val="en-AU"/>
+        </w:rPr>
+        <w:drawing>
+          <wp:inline distT="0" distB="0" distL="0" distR="0" wp14:anchorId="32ADEAEA" wp14:editId="5519F23E">
+            <wp:extent cx="1247422" cy="2494844"/>
+            <wp:effectExtent l="76200" t="76200" r="73660" b="71120"/>
+            <wp:docPr id="5" name="Picture 5"/>
+            <wp:cNvGraphicFramePr>
+              <a:graphicFrameLocks xmlns:a="http://schemas.openxmlformats.org/drawingml/2006/main" noChangeAspect="1"/>
+            </wp:cNvGraphicFramePr>
+            <a:graphic xmlns:a="http://schemas.openxmlformats.org/drawingml/2006/main">
+              <a:graphicData uri="http://schemas.openxmlformats.org/drawingml/2006/picture">
+                <pic:pic xmlns:pic="http://schemas.openxmlformats.org/drawingml/2006/picture">
+                  <pic:nvPicPr>
+                    <pic:cNvPr id="2" name="camera.png"/>
+                    <pic:cNvPicPr/>
+                  </pic:nvPicPr>
+                  <pic:blipFill>
+                    <a:blip r:embed="rId9" cstate="print">
+                      <a:extLst>
+                        <a:ext uri="{28A0092B-C50C-407E-A947-70E740481C1C}">
+                          <a14:useLocalDpi xmlns:a14="http://schemas.microsoft.com/office/drawing/2010/main" val="0"/>
+                        </a:ext>
+                      </a:extLst>
+                    </a:blip>
+                    <a:stretch>
+                      <a:fillRect/>
+                    </a:stretch>
+                  </pic:blipFill>
+                  <pic:spPr>
+                    <a:xfrm>
+                      <a:off x="0" y="0"/>
+                      <a:ext cx="1247422" cy="2494844"/>
+                    </a:xfrm>
+                    <a:prstGeom prst="rect">
+                      <a:avLst/>
+                    </a:prstGeom>
+                    <a:ln w="76200">
+                      <a:solidFill>
+                        <a:schemeClr val="tx1"/>
+                      </a:solidFill>
+                    </a:ln>
+                  </pic:spPr>
+                </pic:pic>
+              </a:graphicData>
+            </a:graphic>
+          </wp:inline>
+        </w:drawing>
+      </w:r>
+    </w:p>
+    <w:p>
+      <w:pPr>
+        <w:ind w:left="720"/>
+        <w:rPr>
+          <w:lang w:val="en-AU"/>
+        </w:rPr>
+      </w:pPr>
+    </w:p>
+    <w:p>
+      <w:pPr>
+        <w:ind w:left="720"/>
+        <w:rPr>
+          <w:lang w:val="en-AU"/>
+        </w:rPr>
+      </w:pPr>
+      <w:r>
+        <w:rPr>
+          <w:lang w:val="en-AU"/>
+        </w:rPr>
+        <w:t>It should be briefly noted that email and text are the only logical options presented above simply because the emulator does not have other apps installed by default such as Facebook, Instagram, or Snapchat.</w:t>
       </w:r>
     </w:p>
     <w:p>
@@ -635,81 +1111,95 @@
     </w:p>
     <w:p>
       <w:pPr>
-        <w:rPr>
-          <w:b/>
-          <w:bCs/>
-          <w:lang w:val="en-AU"/>
-        </w:rPr>
-      </w:pPr>
-    </w:p>
-    <w:p>
-      <w:pPr>
         <w:ind w:left="720"/>
         <w:rPr>
-          <w:lang w:val="en-AU"/>
-        </w:rPr>
-      </w:pPr>
-      <w:r>
-        <w:rPr>
-          <w:lang w:val="en-AU"/>
-        </w:rPr>
-        <w:t>This requirement is rather vague, however I believe that I have achieved this without going out of my way to do anything specific.</w:t>
-      </w:r>
-      <w:r>
-        <w:rPr>
-          <w:lang w:val="en-AU"/>
-        </w:rPr>
-        <w:t xml:space="preserve"> I did have to change a fragment to </w:t>
+          <w:i/>
+          <w:iCs/>
+          <w:lang w:val="en-AU"/>
+        </w:rPr>
+      </w:pPr>
+    </w:p>
+    <w:p>
+      <w:pPr>
+        <w:ind w:left="720"/>
+        <w:rPr>
+          <w:lang w:val="en-AU"/>
+        </w:rPr>
+      </w:pPr>
+      <w:r>
+        <w:rPr>
+          <w:lang w:val="en-AU"/>
+        </w:rPr>
+        <w:t>All configuration changes are handled and user data is not lost. Before restricting the screen rotation, explained shortly, I had to make a change to the preference screen on rotation as it was causing the application to crash. This was achieved by swapping a &lt;fragment&gt; tag to a &lt;</w:t>
       </w:r>
       <w:proofErr w:type="spellStart"/>
       <w:r>
         <w:rPr>
           <w:lang w:val="en-AU"/>
         </w:rPr>
-        <w:t>fragmentcontiner</w:t>
+        <w:t>FragmentContainerView</w:t>
       </w:r>
       <w:proofErr w:type="spellEnd"/>
       <w:r>
         <w:rPr>
           <w:lang w:val="en-AU"/>
         </w:rPr>
-        <w:t xml:space="preserve"> or something in an xml as that view was crashing when rotated before restricting rotation. I have also created view model classes however have not had the need to use them, however anything that required </w:t>
+        <w:t xml:space="preserve">&gt; tag. I also use a custom room datastore to save the preferences immediately, with no chance of state being lost. I also have empty </w:t>
       </w:r>
       <w:proofErr w:type="spellStart"/>
       <w:r>
         <w:rPr>
           <w:lang w:val="en-AU"/>
         </w:rPr>
-        <w:t>mutabke</w:t>
+        <w:t>ViewModel</w:t>
       </w:r>
       <w:proofErr w:type="spellEnd"/>
       <w:r>
         <w:rPr>
           <w:lang w:val="en-AU"/>
         </w:rPr>
-        <w:t xml:space="preserve"> data on views would use these. A better example of this can actually be seen in my first project </w:t>
-      </w:r>
-      <w:r>
-        <w:rPr>
-          <w:lang w:val="en-AU"/>
-        </w:rPr>
-        <w:lastRenderedPageBreak/>
-        <w:t>with view models used in conjunction with live data from room.</w:t>
-      </w:r>
-      <w:r>
-        <w:rPr>
-          <w:lang w:val="en-AU"/>
-        </w:rPr>
-        <w:t xml:space="preserve"> Mention room in current project immediately saving </w:t>
+        <w:t xml:space="preserve"> classes for the three main screens of the application. These would be used whenever mutable data was required on the views, however this was not needed in the end. A good example of this can actually be seen in my first project where </w:t>
       </w:r>
       <w:proofErr w:type="spellStart"/>
       <w:r>
         <w:rPr>
           <w:lang w:val="en-AU"/>
         </w:rPr>
-        <w:t>prefs</w:t>
+        <w:t>ViewModels</w:t>
       </w:r>
       <w:proofErr w:type="spellEnd"/>
+      <w:r>
+        <w:rPr>
+          <w:lang w:val="en-AU"/>
+        </w:rPr>
+        <w:t xml:space="preserve"> are used in conjunction with </w:t>
+      </w:r>
+      <w:proofErr w:type="spellStart"/>
+      <w:r>
+        <w:rPr>
+          <w:lang w:val="en-AU"/>
+        </w:rPr>
+        <w:t>LiveData</w:t>
+      </w:r>
+      <w:proofErr w:type="spellEnd"/>
+      <w:r>
+        <w:rPr>
+          <w:lang w:val="en-AU"/>
+        </w:rPr>
+        <w:t xml:space="preserve"> to </w:t>
+      </w:r>
+      <w:r>
+        <w:rPr>
+          <w:lang w:val="en-AU"/>
+        </w:rPr>
+        <w:t>prevent</w:t>
+      </w:r>
+      <w:r>
+        <w:rPr>
+          <w:lang w:val="en-AU"/>
+        </w:rPr>
+        <w:t xml:space="preserve"> data loss during configuration changes.</w:t>
+      </w:r>
     </w:p>
     <w:p>
       <w:pPr>
@@ -764,7 +1254,41 @@
         <w:rPr>
           <w:lang w:val="en-AU"/>
         </w:rPr>
-        <w:t>Room used as a custom preference datastore</w:t>
+        <w:t xml:space="preserve">I have used a Room database in my application as a custom datastore for the preferences used in my preference screen explained shortly. Related code can be found in the </w:t>
+      </w:r>
+      <w:r>
+        <w:rPr>
+          <w:i/>
+          <w:iCs/>
+          <w:lang w:val="en-AU"/>
+        </w:rPr>
+        <w:t>sga111.seng440.crapchat.room</w:t>
+      </w:r>
+      <w:r>
+        <w:rPr>
+          <w:lang w:val="en-AU"/>
+        </w:rPr>
+        <w:t xml:space="preserve"> package</w:t>
+      </w:r>
+      <w:r>
+        <w:rPr>
+          <w:lang w:val="en-AU"/>
+        </w:rPr>
+        <w:t xml:space="preserve">, as well as the </w:t>
+      </w:r>
+      <w:r>
+        <w:rPr>
+          <w:i/>
+          <w:iCs/>
+          <w:lang w:val="en-AU"/>
+        </w:rPr>
+        <w:t>sga111.seng440.crapchat.ui.settings</w:t>
+      </w:r>
+      <w:r>
+        <w:rPr>
+          <w:lang w:val="en-AU"/>
+        </w:rPr>
+        <w:t xml:space="preserve"> package.</w:t>
       </w:r>
     </w:p>
     <w:p>
@@ -847,19 +1371,76 @@
     </w:p>
     <w:p>
       <w:pPr>
-        <w:jc w:val="center"/>
-        <w:rPr>
+        <w:rPr>
+          <w:lang w:val="en-AU"/>
+        </w:rPr>
+      </w:pPr>
+      <w:r>
+        <w:rPr>
+          <w:lang w:val="en-AU"/>
+        </w:rPr>
+        <w:tab/>
+      </w:r>
+      <w:r>
+        <w:rPr>
+          <w:noProof/>
           <w:color w:val="FF0000"/>
           <w:lang w:val="en-AU"/>
         </w:rPr>
-      </w:pPr>
-      <w:r>
-        <w:rPr>
-          <w:color w:val="FF0000"/>
-          <w:lang w:val="en-AU"/>
-        </w:rPr>
-        <w:t>INSERT FIGURE HERE</w:t>
-      </w:r>
+        <w:drawing>
+          <wp:inline distT="0" distB="0" distL="0" distR="0" wp14:anchorId="403BB04D" wp14:editId="4CE73F48">
+            <wp:extent cx="1247422" cy="2494844"/>
+            <wp:effectExtent l="76200" t="76200" r="73660" b="71120"/>
+            <wp:docPr id="6" name="Picture 6" descr="A screen shot of a computer&#10;&#10;Description automatically generated"/>
+            <wp:cNvGraphicFramePr>
+              <a:graphicFrameLocks xmlns:a="http://schemas.openxmlformats.org/drawingml/2006/main" noChangeAspect="1"/>
+            </wp:cNvGraphicFramePr>
+            <a:graphic xmlns:a="http://schemas.openxmlformats.org/drawingml/2006/main">
+              <a:graphicData uri="http://schemas.openxmlformats.org/drawingml/2006/picture">
+                <pic:pic xmlns:pic="http://schemas.openxmlformats.org/drawingml/2006/picture">
+                  <pic:nvPicPr>
+                    <pic:cNvPr id="2" name="camera.png"/>
+                    <pic:cNvPicPr/>
+                  </pic:nvPicPr>
+                  <pic:blipFill>
+                    <a:blip r:embed="rId10" cstate="print">
+                      <a:extLst>
+                        <a:ext uri="{28A0092B-C50C-407E-A947-70E740481C1C}">
+                          <a14:useLocalDpi xmlns:a14="http://schemas.microsoft.com/office/drawing/2010/main" val="0"/>
+                        </a:ext>
+                      </a:extLst>
+                    </a:blip>
+                    <a:stretch>
+                      <a:fillRect/>
+                    </a:stretch>
+                  </pic:blipFill>
+                  <pic:spPr>
+                    <a:xfrm>
+                      <a:off x="0" y="0"/>
+                      <a:ext cx="1247422" cy="2494844"/>
+                    </a:xfrm>
+                    <a:prstGeom prst="rect">
+                      <a:avLst/>
+                    </a:prstGeom>
+                    <a:ln w="76200">
+                      <a:solidFill>
+                        <a:schemeClr val="tx1"/>
+                      </a:solidFill>
+                    </a:ln>
+                  </pic:spPr>
+                </pic:pic>
+              </a:graphicData>
+            </a:graphic>
+          </wp:inline>
+        </w:drawing>
+      </w:r>
+    </w:p>
+    <w:p>
+      <w:pPr>
+        <w:rPr>
+          <w:lang w:val="en-AU"/>
+        </w:rPr>
+      </w:pPr>
     </w:p>
     <w:p>
       <w:pPr>
@@ -868,14 +1449,52 @@
           <w:lang w:val="en-AU"/>
         </w:rPr>
       </w:pPr>
-    </w:p>
-    <w:p>
-      <w:pPr>
-        <w:ind w:left="720"/>
-        <w:rPr>
-          <w:lang w:val="en-AU"/>
-        </w:rPr>
-      </w:pPr>
+      <w:r>
+        <w:rPr>
+          <w:lang w:val="en-AU"/>
+        </w:rPr>
+        <w:t xml:space="preserve">Notification scheduling code has been abstracted into a </w:t>
+      </w:r>
+      <w:proofErr w:type="spellStart"/>
+      <w:r>
+        <w:rPr>
+          <w:lang w:val="en-AU"/>
+        </w:rPr>
+        <w:t>Util</w:t>
+      </w:r>
+      <w:proofErr w:type="spellEnd"/>
+      <w:r>
+        <w:rPr>
+          <w:lang w:val="en-AU"/>
+        </w:rPr>
+        <w:t xml:space="preserve"> object, a</w:t>
+      </w:r>
+      <w:r>
+        <w:rPr>
+          <w:lang w:val="en-AU"/>
+        </w:rPr>
+        <w:t>nd</w:t>
+      </w:r>
+      <w:r>
+        <w:rPr>
+          <w:lang w:val="en-AU"/>
+        </w:rPr>
+        <w:t xml:space="preserve"> is called upon creating the </w:t>
+      </w:r>
+      <w:proofErr w:type="spellStart"/>
+      <w:r>
+        <w:rPr>
+          <w:lang w:val="en-AU"/>
+        </w:rPr>
+        <w:t>MainActivity</w:t>
+      </w:r>
+      <w:proofErr w:type="spellEnd"/>
+      <w:r>
+        <w:rPr>
+          <w:lang w:val="en-AU"/>
+        </w:rPr>
+        <w:t xml:space="preserve"> (if a notification hasn’t already been scheduled). A preference change listener is also set up on the preference screen to immediately remove a scheduled notification or create one based on the setting change.</w:t>
+      </w:r>
     </w:p>
     <w:p>
       <w:pPr>
@@ -929,7 +1548,19 @@
         <w:rPr>
           <w:lang w:val="en-AU"/>
         </w:rPr>
-        <w:t xml:space="preserve">The applications </w:t>
+        <w:t>The application</w:t>
+      </w:r>
+      <w:r>
+        <w:rPr>
+          <w:lang w:val="en-AU"/>
+        </w:rPr>
+        <w:t>’</w:t>
+      </w:r>
+      <w:r>
+        <w:rPr>
+          <w:lang w:val="en-AU"/>
+        </w:rPr>
+        <w:t xml:space="preserve">s </w:t>
       </w:r>
       <w:proofErr w:type="spellStart"/>
       <w:r>
@@ -943,7 +1574,31 @@
         <w:rPr>
           <w:lang w:val="en-AU"/>
         </w:rPr>
-        <w:t>, which holds the three main fragments for the navigation view, has an action bar with a settings icon that will present the preferences screen to the user.</w:t>
+        <w:t xml:space="preserve">, which holds the three main fragments for the navigation view, has a </w:t>
+      </w:r>
+      <w:r>
+        <w:rPr>
+          <w:lang w:val="en-AU"/>
+        </w:rPr>
+        <w:t xml:space="preserve">permanently visible </w:t>
+      </w:r>
+      <w:r>
+        <w:rPr>
+          <w:lang w:val="en-AU"/>
+        </w:rPr>
+        <w:t>action bar with a settings icon that will present the preferences screen to the user</w:t>
+      </w:r>
+      <w:r>
+        <w:rPr>
+          <w:lang w:val="en-AU"/>
+        </w:rPr>
+        <w:t xml:space="preserve"> when clicked</w:t>
+      </w:r>
+      <w:r>
+        <w:rPr>
+          <w:lang w:val="en-AU"/>
+        </w:rPr>
+        <w:t>.</w:t>
       </w:r>
     </w:p>
     <w:p>
@@ -958,21 +1613,70 @@
       <w:pPr>
         <w:jc w:val="center"/>
         <w:rPr>
-          <w:color w:val="FF0000"/>
-          <w:lang w:val="en-AU"/>
-        </w:rPr>
-      </w:pPr>
-      <w:r>
-        <w:rPr>
-          <w:color w:val="FF0000"/>
-          <w:lang w:val="en-AU"/>
-        </w:rPr>
-        <w:t>INSERT FIGURE HERE</w:t>
-      </w:r>
-    </w:p>
-    <w:p>
-      <w:pPr>
-        <w:pStyle w:val="ListParagraph"/>
+          <w:b/>
+          <w:bCs/>
+          <w:lang w:val="en-AU"/>
+        </w:rPr>
+      </w:pPr>
+      <w:r>
+        <w:rPr>
+          <w:b/>
+          <w:bCs/>
+          <w:noProof/>
+          <w:lang w:val="en-AU"/>
+        </w:rPr>
+        <w:drawing>
+          <wp:inline distT="0" distB="0" distL="0" distR="0">
+            <wp:extent cx="2765777" cy="725566"/>
+            <wp:effectExtent l="0" t="0" r="3175" b="0"/>
+            <wp:docPr id="7" name="Picture 7" descr="A close up of a logo&#10;&#10;Description automatically generated"/>
+            <wp:cNvGraphicFramePr>
+              <a:graphicFrameLocks xmlns:a="http://schemas.openxmlformats.org/drawingml/2006/main" noChangeAspect="1"/>
+            </wp:cNvGraphicFramePr>
+            <a:graphic xmlns:a="http://schemas.openxmlformats.org/drawingml/2006/main">
+              <a:graphicData uri="http://schemas.openxmlformats.org/drawingml/2006/picture">
+                <pic:pic xmlns:pic="http://schemas.openxmlformats.org/drawingml/2006/picture">
+                  <pic:nvPicPr>
+                    <pic:cNvPr id="7" name="action-bar.png"/>
+                    <pic:cNvPicPr/>
+                  </pic:nvPicPr>
+                  <pic:blipFill rotWithShape="1">
+                    <a:blip r:embed="rId11" cstate="print">
+                      <a:extLst>
+                        <a:ext uri="{28A0092B-C50C-407E-A947-70E740481C1C}">
+                          <a14:useLocalDpi xmlns:a14="http://schemas.microsoft.com/office/drawing/2010/main" val="0"/>
+                        </a:ext>
+                      </a:extLst>
+                    </a:blip>
+                    <a:srcRect b="86883"/>
+                    <a:stretch/>
+                  </pic:blipFill>
+                  <pic:spPr bwMode="auto">
+                    <a:xfrm>
+                      <a:off x="0" y="0"/>
+                      <a:ext cx="2806361" cy="736213"/>
+                    </a:xfrm>
+                    <a:prstGeom prst="rect">
+                      <a:avLst/>
+                    </a:prstGeom>
+                    <a:ln>
+                      <a:noFill/>
+                    </a:ln>
+                    <a:extLst>
+                      <a:ext uri="{53640926-AAD7-44D8-BBD7-CCE9431645EC}">
+                        <a14:shadowObscured xmlns:a14="http://schemas.microsoft.com/office/drawing/2010/main"/>
+                      </a:ext>
+                    </a:extLst>
+                  </pic:spPr>
+                </pic:pic>
+              </a:graphicData>
+            </a:graphic>
+          </wp:inline>
+        </w:drawing>
+      </w:r>
+    </w:p>
+    <w:p>
+      <w:pPr>
         <w:rPr>
           <w:b/>
           <w:bCs/>
@@ -1068,7 +1772,7 @@
         <w:rPr>
           <w:lang w:val="en-AU"/>
         </w:rPr>
-        <w:t xml:space="preserve"> Preference library, and contains the option for the user to turn on or off notifications. This preference is read when the application starts to determine whether or not a notification needs to be scheduled, and there is also an on change listener on the preference screen to immediately schedule or remove scheduled notifications when the preference changes.</w:t>
+        <w:t xml:space="preserve"> Preference library, and contains the option for the user to turn on or off notifications. This preference is read when the application starts to determine whether or not a notification needs to be scheduled, and there is also a change listener on the preference screen to immediately schedule or remove scheduled notifications when the preference changes.</w:t>
       </w:r>
     </w:p>
     <w:p>
@@ -1081,7 +1785,6 @@
     </w:p>
     <w:p>
       <w:pPr>
-        <w:jc w:val="center"/>
         <w:rPr>
           <w:color w:val="FF0000"/>
           <w:lang w:val="en-AU"/>
@@ -1092,7 +1795,61 @@
           <w:color w:val="FF0000"/>
           <w:lang w:val="en-AU"/>
         </w:rPr>
-        <w:t>INSERT FIGURE HERE</w:t>
+        <w:lastRenderedPageBreak/>
+        <w:tab/>
+      </w:r>
+      <w:r>
+        <w:rPr>
+          <w:noProof/>
+          <w:color w:val="FF0000"/>
+          <w:lang w:val="en-AU"/>
+        </w:rPr>
+        <w:drawing>
+          <wp:inline distT="0" distB="0" distL="0" distR="0" wp14:anchorId="7AA0B755" wp14:editId="02A64160">
+            <wp:extent cx="1247422" cy="2494844"/>
+            <wp:effectExtent l="76200" t="76200" r="73660" b="71120"/>
+            <wp:docPr id="8" name="Picture 8"/>
+            <wp:cNvGraphicFramePr>
+              <a:graphicFrameLocks xmlns:a="http://schemas.openxmlformats.org/drawingml/2006/main" noChangeAspect="1"/>
+            </wp:cNvGraphicFramePr>
+            <a:graphic xmlns:a="http://schemas.openxmlformats.org/drawingml/2006/main">
+              <a:graphicData uri="http://schemas.openxmlformats.org/drawingml/2006/picture">
+                <pic:pic xmlns:pic="http://schemas.openxmlformats.org/drawingml/2006/picture">
+                  <pic:nvPicPr>
+                    <pic:cNvPr id="2" name="camera.png"/>
+                    <pic:cNvPicPr/>
+                  </pic:nvPicPr>
+                  <pic:blipFill>
+                    <a:blip r:embed="rId12" cstate="print">
+                      <a:extLst>
+                        <a:ext uri="{28A0092B-C50C-407E-A947-70E740481C1C}">
+                          <a14:useLocalDpi xmlns:a14="http://schemas.microsoft.com/office/drawing/2010/main" val="0"/>
+                        </a:ext>
+                      </a:extLst>
+                    </a:blip>
+                    <a:stretch>
+                      <a:fillRect/>
+                    </a:stretch>
+                  </pic:blipFill>
+                  <pic:spPr>
+                    <a:xfrm>
+                      <a:off x="0" y="0"/>
+                      <a:ext cx="1247422" cy="2494844"/>
+                    </a:xfrm>
+                    <a:prstGeom prst="rect">
+                      <a:avLst/>
+                    </a:prstGeom>
+                    <a:ln w="76200">
+                      <a:solidFill>
+                        <a:schemeClr val="tx1"/>
+                      </a:solidFill>
+                    </a:ln>
+                  </pic:spPr>
+                </pic:pic>
+              </a:graphicData>
+            </a:graphic>
+          </wp:inline>
+        </w:drawing>
       </w:r>
     </w:p>
     <w:p>
@@ -1155,7 +1912,19 @@
         <w:rPr>
           <w:lang w:val="en-AU"/>
         </w:rPr>
-        <w:t>Given I was attempting a Snapchat clone, an icon resembling the Snapchat icon was added to the application, and can be seen in the figure below.</w:t>
+        <w:t>Given I was attempting a Snapchat clone, a</w:t>
+      </w:r>
+      <w:r>
+        <w:rPr>
+          <w:lang w:val="en-AU"/>
+        </w:rPr>
+        <w:t xml:space="preserve"> multi-resolution launcher</w:t>
+      </w:r>
+      <w:r>
+        <w:rPr>
+          <w:lang w:val="en-AU"/>
+        </w:rPr>
+        <w:t xml:space="preserve"> icon resembling the Snapchat icon was added to the application, and can be seen in the figure below.</w:t>
       </w:r>
     </w:p>
     <w:p>
@@ -1168,27 +1937,70 @@
     </w:p>
     <w:p>
       <w:pPr>
-        <w:jc w:val="center"/>
+        <w:rPr>
+          <w:lang w:val="en-AU"/>
+        </w:rPr>
+      </w:pPr>
+      <w:r>
         <w:rPr>
           <w:color w:val="FF0000"/>
           <w:lang w:val="en-AU"/>
         </w:rPr>
-      </w:pPr>
-      <w:r>
-        <w:rPr>
+        <w:tab/>
+      </w:r>
+      <w:r>
+        <w:rPr>
+          <w:noProof/>
           <w:color w:val="FF0000"/>
           <w:lang w:val="en-AU"/>
         </w:rPr>
-        <w:t>INSERT FIGURE HERE</w:t>
-      </w:r>
-    </w:p>
-    <w:p>
-      <w:pPr>
-        <w:ind w:left="720"/>
-        <w:rPr>
-          <w:lang w:val="en-AU"/>
-        </w:rPr>
-      </w:pPr>
+        <w:drawing>
+          <wp:inline distT="0" distB="0" distL="0" distR="0" wp14:anchorId="7AA0B755" wp14:editId="02A64160">
+            <wp:extent cx="1247422" cy="2494844"/>
+            <wp:effectExtent l="76200" t="76200" r="73660" b="71120"/>
+            <wp:docPr id="9" name="Picture 9"/>
+            <wp:cNvGraphicFramePr>
+              <a:graphicFrameLocks xmlns:a="http://schemas.openxmlformats.org/drawingml/2006/main" noChangeAspect="1"/>
+            </wp:cNvGraphicFramePr>
+            <a:graphic xmlns:a="http://schemas.openxmlformats.org/drawingml/2006/main">
+              <a:graphicData uri="http://schemas.openxmlformats.org/drawingml/2006/picture">
+                <pic:pic xmlns:pic="http://schemas.openxmlformats.org/drawingml/2006/picture">
+                  <pic:nvPicPr>
+                    <pic:cNvPr id="2" name="camera.png"/>
+                    <pic:cNvPicPr/>
+                  </pic:nvPicPr>
+                  <pic:blipFill>
+                    <a:blip r:embed="rId13" cstate="print">
+                      <a:extLst>
+                        <a:ext uri="{28A0092B-C50C-407E-A947-70E740481C1C}">
+                          <a14:useLocalDpi xmlns:a14="http://schemas.microsoft.com/office/drawing/2010/main" val="0"/>
+                        </a:ext>
+                      </a:extLst>
+                    </a:blip>
+                    <a:stretch>
+                      <a:fillRect/>
+                    </a:stretch>
+                  </pic:blipFill>
+                  <pic:spPr>
+                    <a:xfrm>
+                      <a:off x="0" y="0"/>
+                      <a:ext cx="1247422" cy="2494844"/>
+                    </a:xfrm>
+                    <a:prstGeom prst="rect">
+                      <a:avLst/>
+                    </a:prstGeom>
+                    <a:ln w="76200">
+                      <a:solidFill>
+                        <a:schemeClr val="tx1"/>
+                      </a:solidFill>
+                    </a:ln>
+                  </pic:spPr>
+                </pic:pic>
+              </a:graphicData>
+            </a:graphic>
+          </wp:inline>
+        </w:drawing>
+      </w:r>
     </w:p>
     <w:p>
       <w:pPr>
@@ -1219,34 +2031,68 @@
           <w:bCs/>
           <w:lang w:val="en-AU"/>
         </w:rPr>
+        <w:t xml:space="preserve">Support both landscape and portrait orientations in all views – unless your content demands a fixed orientation, as in a game. In other words, all widgets should be able to be made fully visible in either orientation. This may happen automatically given your layout manager, or you may use a </w:t>
+      </w:r>
+      <w:proofErr w:type="spellStart"/>
+      <w:r>
+        <w:rPr>
+          <w:b/>
+          <w:bCs/>
+          <w:lang w:val="en-AU"/>
+        </w:rPr>
+        <w:t>ScrollView</w:t>
+      </w:r>
+      <w:proofErr w:type="spellEnd"/>
+      <w:r>
+        <w:rPr>
+          <w:b/>
+          <w:bCs/>
+          <w:lang w:val="en-AU"/>
+        </w:rPr>
+        <w:t>, or you may specify two separate layouts.</w:t>
+      </w:r>
+    </w:p>
+    <w:p>
+      <w:pPr>
+        <w:rPr>
+          <w:lang w:val="en-AU"/>
+        </w:rPr>
+      </w:pPr>
+    </w:p>
+    <w:p>
+      <w:pPr>
+        <w:ind w:left="720"/>
+        <w:rPr>
+          <w:lang w:val="en-AU"/>
+        </w:rPr>
+      </w:pPr>
+      <w:r>
+        <w:rPr>
+          <w:lang w:val="en-AU"/>
+        </w:rPr>
+        <w:t xml:space="preserve">During the development of </w:t>
+      </w:r>
+      <w:proofErr w:type="spellStart"/>
+      <w:r>
+        <w:rPr>
+          <w:lang w:val="en-AU"/>
+        </w:rPr>
+        <w:t>Crapchat</w:t>
+      </w:r>
+      <w:proofErr w:type="spellEnd"/>
+      <w:r>
+        <w:rPr>
+          <w:lang w:val="en-AU"/>
+        </w:rPr>
+        <w:t xml:space="preserve">, I used constraint layouts throughout, resulting in this requirement being met, for the most part, automatically. As mentioned earlier, I did have to make a change to the preference screen XML first. As I continued doing this, I noticed that the landscape mode did not suit the style of the </w:t>
+      </w:r>
+      <w:r>
+        <w:rPr>
+          <w:lang w:val="en-AU"/>
+        </w:rPr>
         <w:lastRenderedPageBreak/>
-        <w:t xml:space="preserve">Support both landscape and portrait orientations in all views – unless your content demands a fixed orientation, as in a game. In other words, all widgets should be able to be made fully visible in either orientation. This may happen automatically given your layout manager, or you may use a </w:t>
-      </w:r>
-      <w:proofErr w:type="spellStart"/>
-      <w:r>
-        <w:rPr>
-          <w:b/>
-          <w:bCs/>
-          <w:lang w:val="en-AU"/>
-        </w:rPr>
-        <w:t>ScrollView</w:t>
-      </w:r>
-      <w:proofErr w:type="spellEnd"/>
-      <w:r>
-        <w:rPr>
-          <w:b/>
-          <w:bCs/>
-          <w:lang w:val="en-AU"/>
-        </w:rPr>
-        <w:t>, or you may specify two separate layouts.</w:t>
-      </w:r>
-    </w:p>
-    <w:p>
-      <w:pPr>
-        <w:rPr>
-          <w:lang w:val="en-AU"/>
-        </w:rPr>
-      </w:pPr>
+        <w:t>app. Snapchat, the inspiration for this app, also does not support landscape in its views. As a result, I have since restricted the orientation into portrait mode using statements seen in the figure below in all activities defined in the manifest.</w:t>
+      </w:r>
     </w:p>
     <w:p>
       <w:pPr>
@@ -1255,31 +2101,96 @@
           <w:lang w:val="en-AU"/>
         </w:rPr>
       </w:pPr>
-      <w:r>
-        <w:rPr>
-          <w:lang w:val="en-AU"/>
-        </w:rPr>
-        <w:t xml:space="preserve">Talk about how Snapchat only allows portrait, so I restricted my development to only portrait </w:t>
-      </w:r>
-      <w:proofErr w:type="spellStart"/>
-      <w:r>
-        <w:rPr>
-          <w:lang w:val="en-AU"/>
-        </w:rPr>
-        <w:t>aswell</w:t>
-      </w:r>
-      <w:proofErr w:type="spellEnd"/>
-      <w:r>
-        <w:rPr>
-          <w:lang w:val="en-AU"/>
-        </w:rPr>
-        <w:t>.</w:t>
-      </w:r>
-      <w:r>
-        <w:rPr>
-          <w:lang w:val="en-AU"/>
-        </w:rPr>
-        <w:t xml:space="preserve"> However all views were supported, and can remove portrait only mode statements from manifest to prove this.</w:t>
+    </w:p>
+    <w:p>
+      <w:pPr>
+        <w:ind w:left="720"/>
+        <w:jc w:val="center"/>
+        <w:rPr>
+          <w:lang w:val="en-AU"/>
+        </w:rPr>
+      </w:pPr>
+      <w:r>
+        <w:rPr>
+          <w:noProof/>
+          <w:lang w:val="en-AU"/>
+        </w:rPr>
+        <w:drawing>
+          <wp:inline distT="0" distB="0" distL="0" distR="0">
+            <wp:extent cx="3759200" cy="495300"/>
+            <wp:effectExtent l="0" t="0" r="0" b="0"/>
+            <wp:docPr id="10" name="Picture 10"/>
+            <wp:cNvGraphicFramePr>
+              <a:graphicFrameLocks xmlns:a="http://schemas.openxmlformats.org/drawingml/2006/main" noChangeAspect="1"/>
+            </wp:cNvGraphicFramePr>
+            <a:graphic xmlns:a="http://schemas.openxmlformats.org/drawingml/2006/main">
+              <a:graphicData uri="http://schemas.openxmlformats.org/drawingml/2006/picture">
+                <pic:pic xmlns:pic="http://schemas.openxmlformats.org/drawingml/2006/picture">
+                  <pic:nvPicPr>
+                    <pic:cNvPr id="10" name="portrait-constraint.png"/>
+                    <pic:cNvPicPr/>
+                  </pic:nvPicPr>
+                  <pic:blipFill>
+                    <a:blip r:embed="rId14">
+                      <a:extLst>
+                        <a:ext uri="{28A0092B-C50C-407E-A947-70E740481C1C}">
+                          <a14:useLocalDpi xmlns:a14="http://schemas.microsoft.com/office/drawing/2010/main" val="0"/>
+                        </a:ext>
+                      </a:extLst>
+                    </a:blip>
+                    <a:stretch>
+                      <a:fillRect/>
+                    </a:stretch>
+                  </pic:blipFill>
+                  <pic:spPr>
+                    <a:xfrm>
+                      <a:off x="0" y="0"/>
+                      <a:ext cx="3759200" cy="495300"/>
+                    </a:xfrm>
+                    <a:prstGeom prst="rect">
+                      <a:avLst/>
+                    </a:prstGeom>
+                  </pic:spPr>
+                </pic:pic>
+              </a:graphicData>
+            </a:graphic>
+          </wp:inline>
+        </w:drawing>
+      </w:r>
+    </w:p>
+    <w:p>
+      <w:pPr>
+        <w:ind w:left="720"/>
+        <w:jc w:val="center"/>
+        <w:rPr>
+          <w:lang w:val="en-AU"/>
+        </w:rPr>
+      </w:pPr>
+    </w:p>
+    <w:p>
+      <w:pPr>
+        <w:ind w:left="720"/>
+        <w:rPr>
+          <w:lang w:val="en-AU"/>
+        </w:rPr>
+      </w:pPr>
+      <w:r>
+        <w:rPr>
+          <w:lang w:val="en-AU"/>
+        </w:rPr>
+        <w:t xml:space="preserve">If the marker </w:t>
+      </w:r>
+      <w:r>
+        <w:rPr>
+          <w:lang w:val="en-AU"/>
+        </w:rPr>
+        <w:t>i</w:t>
+      </w:r>
+      <w:r>
+        <w:rPr>
+          <w:lang w:val="en-AU"/>
+        </w:rPr>
+        <w:t>s interested in checking this requirement was actually met before doing this, they need only to remove these statements from the manifest.</w:t>
       </w:r>
     </w:p>
     <w:p>
@@ -1334,7 +2245,21 @@
         <w:rPr>
           <w:lang w:val="en-AU"/>
         </w:rPr>
-        <w:t>Done, seen in figure</w:t>
+        <w:t xml:space="preserve">String resources have been used for all static text on the UI, as well as some </w:t>
+      </w:r>
+      <w:proofErr w:type="spellStart"/>
+      <w:r>
+        <w:rPr>
+          <w:lang w:val="en-AU"/>
+        </w:rPr>
+        <w:t>non user</w:t>
+      </w:r>
+      <w:proofErr w:type="spellEnd"/>
+      <w:r>
+        <w:rPr>
+          <w:lang w:val="en-AU"/>
+        </w:rPr>
+        <w:t xml:space="preserve"> facing text such as image content descriptions. The defaults for these strings can be found in the strings.xml file.</w:t>
       </w:r>
     </w:p>
     <w:p>
@@ -1389,7 +2314,71 @@
         <w:rPr>
           <w:lang w:val="en-AU"/>
         </w:rPr>
-        <w:t>Done, seen in figures. Also provided Maori but then realised that android doesn’t support this yet but kept them anyway</w:t>
+        <w:t>As seen in the figure below, string translations have been provided for Māori and French. The reason there is two translations is that I first wanted to do Māori, however then realised that Android does not yet support Māori, or at least the version I used didn’t.</w:t>
+      </w:r>
+    </w:p>
+    <w:p>
+      <w:pPr>
+        <w:ind w:left="720"/>
+        <w:rPr>
+          <w:lang w:val="en-AU"/>
+        </w:rPr>
+      </w:pPr>
+    </w:p>
+    <w:p>
+      <w:pPr>
+        <w:ind w:left="720"/>
+        <w:jc w:val="center"/>
+        <w:rPr>
+          <w:lang w:val="en-AU"/>
+        </w:rPr>
+      </w:pPr>
+      <w:r>
+        <w:rPr>
+          <w:noProof/>
+          <w:lang w:val="en-AU"/>
+        </w:rPr>
+        <w:drawing>
+          <wp:inline distT="0" distB="0" distL="0" distR="0">
+            <wp:extent cx="4572000" cy="1982383"/>
+            <wp:effectExtent l="0" t="0" r="0" b="0"/>
+            <wp:docPr id="11" name="Picture 11" descr="A close up of text on a black background&#10;&#10;Description automatically generated"/>
+            <wp:cNvGraphicFramePr>
+              <a:graphicFrameLocks xmlns:a="http://schemas.openxmlformats.org/drawingml/2006/main" noChangeAspect="1"/>
+            </wp:cNvGraphicFramePr>
+            <a:graphic xmlns:a="http://schemas.openxmlformats.org/drawingml/2006/main">
+              <a:graphicData uri="http://schemas.openxmlformats.org/drawingml/2006/picture">
+                <pic:pic xmlns:pic="http://schemas.openxmlformats.org/drawingml/2006/picture">
+                  <pic:nvPicPr>
+                    <pic:cNvPr id="11" name="translations.png"/>
+                    <pic:cNvPicPr/>
+                  </pic:nvPicPr>
+                  <pic:blipFill>
+                    <a:blip r:embed="rId15">
+                      <a:extLst>
+                        <a:ext uri="{28A0092B-C50C-407E-A947-70E740481C1C}">
+                          <a14:useLocalDpi xmlns:a14="http://schemas.microsoft.com/office/drawing/2010/main" val="0"/>
+                        </a:ext>
+                      </a:extLst>
+                    </a:blip>
+                    <a:stretch>
+                      <a:fillRect/>
+                    </a:stretch>
+                  </pic:blipFill>
+                  <pic:spPr>
+                    <a:xfrm>
+                      <a:off x="0" y="0"/>
+                      <a:ext cx="4591960" cy="1991037"/>
+                    </a:xfrm>
+                    <a:prstGeom prst="rect">
+                      <a:avLst/>
+                    </a:prstGeom>
+                  </pic:spPr>
+                </pic:pic>
+              </a:graphicData>
+            </a:graphic>
+          </wp:inline>
+        </w:drawing>
       </w:r>
     </w:p>
     <w:p>
@@ -1463,7 +2452,13 @@
         <w:rPr>
           <w:lang w:val="en-AU"/>
         </w:rPr>
-        <w:t>As mentioned earlier in this document, the unedited user stories that were created at the start of the development process can be found appended to the end of this document. Unfortunately due to submitting close to the deadline, user feedback from people within my bubble was fairly minimal. Here is what they had to say:</w:t>
+        <w:t>As mentioned earlier in this document, the unedited user stories that were created at the start of the development process can be found appended to the end of this document. Unfortunately due to submitting close to the deadline, user feedback from people within my bubble was fairly minimal</w:t>
+      </w:r>
+      <w:r>
+        <w:rPr>
+          <w:lang w:val="en-AU"/>
+        </w:rPr>
+        <w:t>.</w:t>
       </w:r>
     </w:p>
     <w:p>
@@ -1479,7 +2474,7 @@
         <w:pStyle w:val="ListParagraph"/>
         <w:numPr>
           <w:ilvl w:val="0"/>
-          <w:numId w:val="27"/>
+          <w:numId w:val="30"/>
         </w:numPr>
         <w:rPr>
           <w:lang w:val="en-AU"/>
@@ -1489,15 +2484,67 @@
         <w:rPr>
           <w:lang w:val="en-AU"/>
         </w:rPr>
-        <w:t>Feedback here</w:t>
-      </w:r>
-    </w:p>
-    <w:p>
-      <w:pPr>
-        <w:pStyle w:val="ListParagraph"/>
-        <w:rPr>
-          <w:b/>
-          <w:bCs/>
+        <w:t>“Wow that looks amazing, definitely A+ material”</w:t>
+      </w:r>
+    </w:p>
+    <w:p>
+      <w:pPr>
+        <w:pStyle w:val="ListParagraph"/>
+        <w:numPr>
+          <w:ilvl w:val="0"/>
+          <w:numId w:val="30"/>
+        </w:numPr>
+        <w:rPr>
+          <w:lang w:val="en-AU"/>
+        </w:rPr>
+      </w:pPr>
+      <w:r>
+        <w:rPr>
+          <w:lang w:val="en-AU"/>
+        </w:rPr>
+        <w:lastRenderedPageBreak/>
+        <w:t>“Seems like a nightmare to develop an app with camera functionality, well done!”</w:t>
+      </w:r>
+    </w:p>
+    <w:p>
+      <w:pPr>
+        <w:pStyle w:val="ListParagraph"/>
+        <w:numPr>
+          <w:ilvl w:val="0"/>
+          <w:numId w:val="30"/>
+        </w:numPr>
+        <w:rPr>
+          <w:lang w:val="en-AU"/>
+        </w:rPr>
+      </w:pPr>
+      <w:r>
+        <w:rPr>
+          <w:lang w:val="en-AU"/>
+        </w:rPr>
+        <w:t>“I’m going to stick with normal Snapchat”</w:t>
+      </w:r>
+    </w:p>
+    <w:p>
+      <w:pPr>
+        <w:pStyle w:val="ListParagraph"/>
+        <w:numPr>
+          <w:ilvl w:val="0"/>
+          <w:numId w:val="30"/>
+        </w:numPr>
+        <w:rPr>
+          <w:lang w:val="en-AU"/>
+        </w:rPr>
+      </w:pPr>
+      <w:r>
+        <w:rPr>
+          <w:lang w:val="en-AU"/>
+        </w:rPr>
+        <w:t>“Help, I can’t find the dog ears filter!”</w:t>
+      </w:r>
+    </w:p>
+    <w:p>
+      <w:pPr>
+        <w:rPr>
           <w:lang w:val="en-AU"/>
         </w:rPr>
       </w:pPr>
@@ -1572,6 +2619,7 @@
     </w:p>
     <w:p>
       <w:pPr>
+        <w:ind w:left="720"/>
         <w:jc w:val="center"/>
         <w:rPr>
           <w:color w:val="FF0000"/>
@@ -1580,10 +2628,51 @@
       </w:pPr>
       <w:r>
         <w:rPr>
+          <w:noProof/>
           <w:color w:val="FF0000"/>
           <w:lang w:val="en-AU"/>
         </w:rPr>
-        <w:t>INSERT FIGURE HERE</w:t>
+        <w:drawing>
+          <wp:inline distT="0" distB="0" distL="0" distR="0">
+            <wp:extent cx="2747605" cy="1320800"/>
+            <wp:effectExtent l="0" t="0" r="0" b="0"/>
+            <wp:docPr id="12" name="Picture 12" descr="A screenshot of a cell phone&#10;&#10;Description automatically generated"/>
+            <wp:cNvGraphicFramePr>
+              <a:graphicFrameLocks xmlns:a="http://schemas.openxmlformats.org/drawingml/2006/main" noChangeAspect="1"/>
+            </wp:cNvGraphicFramePr>
+            <a:graphic xmlns:a="http://schemas.openxmlformats.org/drawingml/2006/main">
+              <a:graphicData uri="http://schemas.openxmlformats.org/drawingml/2006/picture">
+                <pic:pic xmlns:pic="http://schemas.openxmlformats.org/drawingml/2006/picture">
+                  <pic:nvPicPr>
+                    <pic:cNvPr id="12" name="take-picture-animation.png"/>
+                    <pic:cNvPicPr/>
+                  </pic:nvPicPr>
+                  <pic:blipFill>
+                    <a:blip r:embed="rId16">
+                      <a:extLst>
+                        <a:ext uri="{28A0092B-C50C-407E-A947-70E740481C1C}">
+                          <a14:useLocalDpi xmlns:a14="http://schemas.microsoft.com/office/drawing/2010/main" val="0"/>
+                        </a:ext>
+                      </a:extLst>
+                    </a:blip>
+                    <a:stretch>
+                      <a:fillRect/>
+                    </a:stretch>
+                  </pic:blipFill>
+                  <pic:spPr>
+                    <a:xfrm>
+                      <a:off x="0" y="0"/>
+                      <a:ext cx="2762713" cy="1328063"/>
+                    </a:xfrm>
+                    <a:prstGeom prst="rect">
+                      <a:avLst/>
+                    </a:prstGeom>
+                  </pic:spPr>
+                </pic:pic>
+              </a:graphicData>
+            </a:graphic>
+          </wp:inline>
+        </w:drawing>
       </w:r>
     </w:p>
     <w:p>
@@ -1618,18 +2707,58 @@
     </w:p>
     <w:p>
       <w:pPr>
+        <w:ind w:left="720"/>
         <w:jc w:val="center"/>
         <w:rPr>
-          <w:color w:val="FF0000"/>
-          <w:lang w:val="en-AU"/>
-        </w:rPr>
-      </w:pPr>
-      <w:r>
-        <w:rPr>
-          <w:color w:val="FF0000"/>
-          <w:lang w:val="en-AU"/>
-        </w:rPr>
-        <w:t>INSERT FIGURE HERE</w:t>
+          <w:lang w:val="en-AU"/>
+        </w:rPr>
+      </w:pPr>
+      <w:r>
+        <w:rPr>
+          <w:noProof/>
+          <w:lang w:val="en-AU"/>
+        </w:rPr>
+        <w:drawing>
+          <wp:inline distT="0" distB="0" distL="0" distR="0">
+            <wp:extent cx="2709334" cy="722389"/>
+            <wp:effectExtent l="0" t="0" r="0" b="1905"/>
+            <wp:docPr id="13" name="Picture 13" descr="A close up of a logo&#10;&#10;Description automatically generated"/>
+            <wp:cNvGraphicFramePr>
+              <a:graphicFrameLocks xmlns:a="http://schemas.openxmlformats.org/drawingml/2006/main" noChangeAspect="1"/>
+            </wp:cNvGraphicFramePr>
+            <a:graphic xmlns:a="http://schemas.openxmlformats.org/drawingml/2006/main">
+              <a:graphicData uri="http://schemas.openxmlformats.org/drawingml/2006/picture">
+                <pic:pic xmlns:pic="http://schemas.openxmlformats.org/drawingml/2006/picture">
+                  <pic:nvPicPr>
+                    <pic:cNvPr id="13" name="camera-flip-animation.png"/>
+                    <pic:cNvPicPr/>
+                  </pic:nvPicPr>
+                  <pic:blipFill>
+                    <a:blip r:embed="rId17">
+                      <a:extLst>
+                        <a:ext uri="{28A0092B-C50C-407E-A947-70E740481C1C}">
+                          <a14:useLocalDpi xmlns:a14="http://schemas.microsoft.com/office/drawing/2010/main" val="0"/>
+                        </a:ext>
+                      </a:extLst>
+                    </a:blip>
+                    <a:stretch>
+                      <a:fillRect/>
+                    </a:stretch>
+                  </pic:blipFill>
+                  <pic:spPr>
+                    <a:xfrm>
+                      <a:off x="0" y="0"/>
+                      <a:ext cx="2729557" cy="727781"/>
+                    </a:xfrm>
+                    <a:prstGeom prst="rect">
+                      <a:avLst/>
+                    </a:prstGeom>
+                  </pic:spPr>
+                </pic:pic>
+              </a:graphicData>
+            </a:graphic>
+          </wp:inline>
+        </w:drawing>
       </w:r>
     </w:p>
     <w:p>
@@ -1684,9 +2813,99 @@
         <w:rPr>
           <w:lang w:val="en-AU"/>
         </w:rPr>
-        <w:lastRenderedPageBreak/>
-        <w:t>As mentioned in an earlier point, I used the GPS as an interaction with the outside world. As an extra feature, I used the Google Maps API to show the GPS position of the phone on a google map. API key stuff.</w:t>
-      </w:r>
+        <w:t>As an extra feature, I have implemented vibration when the user receives a notification</w:t>
+      </w:r>
+      <w:r>
+        <w:rPr>
+          <w:lang w:val="en-AU"/>
+        </w:rPr>
+        <w:t xml:space="preserve"> from </w:t>
+      </w:r>
+      <w:proofErr w:type="spellStart"/>
+      <w:r>
+        <w:rPr>
+          <w:lang w:val="en-AU"/>
+        </w:rPr>
+        <w:t>Crapchat</w:t>
+      </w:r>
+      <w:proofErr w:type="spellEnd"/>
+      <w:r>
+        <w:rPr>
+          <w:lang w:val="en-AU"/>
+        </w:rPr>
+        <w:t>.</w:t>
+      </w:r>
+    </w:p>
+    <w:p>
+      <w:pPr>
+        <w:ind w:left="720"/>
+        <w:rPr>
+          <w:lang w:val="en-AU"/>
+        </w:rPr>
+      </w:pPr>
+    </w:p>
+    <w:p>
+      <w:pPr>
+        <w:ind w:left="720"/>
+        <w:jc w:val="center"/>
+        <w:rPr>
+          <w:lang w:val="en-AU"/>
+        </w:rPr>
+      </w:pPr>
+      <w:r>
+        <w:rPr>
+          <w:noProof/>
+          <w:lang w:val="en-AU"/>
+        </w:rPr>
+        <w:drawing>
+          <wp:inline distT="0" distB="0" distL="0" distR="0">
+            <wp:extent cx="5727700" cy="342900"/>
+            <wp:effectExtent l="0" t="0" r="0" b="0"/>
+            <wp:docPr id="18" name="Picture 18"/>
+            <wp:cNvGraphicFramePr>
+              <a:graphicFrameLocks xmlns:a="http://schemas.openxmlformats.org/drawingml/2006/main" noChangeAspect="1"/>
+            </wp:cNvGraphicFramePr>
+            <a:graphic xmlns:a="http://schemas.openxmlformats.org/drawingml/2006/main">
+              <a:graphicData uri="http://schemas.openxmlformats.org/drawingml/2006/picture">
+                <pic:pic xmlns:pic="http://schemas.openxmlformats.org/drawingml/2006/picture">
+                  <pic:nvPicPr>
+                    <pic:cNvPr id="18" name="vibrate.png"/>
+                    <pic:cNvPicPr/>
+                  </pic:nvPicPr>
+                  <pic:blipFill>
+                    <a:blip r:embed="rId18">
+                      <a:extLst>
+                        <a:ext uri="{28A0092B-C50C-407E-A947-70E740481C1C}">
+                          <a14:useLocalDpi xmlns:a14="http://schemas.microsoft.com/office/drawing/2010/main" val="0"/>
+                        </a:ext>
+                      </a:extLst>
+                    </a:blip>
+                    <a:stretch>
+                      <a:fillRect/>
+                    </a:stretch>
+                  </pic:blipFill>
+                  <pic:spPr>
+                    <a:xfrm>
+                      <a:off x="0" y="0"/>
+                      <a:ext cx="5727700" cy="342900"/>
+                    </a:xfrm>
+                    <a:prstGeom prst="rect">
+                      <a:avLst/>
+                    </a:prstGeom>
+                  </pic:spPr>
+                </pic:pic>
+              </a:graphicData>
+            </a:graphic>
+          </wp:inline>
+        </w:drawing>
+      </w:r>
+    </w:p>
+    <w:p>
+      <w:pPr>
+        <w:rPr>
+          <w:lang w:val="en-AU"/>
+        </w:rPr>
+      </w:pPr>
     </w:p>
     <w:p>
       <w:pPr>
@@ -1733,11 +2952,97 @@
       <w:pPr>
         <w:ind w:left="720"/>
         <w:rPr>
-          <w:b/>
-          <w:bCs/>
-          <w:lang w:val="en-AU"/>
-        </w:rPr>
-      </w:pPr>
+          <w:lang w:val="en-AU"/>
+        </w:rPr>
+      </w:pPr>
+      <w:r>
+        <w:rPr>
+          <w:lang w:val="en-AU"/>
+        </w:rPr>
+        <w:t xml:space="preserve">As a second extra feature, I have implemented an app shortcut from the app icon. If the user long-presses on the icon, a menu presents them with the </w:t>
+      </w:r>
+      <w:r>
+        <w:rPr>
+          <w:lang w:val="en-AU"/>
+        </w:rPr>
+        <w:t>option</w:t>
+      </w:r>
+      <w:r>
+        <w:rPr>
+          <w:lang w:val="en-AU"/>
+        </w:rPr>
+        <w:t xml:space="preserve"> to open the preferences screen of the application, to quickly disable or enable notifications.</w:t>
+      </w:r>
+    </w:p>
+    <w:p>
+      <w:pPr>
+        <w:ind w:left="720"/>
+        <w:rPr>
+          <w:lang w:val="en-AU"/>
+        </w:rPr>
+      </w:pPr>
+    </w:p>
+    <w:p>
+      <w:pPr>
+        <w:ind w:left="720"/>
+        <w:rPr>
+          <w:lang w:val="en-AU"/>
+        </w:rPr>
+      </w:pPr>
+      <w:r>
+        <w:rPr>
+          <w:noProof/>
+          <w:color w:val="FF0000"/>
+          <w:lang w:val="en-AU"/>
+        </w:rPr>
+        <w:lastRenderedPageBreak/>
+        <w:drawing>
+          <wp:inline distT="0" distB="0" distL="0" distR="0" wp14:anchorId="3C71EA9E" wp14:editId="7942936D">
+            <wp:extent cx="1247422" cy="2494844"/>
+            <wp:effectExtent l="76200" t="76200" r="73660" b="71120"/>
+            <wp:docPr id="15" name="Picture 15" descr="A close up of a map&#10;&#10;Description automatically generated"/>
+            <wp:cNvGraphicFramePr>
+              <a:graphicFrameLocks xmlns:a="http://schemas.openxmlformats.org/drawingml/2006/main" noChangeAspect="1"/>
+            </wp:cNvGraphicFramePr>
+            <a:graphic xmlns:a="http://schemas.openxmlformats.org/drawingml/2006/main">
+              <a:graphicData uri="http://schemas.openxmlformats.org/drawingml/2006/picture">
+                <pic:pic xmlns:pic="http://schemas.openxmlformats.org/drawingml/2006/picture">
+                  <pic:nvPicPr>
+                    <pic:cNvPr id="2" name="camera.png"/>
+                    <pic:cNvPicPr/>
+                  </pic:nvPicPr>
+                  <pic:blipFill>
+                    <a:blip r:embed="rId19" cstate="print">
+                      <a:extLst>
+                        <a:ext uri="{28A0092B-C50C-407E-A947-70E740481C1C}">
+                          <a14:useLocalDpi xmlns:a14="http://schemas.microsoft.com/office/drawing/2010/main" val="0"/>
+                        </a:ext>
+                      </a:extLst>
+                    </a:blip>
+                    <a:stretch>
+                      <a:fillRect/>
+                    </a:stretch>
+                  </pic:blipFill>
+                  <pic:spPr>
+                    <a:xfrm>
+                      <a:off x="0" y="0"/>
+                      <a:ext cx="1247422" cy="2494844"/>
+                    </a:xfrm>
+                    <a:prstGeom prst="rect">
+                      <a:avLst/>
+                    </a:prstGeom>
+                    <a:ln w="76200">
+                      <a:solidFill>
+                        <a:schemeClr val="tx1"/>
+                      </a:solidFill>
+                    </a:ln>
+                  </pic:spPr>
+                </pic:pic>
+              </a:graphicData>
+            </a:graphic>
+          </wp:inline>
+        </w:drawing>
+      </w:r>
     </w:p>
     <w:p>
       <w:pPr>
@@ -1788,7 +3093,7 @@
           <w:lang w:val="en-AU"/>
         </w:rPr>
       </w:pPr>
-      <w:hyperlink r:id="rId5" w:history="1">
+      <w:hyperlink r:id="rId20" w:history="1">
         <w:r>
           <w:rPr>
             <w:rStyle w:val="Hyperlink"/>
@@ -1846,7 +3151,7 @@
           <w:lang w:val="en-AU"/>
         </w:rPr>
       </w:pPr>
-      <w:hyperlink r:id="rId6" w:history="1">
+      <w:hyperlink r:id="rId21" w:history="1">
         <w:r>
           <w:rPr>
             <w:rStyle w:val="Hyperlink"/>
@@ -1903,7 +3208,7 @@
           <w:lang w:val="en-AU"/>
         </w:rPr>
       </w:pPr>
-      <w:hyperlink r:id="rId7" w:history="1">
+      <w:hyperlink r:id="rId22" w:history="1">
         <w:r>
           <w:rPr>
             <w:rStyle w:val="Hyperlink"/>
@@ -1960,7 +3265,7 @@
           <w:lang w:val="en-AU"/>
         </w:rPr>
       </w:pPr>
-      <w:hyperlink r:id="rId8" w:history="1">
+      <w:hyperlink r:id="rId23" w:history="1">
         <w:r>
           <w:rPr>
             <w:rStyle w:val="Hyperlink"/>
@@ -2007,6 +3312,48 @@
     <w:p>
       <w:pPr>
         <w:rPr>
+          <w:b/>
+          <w:bCs/>
+          <w:lang w:val="en-AU"/>
+        </w:rPr>
+      </w:pPr>
+    </w:p>
+    <w:p>
+      <w:pPr>
+        <w:rPr>
+          <w:lang w:val="en-AU"/>
+        </w:rPr>
+      </w:pPr>
+      <w:r>
+        <w:rPr>
+          <w:lang w:val="en-AU"/>
+        </w:rPr>
+        <w:t>As</w:t>
+      </w:r>
+      <w:r>
+        <w:rPr>
+          <w:lang w:val="en-AU"/>
+        </w:rPr>
+        <w:t xml:space="preserve"> there doesn’t seem to be a clear definition for extra feature, I have included a brief list of features present in </w:t>
+      </w:r>
+      <w:proofErr w:type="spellStart"/>
+      <w:r>
+        <w:rPr>
+          <w:lang w:val="en-AU"/>
+        </w:rPr>
+        <w:t>Crapchat</w:t>
+      </w:r>
+      <w:proofErr w:type="spellEnd"/>
+      <w:r>
+        <w:rPr>
+          <w:lang w:val="en-AU"/>
+        </w:rPr>
+        <w:t xml:space="preserve"> below that I believe could also be considered extra features for requirements 15 and 16.</w:t>
+      </w:r>
+    </w:p>
+    <w:p>
+      <w:pPr>
+        <w:rPr>
           <w:lang w:val="en-AU"/>
         </w:rPr>
       </w:pPr>
@@ -2058,7 +3405,21 @@
         <w:rPr>
           <w:lang w:val="en-AU"/>
         </w:rPr>
-        <w:t>Use of custom preference data source</w:t>
+        <w:t xml:space="preserve">Implementation of a custom data store for the </w:t>
+      </w:r>
+      <w:proofErr w:type="spellStart"/>
+      <w:r>
+        <w:rPr>
+          <w:lang w:val="en-AU"/>
+        </w:rPr>
+        <w:t>AndroidX</w:t>
+      </w:r>
+      <w:proofErr w:type="spellEnd"/>
+      <w:r>
+        <w:rPr>
+          <w:lang w:val="en-AU"/>
+        </w:rPr>
+        <w:t xml:space="preserve"> preference library</w:t>
       </w:r>
     </w:p>
     <w:p>
@@ -2076,7 +3437,7 @@
         <w:rPr>
           <w:lang w:val="en-AU"/>
         </w:rPr>
-        <w:t>Use of saving photos to storage</w:t>
+        <w:t>Saving photos to external storage, with the ability to delete</w:t>
       </w:r>
     </w:p>
     <w:p>
@@ -2099,6 +3460,65 @@
     </w:p>
     <w:p>
       <w:pPr>
+        <w:pStyle w:val="ListParagraph"/>
+        <w:numPr>
+          <w:ilvl w:val="0"/>
+          <w:numId w:val="27"/>
+        </w:numPr>
+        <w:rPr>
+          <w:lang w:val="en-AU"/>
+        </w:rPr>
+      </w:pPr>
+      <w:r>
+        <w:rPr>
+          <w:lang w:val="en-AU"/>
+        </w:rPr>
+        <w:t xml:space="preserve">Use of </w:t>
+      </w:r>
+      <w:proofErr w:type="spellStart"/>
+      <w:r>
+        <w:rPr>
+          <w:lang w:val="en-AU"/>
+        </w:rPr>
+        <w:t>FileProvider</w:t>
+      </w:r>
+      <w:proofErr w:type="spellEnd"/>
+    </w:p>
+    <w:p>
+      <w:pPr>
+        <w:pStyle w:val="ListParagraph"/>
+        <w:numPr>
+          <w:ilvl w:val="0"/>
+          <w:numId w:val="27"/>
+        </w:numPr>
+        <w:rPr>
+          <w:lang w:val="en-AU"/>
+        </w:rPr>
+      </w:pPr>
+      <w:r>
+        <w:rPr>
+          <w:lang w:val="en-AU"/>
+        </w:rPr>
+        <w:lastRenderedPageBreak/>
+        <w:t xml:space="preserve">Use of </w:t>
+      </w:r>
+      <w:proofErr w:type="spellStart"/>
+      <w:r>
+        <w:rPr>
+          <w:lang w:val="en-AU"/>
+        </w:rPr>
+        <w:t>GoogleMapsApi</w:t>
+      </w:r>
+      <w:proofErr w:type="spellEnd"/>
+      <w:r>
+        <w:rPr>
+          <w:lang w:val="en-AU"/>
+        </w:rPr>
+        <w:t xml:space="preserve"> in conjunction with requirement 2 to display location on a Google Map.</w:t>
+      </w:r>
+    </w:p>
+    <w:p>
+      <w:pPr>
         <w:rPr>
           <w:lang w:val="en-AU"/>
         </w:rPr>
@@ -2191,7 +3611,7 @@
         </w:rPr>
         <w:t xml:space="preserve">For the second project of SENG440 I will be attempting to create a simple </w:t>
       </w:r>
-      <w:hyperlink r:id="rId9" w:history="1">
+      <w:hyperlink r:id="rId24" w:history="1">
         <w:r>
           <w:rPr>
             <w:rStyle w:val="Hyperlink"/>
@@ -5583,6 +7003,118 @@
     </w:lvl>
   </w:abstractNum>
   <w:abstractNum w:abstractNumId="8" w15:restartNumberingAfterBreak="0">
+    <w:nsid w:val="224B59D4"/>
+    <w:multiLevelType w:val="hybridMultilevel"/>
+    <w:tmpl w:val="E4A2DDAC"/>
+    <w:lvl w:ilvl="0" w:tplc="2CBA40CA">
+      <w:numFmt w:val="bullet"/>
+      <w:lvlText w:val="-"/>
+      <w:lvlJc w:val="left"/>
+      <w:pPr>
+        <w:ind w:left="720" w:hanging="360"/>
+      </w:pPr>
+      <w:rPr>
+        <w:rFonts w:ascii="Calibri" w:eastAsiaTheme="minorHAnsi" w:hAnsi="Calibri" w:cs="Calibri" w:hint="default"/>
+      </w:rPr>
+    </w:lvl>
+    <w:lvl w:ilvl="1" w:tplc="08090003" w:tentative="1">
+      <w:start w:val="1"/>
+      <w:numFmt w:val="bullet"/>
+      <w:lvlText w:val="o"/>
+      <w:lvlJc w:val="left"/>
+      <w:pPr>
+        <w:ind w:left="1440" w:hanging="360"/>
+      </w:pPr>
+      <w:rPr>
+        <w:rFonts w:ascii="Courier New" w:hAnsi="Courier New" w:cs="Courier New" w:hint="default"/>
+      </w:rPr>
+    </w:lvl>
+    <w:lvl w:ilvl="2" w:tplc="08090005" w:tentative="1">
+      <w:start w:val="1"/>
+      <w:numFmt w:val="bullet"/>
+      <w:lvlText w:val=""/>
+      <w:lvlJc w:val="left"/>
+      <w:pPr>
+        <w:ind w:left="2160" w:hanging="360"/>
+      </w:pPr>
+      <w:rPr>
+        <w:rFonts w:ascii="Wingdings" w:hAnsi="Wingdings" w:hint="default"/>
+      </w:rPr>
+    </w:lvl>
+    <w:lvl w:ilvl="3" w:tplc="08090001" w:tentative="1">
+      <w:start w:val="1"/>
+      <w:numFmt w:val="bullet"/>
+      <w:lvlText w:val=""/>
+      <w:lvlJc w:val="left"/>
+      <w:pPr>
+        <w:ind w:left="2880" w:hanging="360"/>
+      </w:pPr>
+      <w:rPr>
+        <w:rFonts w:ascii="Symbol" w:hAnsi="Symbol" w:hint="default"/>
+      </w:rPr>
+    </w:lvl>
+    <w:lvl w:ilvl="4" w:tplc="08090003" w:tentative="1">
+      <w:start w:val="1"/>
+      <w:numFmt w:val="bullet"/>
+      <w:lvlText w:val="o"/>
+      <w:lvlJc w:val="left"/>
+      <w:pPr>
+        <w:ind w:left="3600" w:hanging="360"/>
+      </w:pPr>
+      <w:rPr>
+        <w:rFonts w:ascii="Courier New" w:hAnsi="Courier New" w:cs="Courier New" w:hint="default"/>
+      </w:rPr>
+    </w:lvl>
+    <w:lvl w:ilvl="5" w:tplc="08090005" w:tentative="1">
+      <w:start w:val="1"/>
+      <w:numFmt w:val="bullet"/>
+      <w:lvlText w:val=""/>
+      <w:lvlJc w:val="left"/>
+      <w:pPr>
+        <w:ind w:left="4320" w:hanging="360"/>
+      </w:pPr>
+      <w:rPr>
+        <w:rFonts w:ascii="Wingdings" w:hAnsi="Wingdings" w:hint="default"/>
+      </w:rPr>
+    </w:lvl>
+    <w:lvl w:ilvl="6" w:tplc="08090001" w:tentative="1">
+      <w:start w:val="1"/>
+      <w:numFmt w:val="bullet"/>
+      <w:lvlText w:val=""/>
+      <w:lvlJc w:val="left"/>
+      <w:pPr>
+        <w:ind w:left="5040" w:hanging="360"/>
+      </w:pPr>
+      <w:rPr>
+        <w:rFonts w:ascii="Symbol" w:hAnsi="Symbol" w:hint="default"/>
+      </w:rPr>
+    </w:lvl>
+    <w:lvl w:ilvl="7" w:tplc="08090003" w:tentative="1">
+      <w:start w:val="1"/>
+      <w:numFmt w:val="bullet"/>
+      <w:lvlText w:val="o"/>
+      <w:lvlJc w:val="left"/>
+      <w:pPr>
+        <w:ind w:left="5760" w:hanging="360"/>
+      </w:pPr>
+      <w:rPr>
+        <w:rFonts w:ascii="Courier New" w:hAnsi="Courier New" w:cs="Courier New" w:hint="default"/>
+      </w:rPr>
+    </w:lvl>
+    <w:lvl w:ilvl="8" w:tplc="08090005" w:tentative="1">
+      <w:start w:val="1"/>
+      <w:numFmt w:val="bullet"/>
+      <w:lvlText w:val=""/>
+      <w:lvlJc w:val="left"/>
+      <w:pPr>
+        <w:ind w:left="6480" w:hanging="360"/>
+      </w:pPr>
+      <w:rPr>
+        <w:rFonts w:ascii="Wingdings" w:hAnsi="Wingdings" w:hint="default"/>
+      </w:rPr>
+    </w:lvl>
+  </w:abstractNum>
+  <w:abstractNum w:abstractNumId="9" w15:restartNumberingAfterBreak="0">
     <w:nsid w:val="252B0ACC"/>
     <w:multiLevelType w:val="hybridMultilevel"/>
     <w:tmpl w:val="3B14D61E"/>
@@ -5671,7 +7203,7 @@
       </w:pPr>
     </w:lvl>
   </w:abstractNum>
-  <w:abstractNum w:abstractNumId="9" w15:restartNumberingAfterBreak="0">
+  <w:abstractNum w:abstractNumId="10" w15:restartNumberingAfterBreak="0">
     <w:nsid w:val="273969B7"/>
     <w:multiLevelType w:val="hybridMultilevel"/>
     <w:tmpl w:val="99EEE508"/>
@@ -5760,7 +7292,7 @@
       </w:pPr>
     </w:lvl>
   </w:abstractNum>
-  <w:abstractNum w:abstractNumId="10" w15:restartNumberingAfterBreak="0">
+  <w:abstractNum w:abstractNumId="11" w15:restartNumberingAfterBreak="0">
     <w:nsid w:val="296D6394"/>
     <w:multiLevelType w:val="hybridMultilevel"/>
     <w:tmpl w:val="993AF32E"/>
@@ -5849,7 +7381,7 @@
       </w:pPr>
     </w:lvl>
   </w:abstractNum>
-  <w:abstractNum w:abstractNumId="11" w15:restartNumberingAfterBreak="0">
+  <w:abstractNum w:abstractNumId="12" w15:restartNumberingAfterBreak="0">
     <w:nsid w:val="2D054ECD"/>
     <w:multiLevelType w:val="hybridMultilevel"/>
     <w:tmpl w:val="98D23A56"/>
@@ -5938,7 +7470,7 @@
       </w:pPr>
     </w:lvl>
   </w:abstractNum>
-  <w:abstractNum w:abstractNumId="12" w15:restartNumberingAfterBreak="0">
+  <w:abstractNum w:abstractNumId="13" w15:restartNumberingAfterBreak="0">
     <w:nsid w:val="2FED611E"/>
     <w:multiLevelType w:val="hybridMultilevel"/>
     <w:tmpl w:val="5B9CDECA"/>
@@ -6051,7 +7583,7 @@
       </w:rPr>
     </w:lvl>
   </w:abstractNum>
-  <w:abstractNum w:abstractNumId="13" w15:restartNumberingAfterBreak="0">
+  <w:abstractNum w:abstractNumId="14" w15:restartNumberingAfterBreak="0">
     <w:nsid w:val="2FFE70A3"/>
     <w:multiLevelType w:val="hybridMultilevel"/>
     <w:tmpl w:val="516E738A"/>
@@ -6140,7 +7672,7 @@
       </w:pPr>
     </w:lvl>
   </w:abstractNum>
-  <w:abstractNum w:abstractNumId="14" w15:restartNumberingAfterBreak="0">
+  <w:abstractNum w:abstractNumId="15" w15:restartNumberingAfterBreak="0">
     <w:nsid w:val="34D20BA4"/>
     <w:multiLevelType w:val="hybridMultilevel"/>
     <w:tmpl w:val="ABAA3F64"/>
@@ -6229,7 +7761,7 @@
       </w:pPr>
     </w:lvl>
   </w:abstractNum>
-  <w:abstractNum w:abstractNumId="15" w15:restartNumberingAfterBreak="0">
+  <w:abstractNum w:abstractNumId="16" w15:restartNumberingAfterBreak="0">
     <w:nsid w:val="35E267BE"/>
     <w:multiLevelType w:val="hybridMultilevel"/>
     <w:tmpl w:val="6B922666"/>
@@ -6318,7 +7850,7 @@
       </w:pPr>
     </w:lvl>
   </w:abstractNum>
-  <w:abstractNum w:abstractNumId="16" w15:restartNumberingAfterBreak="0">
+  <w:abstractNum w:abstractNumId="17" w15:restartNumberingAfterBreak="0">
     <w:nsid w:val="3DA52E9C"/>
     <w:multiLevelType w:val="hybridMultilevel"/>
     <w:tmpl w:val="FDEE386A"/>
@@ -6407,7 +7939,7 @@
       </w:pPr>
     </w:lvl>
   </w:abstractNum>
-  <w:abstractNum w:abstractNumId="17" w15:restartNumberingAfterBreak="0">
+  <w:abstractNum w:abstractNumId="18" w15:restartNumberingAfterBreak="0">
     <w:nsid w:val="40E7288B"/>
     <w:multiLevelType w:val="hybridMultilevel"/>
     <w:tmpl w:val="FAC84DD2"/>
@@ -6519,7 +8051,119 @@
       </w:rPr>
     </w:lvl>
   </w:abstractNum>
-  <w:abstractNum w:abstractNumId="18" w15:restartNumberingAfterBreak="0">
+  <w:abstractNum w:abstractNumId="19" w15:restartNumberingAfterBreak="0">
+    <w:nsid w:val="413002A3"/>
+    <w:multiLevelType w:val="hybridMultilevel"/>
+    <w:tmpl w:val="9ECA5572"/>
+    <w:lvl w:ilvl="0" w:tplc="041E39AA">
+      <w:numFmt w:val="bullet"/>
+      <w:lvlText w:val="-"/>
+      <w:lvlJc w:val="left"/>
+      <w:pPr>
+        <w:ind w:left="1080" w:hanging="360"/>
+      </w:pPr>
+      <w:rPr>
+        <w:rFonts w:ascii="Calibri" w:eastAsiaTheme="minorHAnsi" w:hAnsi="Calibri" w:cs="Calibri" w:hint="default"/>
+      </w:rPr>
+    </w:lvl>
+    <w:lvl w:ilvl="1" w:tplc="08090003" w:tentative="1">
+      <w:start w:val="1"/>
+      <w:numFmt w:val="bullet"/>
+      <w:lvlText w:val="o"/>
+      <w:lvlJc w:val="left"/>
+      <w:pPr>
+        <w:ind w:left="1800" w:hanging="360"/>
+      </w:pPr>
+      <w:rPr>
+        <w:rFonts w:ascii="Courier New" w:hAnsi="Courier New" w:cs="Courier New" w:hint="default"/>
+      </w:rPr>
+    </w:lvl>
+    <w:lvl w:ilvl="2" w:tplc="08090005" w:tentative="1">
+      <w:start w:val="1"/>
+      <w:numFmt w:val="bullet"/>
+      <w:lvlText w:val=""/>
+      <w:lvlJc w:val="left"/>
+      <w:pPr>
+        <w:ind w:left="2520" w:hanging="360"/>
+      </w:pPr>
+      <w:rPr>
+        <w:rFonts w:ascii="Wingdings" w:hAnsi="Wingdings" w:hint="default"/>
+      </w:rPr>
+    </w:lvl>
+    <w:lvl w:ilvl="3" w:tplc="08090001" w:tentative="1">
+      <w:start w:val="1"/>
+      <w:numFmt w:val="bullet"/>
+      <w:lvlText w:val=""/>
+      <w:lvlJc w:val="left"/>
+      <w:pPr>
+        <w:ind w:left="3240" w:hanging="360"/>
+      </w:pPr>
+      <w:rPr>
+        <w:rFonts w:ascii="Symbol" w:hAnsi="Symbol" w:hint="default"/>
+      </w:rPr>
+    </w:lvl>
+    <w:lvl w:ilvl="4" w:tplc="08090003" w:tentative="1">
+      <w:start w:val="1"/>
+      <w:numFmt w:val="bullet"/>
+      <w:lvlText w:val="o"/>
+      <w:lvlJc w:val="left"/>
+      <w:pPr>
+        <w:ind w:left="3960" w:hanging="360"/>
+      </w:pPr>
+      <w:rPr>
+        <w:rFonts w:ascii="Courier New" w:hAnsi="Courier New" w:cs="Courier New" w:hint="default"/>
+      </w:rPr>
+    </w:lvl>
+    <w:lvl w:ilvl="5" w:tplc="08090005" w:tentative="1">
+      <w:start w:val="1"/>
+      <w:numFmt w:val="bullet"/>
+      <w:lvlText w:val=""/>
+      <w:lvlJc w:val="left"/>
+      <w:pPr>
+        <w:ind w:left="4680" w:hanging="360"/>
+      </w:pPr>
+      <w:rPr>
+        <w:rFonts w:ascii="Wingdings" w:hAnsi="Wingdings" w:hint="default"/>
+      </w:rPr>
+    </w:lvl>
+    <w:lvl w:ilvl="6" w:tplc="08090001" w:tentative="1">
+      <w:start w:val="1"/>
+      <w:numFmt w:val="bullet"/>
+      <w:lvlText w:val=""/>
+      <w:lvlJc w:val="left"/>
+      <w:pPr>
+        <w:ind w:left="5400" w:hanging="360"/>
+      </w:pPr>
+      <w:rPr>
+        <w:rFonts w:ascii="Symbol" w:hAnsi="Symbol" w:hint="default"/>
+      </w:rPr>
+    </w:lvl>
+    <w:lvl w:ilvl="7" w:tplc="08090003" w:tentative="1">
+      <w:start w:val="1"/>
+      <w:numFmt w:val="bullet"/>
+      <w:lvlText w:val="o"/>
+      <w:lvlJc w:val="left"/>
+      <w:pPr>
+        <w:ind w:left="6120" w:hanging="360"/>
+      </w:pPr>
+      <w:rPr>
+        <w:rFonts w:ascii="Courier New" w:hAnsi="Courier New" w:cs="Courier New" w:hint="default"/>
+      </w:rPr>
+    </w:lvl>
+    <w:lvl w:ilvl="8" w:tplc="08090005" w:tentative="1">
+      <w:start w:val="1"/>
+      <w:numFmt w:val="bullet"/>
+      <w:lvlText w:val=""/>
+      <w:lvlJc w:val="left"/>
+      <w:pPr>
+        <w:ind w:left="6840" w:hanging="360"/>
+      </w:pPr>
+      <w:rPr>
+        <w:rFonts w:ascii="Wingdings" w:hAnsi="Wingdings" w:hint="default"/>
+      </w:rPr>
+    </w:lvl>
+  </w:abstractNum>
+  <w:abstractNum w:abstractNumId="20" w15:restartNumberingAfterBreak="0">
     <w:nsid w:val="437928D1"/>
     <w:multiLevelType w:val="hybridMultilevel"/>
     <w:tmpl w:val="48F44CF2"/>
@@ -6608,7 +8252,7 @@
       </w:pPr>
     </w:lvl>
   </w:abstractNum>
-  <w:abstractNum w:abstractNumId="19" w15:restartNumberingAfterBreak="0">
+  <w:abstractNum w:abstractNumId="21" w15:restartNumberingAfterBreak="0">
     <w:nsid w:val="5B0223F1"/>
     <w:multiLevelType w:val="hybridMultilevel"/>
     <w:tmpl w:val="16FAB3FC"/>
@@ -6697,7 +8341,7 @@
       </w:pPr>
     </w:lvl>
   </w:abstractNum>
-  <w:abstractNum w:abstractNumId="20" w15:restartNumberingAfterBreak="0">
+  <w:abstractNum w:abstractNumId="22" w15:restartNumberingAfterBreak="0">
     <w:nsid w:val="5F7B2E03"/>
     <w:multiLevelType w:val="hybridMultilevel"/>
     <w:tmpl w:val="804EB914"/>
@@ -6786,7 +8430,7 @@
       </w:pPr>
     </w:lvl>
   </w:abstractNum>
-  <w:abstractNum w:abstractNumId="21" w15:restartNumberingAfterBreak="0">
+  <w:abstractNum w:abstractNumId="23" w15:restartNumberingAfterBreak="0">
     <w:nsid w:val="5FEB7F32"/>
     <w:multiLevelType w:val="hybridMultilevel"/>
     <w:tmpl w:val="EF7E5DE2"/>
@@ -6875,7 +8519,7 @@
       </w:pPr>
     </w:lvl>
   </w:abstractNum>
-  <w:abstractNum w:abstractNumId="22" w15:restartNumberingAfterBreak="0">
+  <w:abstractNum w:abstractNumId="24" w15:restartNumberingAfterBreak="0">
     <w:nsid w:val="61013B6F"/>
     <w:multiLevelType w:val="hybridMultilevel"/>
     <w:tmpl w:val="2ECA80CA"/>
@@ -6988,7 +8632,7 @@
       </w:rPr>
     </w:lvl>
   </w:abstractNum>
-  <w:abstractNum w:abstractNumId="23" w15:restartNumberingAfterBreak="0">
+  <w:abstractNum w:abstractNumId="25" w15:restartNumberingAfterBreak="0">
     <w:nsid w:val="6A422435"/>
     <w:multiLevelType w:val="hybridMultilevel"/>
     <w:tmpl w:val="701A2A06"/>
@@ -7077,7 +8721,7 @@
       </w:pPr>
     </w:lvl>
   </w:abstractNum>
-  <w:abstractNum w:abstractNumId="24" w15:restartNumberingAfterBreak="0">
+  <w:abstractNum w:abstractNumId="26" w15:restartNumberingAfterBreak="0">
     <w:nsid w:val="6F561751"/>
     <w:multiLevelType w:val="hybridMultilevel"/>
     <w:tmpl w:val="4192D7A6"/>
@@ -7166,7 +8810,7 @@
       </w:pPr>
     </w:lvl>
   </w:abstractNum>
-  <w:abstractNum w:abstractNumId="25" w15:restartNumberingAfterBreak="0">
+  <w:abstractNum w:abstractNumId="27" w15:restartNumberingAfterBreak="0">
     <w:nsid w:val="71A92797"/>
     <w:multiLevelType w:val="hybridMultilevel"/>
     <w:tmpl w:val="26364C96"/>
@@ -7255,7 +8899,119 @@
       </w:pPr>
     </w:lvl>
   </w:abstractNum>
-  <w:abstractNum w:abstractNumId="26" w15:restartNumberingAfterBreak="0">
+  <w:abstractNum w:abstractNumId="28" w15:restartNumberingAfterBreak="0">
+    <w:nsid w:val="75A87348"/>
+    <w:multiLevelType w:val="hybridMultilevel"/>
+    <w:tmpl w:val="BEEA9BEA"/>
+    <w:lvl w:ilvl="0" w:tplc="4AEE2506">
+      <w:numFmt w:val="bullet"/>
+      <w:lvlText w:val="-"/>
+      <w:lvlJc w:val="left"/>
+      <w:pPr>
+        <w:ind w:left="1080" w:hanging="360"/>
+      </w:pPr>
+      <w:rPr>
+        <w:rFonts w:ascii="Calibri" w:eastAsiaTheme="minorHAnsi" w:hAnsi="Calibri" w:cs="Calibri" w:hint="default"/>
+      </w:rPr>
+    </w:lvl>
+    <w:lvl w:ilvl="1" w:tplc="08090003" w:tentative="1">
+      <w:start w:val="1"/>
+      <w:numFmt w:val="bullet"/>
+      <w:lvlText w:val="o"/>
+      <w:lvlJc w:val="left"/>
+      <w:pPr>
+        <w:ind w:left="1800" w:hanging="360"/>
+      </w:pPr>
+      <w:rPr>
+        <w:rFonts w:ascii="Courier New" w:hAnsi="Courier New" w:cs="Courier New" w:hint="default"/>
+      </w:rPr>
+    </w:lvl>
+    <w:lvl w:ilvl="2" w:tplc="08090005" w:tentative="1">
+      <w:start w:val="1"/>
+      <w:numFmt w:val="bullet"/>
+      <w:lvlText w:val=""/>
+      <w:lvlJc w:val="left"/>
+      <w:pPr>
+        <w:ind w:left="2520" w:hanging="360"/>
+      </w:pPr>
+      <w:rPr>
+        <w:rFonts w:ascii="Wingdings" w:hAnsi="Wingdings" w:hint="default"/>
+      </w:rPr>
+    </w:lvl>
+    <w:lvl w:ilvl="3" w:tplc="08090001" w:tentative="1">
+      <w:start w:val="1"/>
+      <w:numFmt w:val="bullet"/>
+      <w:lvlText w:val=""/>
+      <w:lvlJc w:val="left"/>
+      <w:pPr>
+        <w:ind w:left="3240" w:hanging="360"/>
+      </w:pPr>
+      <w:rPr>
+        <w:rFonts w:ascii="Symbol" w:hAnsi="Symbol" w:hint="default"/>
+      </w:rPr>
+    </w:lvl>
+    <w:lvl w:ilvl="4" w:tplc="08090003" w:tentative="1">
+      <w:start w:val="1"/>
+      <w:numFmt w:val="bullet"/>
+      <w:lvlText w:val="o"/>
+      <w:lvlJc w:val="left"/>
+      <w:pPr>
+        <w:ind w:left="3960" w:hanging="360"/>
+      </w:pPr>
+      <w:rPr>
+        <w:rFonts w:ascii="Courier New" w:hAnsi="Courier New" w:cs="Courier New" w:hint="default"/>
+      </w:rPr>
+    </w:lvl>
+    <w:lvl w:ilvl="5" w:tplc="08090005" w:tentative="1">
+      <w:start w:val="1"/>
+      <w:numFmt w:val="bullet"/>
+      <w:lvlText w:val=""/>
+      <w:lvlJc w:val="left"/>
+      <w:pPr>
+        <w:ind w:left="4680" w:hanging="360"/>
+      </w:pPr>
+      <w:rPr>
+        <w:rFonts w:ascii="Wingdings" w:hAnsi="Wingdings" w:hint="default"/>
+      </w:rPr>
+    </w:lvl>
+    <w:lvl w:ilvl="6" w:tplc="08090001" w:tentative="1">
+      <w:start w:val="1"/>
+      <w:numFmt w:val="bullet"/>
+      <w:lvlText w:val=""/>
+      <w:lvlJc w:val="left"/>
+      <w:pPr>
+        <w:ind w:left="5400" w:hanging="360"/>
+      </w:pPr>
+      <w:rPr>
+        <w:rFonts w:ascii="Symbol" w:hAnsi="Symbol" w:hint="default"/>
+      </w:rPr>
+    </w:lvl>
+    <w:lvl w:ilvl="7" w:tplc="08090003" w:tentative="1">
+      <w:start w:val="1"/>
+      <w:numFmt w:val="bullet"/>
+      <w:lvlText w:val="o"/>
+      <w:lvlJc w:val="left"/>
+      <w:pPr>
+        <w:ind w:left="6120" w:hanging="360"/>
+      </w:pPr>
+      <w:rPr>
+        <w:rFonts w:ascii="Courier New" w:hAnsi="Courier New" w:cs="Courier New" w:hint="default"/>
+      </w:rPr>
+    </w:lvl>
+    <w:lvl w:ilvl="8" w:tplc="08090005" w:tentative="1">
+      <w:start w:val="1"/>
+      <w:numFmt w:val="bullet"/>
+      <w:lvlText w:val=""/>
+      <w:lvlJc w:val="left"/>
+      <w:pPr>
+        <w:ind w:left="6840" w:hanging="360"/>
+      </w:pPr>
+      <w:rPr>
+        <w:rFonts w:ascii="Wingdings" w:hAnsi="Wingdings" w:hint="default"/>
+      </w:rPr>
+    </w:lvl>
+  </w:abstractNum>
+  <w:abstractNum w:abstractNumId="29" w15:restartNumberingAfterBreak="0">
     <w:nsid w:val="782D2A7B"/>
     <w:multiLevelType w:val="hybridMultilevel"/>
     <w:tmpl w:val="44C81544"/>
@@ -7345,28 +9101,28 @@
     </w:lvl>
   </w:abstractNum>
   <w:num w:numId="1">
-    <w:abstractNumId w:val="14"/>
+    <w:abstractNumId w:val="15"/>
   </w:num>
   <w:num w:numId="2">
-    <w:abstractNumId w:val="22"/>
+    <w:abstractNumId w:val="24"/>
   </w:num>
   <w:num w:numId="3">
-    <w:abstractNumId w:val="8"/>
+    <w:abstractNumId w:val="9"/>
   </w:num>
   <w:num w:numId="4">
-    <w:abstractNumId w:val="24"/>
+    <w:abstractNumId w:val="26"/>
   </w:num>
   <w:num w:numId="5">
-    <w:abstractNumId w:val="12"/>
+    <w:abstractNumId w:val="13"/>
   </w:num>
   <w:num w:numId="6">
-    <w:abstractNumId w:val="17"/>
+    <w:abstractNumId w:val="18"/>
   </w:num>
   <w:num w:numId="7">
-    <w:abstractNumId w:val="25"/>
+    <w:abstractNumId w:val="27"/>
   </w:num>
   <w:num w:numId="8">
-    <w:abstractNumId w:val="16"/>
+    <w:abstractNumId w:val="17"/>
   </w:num>
   <w:num w:numId="9">
     <w:abstractNumId w:val="0"/>
@@ -7375,7 +9131,7 @@
     <w:abstractNumId w:val="6"/>
   </w:num>
   <w:num w:numId="11">
-    <w:abstractNumId w:val="11"/>
+    <w:abstractNumId w:val="12"/>
   </w:num>
   <w:num w:numId="12">
     <w:abstractNumId w:val="2"/>
@@ -7384,31 +9140,31 @@
     <w:abstractNumId w:val="5"/>
   </w:num>
   <w:num w:numId="14">
-    <w:abstractNumId w:val="26"/>
+    <w:abstractNumId w:val="29"/>
   </w:num>
   <w:num w:numId="15">
-    <w:abstractNumId w:val="10"/>
+    <w:abstractNumId w:val="11"/>
   </w:num>
   <w:num w:numId="16">
-    <w:abstractNumId w:val="13"/>
+    <w:abstractNumId w:val="14"/>
   </w:num>
   <w:num w:numId="17">
-    <w:abstractNumId w:val="21"/>
+    <w:abstractNumId w:val="23"/>
   </w:num>
   <w:num w:numId="18">
-    <w:abstractNumId w:val="18"/>
+    <w:abstractNumId w:val="20"/>
   </w:num>
   <w:num w:numId="19">
     <w:abstractNumId w:val="4"/>
   </w:num>
   <w:num w:numId="20">
-    <w:abstractNumId w:val="19"/>
+    <w:abstractNumId w:val="21"/>
   </w:num>
   <w:num w:numId="21">
-    <w:abstractNumId w:val="20"/>
+    <w:abstractNumId w:val="22"/>
   </w:num>
   <w:num w:numId="22">
-    <w:abstractNumId w:val="9"/>
+    <w:abstractNumId w:val="10"/>
   </w:num>
   <w:num w:numId="23">
     <w:abstractNumId w:val="3"/>
@@ -7417,13 +9173,22 @@
     <w:abstractNumId w:val="7"/>
   </w:num>
   <w:num w:numId="25">
-    <w:abstractNumId w:val="23"/>
+    <w:abstractNumId w:val="25"/>
   </w:num>
   <w:num w:numId="26">
-    <w:abstractNumId w:val="15"/>
+    <w:abstractNumId w:val="16"/>
   </w:num>
   <w:num w:numId="27">
     <w:abstractNumId w:val="1"/>
+  </w:num>
+  <w:num w:numId="28">
+    <w:abstractNumId w:val="28"/>
+  </w:num>
+  <w:num w:numId="29">
+    <w:abstractNumId w:val="8"/>
+  </w:num>
+  <w:num w:numId="30">
+    <w:abstractNumId w:val="19"/>
   </w:num>
 </w:numbering>
 </file>
@@ -8016,6 +9781,33 @@
       <w:shd w:val="clear" w:color="auto" w:fill="E1DFDD"/>
     </w:rPr>
   </w:style>
+  <w:style w:type="paragraph" w:styleId="BalloonText">
+    <w:name w:val="Balloon Text"/>
+    <w:basedOn w:val="Normal"/>
+    <w:link w:val="BalloonTextChar"/>
+    <w:uiPriority w:val="99"/>
+    <w:semiHidden/>
+    <w:unhideWhenUsed/>
+    <w:rsid w:val="00113FF6"/>
+    <w:rPr>
+      <w:rFonts w:ascii="Times New Roman" w:hAnsi="Times New Roman" w:cs="Times New Roman"/>
+      <w:sz w:val="18"/>
+      <w:szCs w:val="18"/>
+    </w:rPr>
+  </w:style>
+  <w:style w:type="character" w:customStyle="1" w:styleId="BalloonTextChar">
+    <w:name w:val="Balloon Text Char"/>
+    <w:basedOn w:val="DefaultParagraphFont"/>
+    <w:link w:val="BalloonText"/>
+    <w:uiPriority w:val="99"/>
+    <w:semiHidden/>
+    <w:rsid w:val="00113FF6"/>
+    <w:rPr>
+      <w:rFonts w:ascii="Times New Roman" w:hAnsi="Times New Roman" w:cs="Times New Roman"/>
+      <w:sz w:val="18"/>
+      <w:szCs w:val="18"/>
+    </w:rPr>
+  </w:style>
 </w:styles>
 </file>
 

</xml_diff>